<commit_message>
lexer design start [2]
</commit_message>
<xml_diff>
--- a/отчет.docx
+++ b/отчет.docx
@@ -4,6 +4,8 @@
   <w:body>
     <w:p>
       <w:pPr>
+        <w:pStyle w:val="ad"/>
+        <w:jc w:val="both"/>
         <w:rPr>
           <w:lang w:val="en-US"/>
         </w:rPr>
@@ -20,6 +22,13 @@
     </w:p>
     <w:sdt>
       <w:sdtPr>
+        <w:rPr>
+          <w:rFonts w:asciiTheme="minorHAnsi" w:eastAsiaTheme="minorHAnsi" w:hAnsiTheme="minorHAnsi" w:cstheme="minorBidi"/>
+          <w:color w:val="auto"/>
+          <w:sz w:val="22"/>
+          <w:szCs w:val="22"/>
+          <w:lang w:eastAsia="en-US"/>
+        </w:rPr>
         <w:id w:val="1015500281"/>
         <w:docPartObj>
           <w:docPartGallery w:val="Table of Contents"/>
@@ -28,19 +37,15 @@
       </w:sdtPr>
       <w:sdtEndPr>
         <w:rPr>
-          <w:rFonts w:asciiTheme="minorHAnsi" w:eastAsiaTheme="minorHAnsi" w:hAnsiTheme="minorHAnsi" w:cstheme="minorBidi"/>
           <w:b/>
           <w:bCs/>
-          <w:color w:val="auto"/>
-          <w:sz w:val="22"/>
-          <w:szCs w:val="22"/>
-          <w:lang w:eastAsia="en-US"/>
         </w:rPr>
       </w:sdtEndPr>
       <w:sdtContent>
         <w:p>
           <w:pPr>
             <w:pStyle w:val="a5"/>
+            <w:jc w:val="both"/>
           </w:pPr>
           <w:r>
             <w:t>Содержание</w:t>
@@ -52,6 +57,7 @@
             <w:tabs>
               <w:tab w:val="right" w:leader="dot" w:pos="9345"/>
             </w:tabs>
+            <w:jc w:val="both"/>
             <w:rPr>
               <w:rFonts w:eastAsiaTheme="minorEastAsia"/>
               <w:noProof/>
@@ -131,6 +137,7 @@
             <w:tabs>
               <w:tab w:val="right" w:leader="dot" w:pos="9345"/>
             </w:tabs>
+            <w:jc w:val="both"/>
             <w:rPr>
               <w:rFonts w:eastAsiaTheme="minorEastAsia"/>
               <w:noProof/>
@@ -201,6 +208,7 @@
             <w:tabs>
               <w:tab w:val="right" w:leader="dot" w:pos="9345"/>
             </w:tabs>
+            <w:jc w:val="both"/>
             <w:rPr>
               <w:rFonts w:eastAsiaTheme="minorEastAsia"/>
               <w:noProof/>
@@ -271,6 +279,7 @@
             <w:tabs>
               <w:tab w:val="right" w:leader="dot" w:pos="9345"/>
             </w:tabs>
+            <w:jc w:val="both"/>
             <w:rPr>
               <w:rFonts w:eastAsiaTheme="minorEastAsia"/>
               <w:noProof/>
@@ -341,6 +350,7 @@
             <w:tabs>
               <w:tab w:val="right" w:leader="dot" w:pos="9345"/>
             </w:tabs>
+            <w:jc w:val="both"/>
             <w:rPr>
               <w:rFonts w:eastAsiaTheme="minorEastAsia"/>
               <w:noProof/>
@@ -411,6 +421,7 @@
             <w:tabs>
               <w:tab w:val="right" w:leader="dot" w:pos="9345"/>
             </w:tabs>
+            <w:jc w:val="both"/>
             <w:rPr>
               <w:rFonts w:eastAsiaTheme="minorEastAsia"/>
               <w:noProof/>
@@ -481,6 +492,7 @@
             <w:tabs>
               <w:tab w:val="right" w:leader="dot" w:pos="9345"/>
             </w:tabs>
+            <w:jc w:val="both"/>
             <w:rPr>
               <w:rFonts w:eastAsiaTheme="minorEastAsia"/>
               <w:noProof/>
@@ -551,6 +563,7 @@
             <w:tabs>
               <w:tab w:val="right" w:leader="dot" w:pos="9345"/>
             </w:tabs>
+            <w:jc w:val="both"/>
             <w:rPr>
               <w:rFonts w:eastAsiaTheme="minorEastAsia"/>
               <w:noProof/>
@@ -616,6 +629,9 @@
           </w:hyperlink>
         </w:p>
         <w:p>
+          <w:pPr>
+            <w:jc w:val="both"/>
+          </w:pPr>
           <w:r>
             <w:rPr>
               <w:b/>
@@ -628,6 +644,7 @@
     </w:sdt>
     <w:p>
       <w:pPr>
+        <w:jc w:val="both"/>
         <w:rPr>
           <w:lang w:val="en-US"/>
         </w:rPr>
@@ -635,6 +652,7 @@
     </w:p>
     <w:p>
       <w:pPr>
+        <w:jc w:val="both"/>
         <w:rPr>
           <w:lang w:val="en-US"/>
         </w:rPr>
@@ -648,6 +666,7 @@
     </w:p>
     <w:p>
       <w:pPr>
+        <w:jc w:val="both"/>
         <w:rPr>
           <w:lang w:val="en-US"/>
         </w:rPr>
@@ -703,6 +722,7 @@
     </w:p>
     <w:p>
       <w:pPr>
+        <w:jc w:val="both"/>
         <w:rPr>
           <w:lang w:val="en-US"/>
         </w:rPr>
@@ -717,6 +737,7 @@
     <w:p>
       <w:pPr>
         <w:pStyle w:val="1"/>
+        <w:jc w:val="both"/>
       </w:pPr>
       <w:bookmarkStart w:id="0" w:name="_Toc99954859"/>
       <w:r>
@@ -728,6 +749,7 @@
     <w:p>
       <w:pPr>
         <w:pStyle w:val="2"/>
+        <w:jc w:val="both"/>
       </w:pPr>
       <w:bookmarkStart w:id="1" w:name="_Toc99954860"/>
       <w:r>
@@ -736,6 +758,9 @@
       <w:bookmarkEnd w:id="1"/>
     </w:p>
     <w:p>
+      <w:pPr>
+        <w:jc w:val="both"/>
+      </w:pPr>
       <w:r>
         <w:t xml:space="preserve">Литера – </w:t>
       </w:r>
@@ -744,12 +769,22 @@
       </w:r>
     </w:p>
     <w:p>
+      <w:pPr>
+        <w:jc w:val="both"/>
+      </w:pPr>
       <w:r>
         <w:t>Взаимодействие между модулем ввода-вывода и анализатором можно представить в виде схемы:</w:t>
       </w:r>
     </w:p>
     <w:p>
-      <w:r>
+      <w:pPr>
+        <w:jc w:val="both"/>
+      </w:pPr>
+      <w:r>
+        <w:rPr>
+          <w:noProof/>
+          <w:lang w:eastAsia="ru-RU"/>
+        </w:rPr>
         <w:drawing>
           <wp:inline distT="0" distB="0" distL="0" distR="0" wp14:anchorId="6D5BCBBA" wp14:editId="75A38E36">
             <wp:extent cx="3829584" cy="685896"/>
@@ -787,16 +822,21 @@
         </w:drawing>
       </w:r>
     </w:p>
-    <w:p/>
-    <w:p>
+    <w:p>
+      <w:pPr>
+        <w:jc w:val="both"/>
+      </w:pPr>
+    </w:p>
+    <w:p>
+      <w:pPr>
+        <w:jc w:val="both"/>
+      </w:pPr>
       <w:r>
         <w:t>Требования</w:t>
       </w:r>
       <w:r>
         <w:t xml:space="preserve"> к модулю ввода-вывода</w:t>
       </w:r>
-      <w:bookmarkStart w:id="2" w:name="_GoBack"/>
-      <w:bookmarkEnd w:id="2"/>
       <w:r>
         <w:t>:</w:t>
       </w:r>
@@ -808,6 +848,7 @@
           <w:ilvl w:val="0"/>
           <w:numId w:val="1"/>
         </w:numPr>
+        <w:jc w:val="both"/>
       </w:pPr>
       <w:r>
         <w:t>Считывает последовательность литер исходной программы и передает ее анализатору</w:t>
@@ -820,6 +861,7 @@
           <w:ilvl w:val="0"/>
           <w:numId w:val="1"/>
         </w:numPr>
+        <w:jc w:val="both"/>
       </w:pPr>
       <w:r>
         <w:t>Формирует листинг</w:t>
@@ -828,15 +870,17 @@
     <w:p>
       <w:pPr>
         <w:pStyle w:val="2"/>
-      </w:pPr>
-      <w:bookmarkStart w:id="3" w:name="_Toc99954861"/>
+        <w:jc w:val="both"/>
+      </w:pPr>
+      <w:bookmarkStart w:id="2" w:name="_Toc99954861"/>
       <w:r>
         <w:t>Разработка</w:t>
       </w:r>
-      <w:bookmarkEnd w:id="3"/>
-    </w:p>
-    <w:p>
-      <w:pPr>
+      <w:bookmarkEnd w:id="2"/>
+    </w:p>
+    <w:p>
+      <w:pPr>
+        <w:jc w:val="both"/>
         <w:rPr>
           <w:lang w:val="en-US"/>
         </w:rPr>
@@ -844,13 +888,15 @@
     </w:p>
     <w:p>
       <w:pPr>
+        <w:jc w:val="both"/>
         <w:rPr>
           <w:lang w:val="en-US"/>
         </w:rPr>
       </w:pPr>
       <w:r>
         <w:rPr>
-          <w:lang w:val="en-US"/>
+          <w:noProof/>
+          <w:lang w:eastAsia="ru-RU"/>
         </w:rPr>
         <w:drawing>
           <wp:inline distT="0" distB="0" distL="0" distR="0" wp14:anchorId="1E93A056" wp14:editId="207ABA51">
@@ -891,13 +937,21 @@
     </w:p>
     <w:p>
       <w:pPr>
+        <w:jc w:val="both"/>
         <w:rPr>
           <w:lang w:val="en-US"/>
         </w:rPr>
       </w:pPr>
     </w:p>
     <w:p>
-      <w:r>
+      <w:pPr>
+        <w:jc w:val="both"/>
+      </w:pPr>
+      <w:r>
+        <w:rPr>
+          <w:noProof/>
+          <w:lang w:eastAsia="ru-RU"/>
+        </w:rPr>
         <w:drawing>
           <wp:inline distT="0" distB="0" distL="0" distR="0" wp14:anchorId="1F4A7C4F" wp14:editId="078FB619">
             <wp:extent cx="2610214" cy="1276528"/>
@@ -935,9 +989,14 @@
         </w:drawing>
       </w:r>
     </w:p>
-    <w:p/>
-    <w:p>
-      <w:pPr>
+    <w:p>
+      <w:pPr>
+        <w:jc w:val="both"/>
+      </w:pPr>
+    </w:p>
+    <w:p>
+      <w:pPr>
+        <w:jc w:val="both"/>
         <w:rPr>
           <w:lang w:val="en-US"/>
         </w:rPr>
@@ -945,6 +1004,7 @@
     </w:p>
     <w:p>
       <w:pPr>
+        <w:jc w:val="both"/>
         <w:sectPr>
           <w:pgSz w:w="11906" w:h="16838"/>
           <w:pgMar w:top="1134" w:right="850" w:bottom="1134" w:left="1701" w:header="708" w:footer="708" w:gutter="0"/>
@@ -953,6 +1013,10 @@
         </w:sectPr>
       </w:pPr>
       <w:r>
+        <w:rPr>
+          <w:noProof/>
+          <w:lang w:eastAsia="ru-RU"/>
+        </w:rPr>
         <w:drawing>
           <wp:inline distT="0" distB="0" distL="0" distR="0" wp14:anchorId="2DDCA72B" wp14:editId="4F73EE0F">
             <wp:extent cx="2343477" cy="1428949"/>
@@ -993,13 +1057,14 @@
     <w:p>
       <w:pPr>
         <w:pStyle w:val="2"/>
-      </w:pPr>
-      <w:bookmarkStart w:id="4" w:name="_Toc99954862"/>
+        <w:jc w:val="both"/>
+      </w:pPr>
+      <w:bookmarkStart w:id="3" w:name="_Toc99954862"/>
       <w:r>
         <w:lastRenderedPageBreak/>
         <w:t>Тестирование</w:t>
       </w:r>
-      <w:bookmarkEnd w:id="4"/>
+      <w:bookmarkEnd w:id="3"/>
     </w:p>
     <w:tbl>
       <w:tblPr>
@@ -1019,6 +1084,9 @@
             <w:tcW w:w="909" w:type="pct"/>
           </w:tcPr>
           <w:p>
+            <w:pPr>
+              <w:jc w:val="both"/>
+            </w:pPr>
             <w:r>
               <w:t>Название теста</w:t>
             </w:r>
@@ -1028,13 +1096,20 @@
           <w:tcPr>
             <w:tcW w:w="909" w:type="pct"/>
           </w:tcPr>
-          <w:p/>
+          <w:p>
+            <w:pPr>
+              <w:jc w:val="both"/>
+            </w:pPr>
+          </w:p>
         </w:tc>
         <w:tc>
           <w:tcPr>
             <w:tcW w:w="909" w:type="pct"/>
           </w:tcPr>
           <w:p>
+            <w:pPr>
+              <w:jc w:val="both"/>
+            </w:pPr>
             <w:r>
               <w:t>Ожидаемый результат</w:t>
             </w:r>
@@ -1045,6 +1120,9 @@
             <w:tcW w:w="2272" w:type="pct"/>
           </w:tcPr>
           <w:p>
+            <w:pPr>
+              <w:jc w:val="both"/>
+            </w:pPr>
             <w:r>
               <w:t>Фактический результат</w:t>
             </w:r>
@@ -1057,6 +1135,9 @@
             <w:tcW w:w="909" w:type="pct"/>
           </w:tcPr>
           <w:p>
+            <w:pPr>
+              <w:jc w:val="both"/>
+            </w:pPr>
             <w:r>
               <w:t>Чтение символов</w:t>
             </w:r>
@@ -1066,15 +1147,28 @@
           <w:tcPr>
             <w:tcW w:w="909" w:type="pct"/>
           </w:tcPr>
-          <w:p/>
+          <w:p>
+            <w:pPr>
+              <w:jc w:val="both"/>
+            </w:pPr>
+          </w:p>
         </w:tc>
         <w:tc>
           <w:tcPr>
             <w:tcW w:w="909" w:type="pct"/>
           </w:tcPr>
           <w:p>
-            <w:r>
-              <w:t>Модуль считывает все символы программы</w:t>
+            <w:pPr>
+              <w:jc w:val="both"/>
+            </w:pPr>
+            <w:r>
+              <w:t xml:space="preserve">Модуль считывает все </w:t>
+            </w:r>
+            <w:r>
+              <w:t>литеры</w:t>
+            </w:r>
+            <w:r>
+              <w:t xml:space="preserve"> программы</w:t>
             </w:r>
           </w:p>
         </w:tc>
@@ -1083,7 +1177,14 @@
             <w:tcW w:w="2272" w:type="pct"/>
           </w:tcPr>
           <w:p>
-            <w:r>
+            <w:pPr>
+              <w:jc w:val="both"/>
+            </w:pPr>
+            <w:r>
+              <w:rPr>
+                <w:noProof/>
+                <w:lang w:eastAsia="ru-RU"/>
+              </w:rPr>
               <w:drawing>
                 <wp:inline distT="0" distB="0" distL="0" distR="0" wp14:anchorId="2F4996EE" wp14:editId="352FE4A1">
                   <wp:extent cx="5010150" cy="2578714"/>
@@ -1129,6 +1230,9 @@
             <w:tcW w:w="909" w:type="pct"/>
           </w:tcPr>
           <w:p>
+            <w:pPr>
+              <w:jc w:val="both"/>
+            </w:pPr>
             <w:r>
               <w:t>Вывод ошибки</w:t>
             </w:r>
@@ -1138,19 +1242,31 @@
           <w:tcPr>
             <w:tcW w:w="909" w:type="pct"/>
           </w:tcPr>
-          <w:p/>
+          <w:p>
+            <w:pPr>
+              <w:jc w:val="both"/>
+            </w:pPr>
+          </w:p>
         </w:tc>
         <w:tc>
           <w:tcPr>
             <w:tcW w:w="909" w:type="pct"/>
           </w:tcPr>
-          <w:p/>
+          <w:p>
+            <w:pPr>
+              <w:jc w:val="both"/>
+            </w:pPr>
+          </w:p>
         </w:tc>
         <w:tc>
           <w:tcPr>
             <w:tcW w:w="2272" w:type="pct"/>
           </w:tcPr>
-          <w:p/>
+          <w:p>
+            <w:pPr>
+              <w:jc w:val="both"/>
+            </w:pPr>
+          </w:p>
         </w:tc>
       </w:tr>
       <w:tr>
@@ -1158,31 +1274,52 @@
           <w:tcPr>
             <w:tcW w:w="909" w:type="pct"/>
           </w:tcPr>
-          <w:p/>
+          <w:p>
+            <w:pPr>
+              <w:jc w:val="both"/>
+            </w:pPr>
+          </w:p>
         </w:tc>
         <w:tc>
           <w:tcPr>
             <w:tcW w:w="909" w:type="pct"/>
           </w:tcPr>
-          <w:p/>
+          <w:p>
+            <w:pPr>
+              <w:jc w:val="both"/>
+            </w:pPr>
+          </w:p>
         </w:tc>
         <w:tc>
           <w:tcPr>
             <w:tcW w:w="909" w:type="pct"/>
           </w:tcPr>
-          <w:p/>
+          <w:p>
+            <w:pPr>
+              <w:jc w:val="both"/>
+            </w:pPr>
+          </w:p>
         </w:tc>
         <w:tc>
           <w:tcPr>
             <w:tcW w:w="2272" w:type="pct"/>
           </w:tcPr>
-          <w:p/>
+          <w:p>
+            <w:pPr>
+              <w:jc w:val="both"/>
+            </w:pPr>
+          </w:p>
         </w:tc>
       </w:tr>
     </w:tbl>
-    <w:p/>
-    <w:p>
-      <w:pPr>
+    <w:p>
+      <w:pPr>
+        <w:jc w:val="both"/>
+      </w:pPr>
+    </w:p>
+    <w:p>
+      <w:pPr>
+        <w:jc w:val="both"/>
         <w:sectPr>
           <w:pgSz w:w="16838" w:h="11906" w:orient="landscape"/>
           <w:pgMar w:top="1701" w:right="1134" w:bottom="850" w:left="1134" w:header="708" w:footer="708" w:gutter="0"/>
@@ -1194,47 +1331,74 @@
     <w:p>
       <w:pPr>
         <w:pStyle w:val="1"/>
-      </w:pPr>
-      <w:bookmarkStart w:id="5" w:name="_Toc99954863"/>
+        <w:jc w:val="both"/>
+      </w:pPr>
+      <w:bookmarkStart w:id="4" w:name="_Toc99954863"/>
       <w:r>
         <w:lastRenderedPageBreak/>
         <w:t>Лексический анализатор</w:t>
       </w:r>
+      <w:bookmarkEnd w:id="4"/>
+    </w:p>
+    <w:p>
+      <w:pPr>
+        <w:pStyle w:val="2"/>
+        <w:jc w:val="both"/>
+      </w:pPr>
+      <w:bookmarkStart w:id="5" w:name="_Toc99954864"/>
+      <w:r>
+        <w:t>Проектирование</w:t>
+      </w:r>
       <w:bookmarkEnd w:id="5"/>
     </w:p>
     <w:p>
       <w:pPr>
-        <w:pStyle w:val="2"/>
-      </w:pPr>
-      <w:bookmarkStart w:id="6" w:name="_Toc99954864"/>
-      <w:r>
-        <w:t>Проектирование</w:t>
-      </w:r>
-      <w:bookmarkEnd w:id="6"/>
-    </w:p>
-    <w:p>
+        <w:jc w:val="both"/>
+      </w:pPr>
+      <w:r>
+        <w:t>Лексический анализатор – это модуль, который формирует символы исходной программы и строит их внутреннее представление.</w:t>
+      </w:r>
+    </w:p>
+    <w:p>
+      <w:pPr>
+        <w:jc w:val="both"/>
+      </w:pPr>
       <w:r>
         <w:t xml:space="preserve">Лексема – это </w:t>
       </w:r>
-    </w:p>
-    <w:p>
-      <w:proofErr w:type="spellStart"/>
-      <w:r>
-        <w:t>Токен</w:t>
-      </w:r>
-      <w:proofErr w:type="spellEnd"/>
-      <w:r>
-        <w:t xml:space="preserve"> – это </w:t>
-      </w:r>
-    </w:p>
-    <w:p>
-      <w:r>
-        <w:t>Лексический анализатор – это …</w:t>
-      </w:r>
-    </w:p>
-    <w:p>
-      <w:r>
-        <w:t>Требования:</w:t>
+      <w:r>
+        <w:t xml:space="preserve">синтаксическая единица, </w:t>
+      </w:r>
+      <w:r>
+        <w:t>последовательность допустимых символов языка программирования, имеющая смысл для транслятора.</w:t>
+      </w:r>
+    </w:p>
+    <w:p>
+      <w:pPr>
+        <w:jc w:val="both"/>
+      </w:pPr>
+      <w:r>
+        <w:t xml:space="preserve">Токен – это </w:t>
+      </w:r>
+      <w:r>
+        <w:t>каждая из значимых частей (в виде последовательности символов между разделителями), на которые разбивается текст специальной компьютерной программой</w:t>
+      </w:r>
+      <w:r>
+        <w:t>.</w:t>
+      </w:r>
+    </w:p>
+    <w:p>
+      <w:pPr>
+        <w:jc w:val="both"/>
+      </w:pPr>
+      <w:r>
+        <w:t>Требования</w:t>
+      </w:r>
+      <w:r>
+        <w:t xml:space="preserve"> к лексическому анализатору</w:t>
+      </w:r>
+      <w:r>
+        <w:t>:</w:t>
       </w:r>
     </w:p>
     <w:p>
@@ -1244,22 +1408,1196 @@
           <w:ilvl w:val="0"/>
           <w:numId w:val="1"/>
         </w:numPr>
-      </w:pPr>
+        <w:jc w:val="both"/>
+      </w:pPr>
+      <w:r>
+        <w:t>Формирует символы исходной программы</w:t>
+      </w:r>
+    </w:p>
+    <w:p>
+      <w:pPr>
+        <w:pStyle w:val="a7"/>
+        <w:numPr>
+          <w:ilvl w:val="0"/>
+          <w:numId w:val="1"/>
+        </w:numPr>
+        <w:jc w:val="both"/>
+      </w:pPr>
+      <w:r>
+        <w:t>Должен передавать другим блокам компилятора следующую информацию: код символа, позицию символа, значение константы, адрес идентификатора в таблице имен.</w:t>
+      </w:r>
+    </w:p>
+    <w:p>
+      <w:pPr>
+        <w:jc w:val="both"/>
+      </w:pPr>
+      <w:r>
+        <w:t>Все токены можно поделить на три группы:</w:t>
+      </w:r>
+    </w:p>
+    <w:p>
+      <w:pPr>
+        <w:pStyle w:val="a7"/>
+        <w:numPr>
+          <w:ilvl w:val="0"/>
+          <w:numId w:val="2"/>
+        </w:numPr>
+        <w:jc w:val="both"/>
+      </w:pPr>
+      <w:r>
+        <w:t>ключевое слово,</w:t>
+      </w:r>
+    </w:p>
+    <w:p>
+      <w:pPr>
+        <w:pStyle w:val="a7"/>
+        <w:numPr>
+          <w:ilvl w:val="0"/>
+          <w:numId w:val="2"/>
+        </w:numPr>
+        <w:jc w:val="both"/>
+      </w:pPr>
+      <w:bookmarkStart w:id="6" w:name="_GoBack"/>
+      <w:bookmarkEnd w:id="6"/>
+      <w:r>
+        <w:t>идентификатор,</w:t>
+      </w:r>
+    </w:p>
+    <w:p>
+      <w:pPr>
+        <w:pStyle w:val="a7"/>
+        <w:numPr>
+          <w:ilvl w:val="0"/>
+          <w:numId w:val="2"/>
+        </w:numPr>
+        <w:jc w:val="both"/>
+      </w:pPr>
+      <w:r>
+        <w:t>константа.</w:t>
+      </w:r>
+    </w:p>
+    <w:p>
+      <w:pPr>
+        <w:jc w:val="both"/>
+      </w:pPr>
+      <w:r>
+        <w:t>Таблица ключевых слов</w:t>
+      </w:r>
+    </w:p>
+    <w:tbl>
+      <w:tblPr>
+        <w:tblStyle w:val="a8"/>
+        <w:tblW w:w="0" w:type="auto"/>
+        <w:tblLook w:val="04A0" w:firstRow="1" w:lastRow="0" w:firstColumn="1" w:lastColumn="0" w:noHBand="0" w:noVBand="1"/>
+      </w:tblPr>
+      <w:tblGrid>
+        <w:gridCol w:w="4998"/>
+        <w:gridCol w:w="4347"/>
+      </w:tblGrid>
+      <w:tr>
+        <w:tc>
+          <w:tcPr>
+            <w:tcW w:w="4998" w:type="dxa"/>
+          </w:tcPr>
+          <w:p>
+            <w:pPr>
+              <w:jc w:val="both"/>
+            </w:pPr>
+            <w:r>
+              <w:t>Ключевое слово</w:t>
+            </w:r>
+          </w:p>
+        </w:tc>
+        <w:tc>
+          <w:tcPr>
+            <w:tcW w:w="4347" w:type="dxa"/>
+          </w:tcPr>
+          <w:p>
+            <w:pPr>
+              <w:jc w:val="both"/>
+            </w:pPr>
+            <w:r>
+              <w:t>Условное обозначение</w:t>
+            </w:r>
+          </w:p>
+        </w:tc>
+      </w:tr>
+      <w:tr>
+        <w:tc>
+          <w:tcPr>
+            <w:tcW w:w="4998" w:type="dxa"/>
+          </w:tcPr>
+          <w:p>
+            <w:pPr>
+              <w:jc w:val="both"/>
+              <w:rPr>
+                <w:lang w:val="en-US"/>
+              </w:rPr>
+            </w:pPr>
+            <w:r>
+              <w:rPr>
+                <w:lang w:val="en-US"/>
+              </w:rPr>
+              <w:t>var</w:t>
+            </w:r>
+          </w:p>
+        </w:tc>
+        <w:tc>
+          <w:tcPr>
+            <w:tcW w:w="4347" w:type="dxa"/>
+          </w:tcPr>
+          <w:p>
+            <w:pPr>
+              <w:jc w:val="both"/>
+              <w:rPr>
+                <w:lang w:val="en-US"/>
+              </w:rPr>
+            </w:pPr>
+            <w:r>
+              <w:rPr>
+                <w:lang w:val="en-US"/>
+              </w:rPr>
+              <w:t>varSy,</w:t>
+            </w:r>
+          </w:p>
+        </w:tc>
+      </w:tr>
+      <w:tr>
+        <w:tc>
+          <w:tcPr>
+            <w:tcW w:w="4998" w:type="dxa"/>
+          </w:tcPr>
+          <w:p>
+            <w:pPr>
+              <w:jc w:val="both"/>
+              <w:rPr>
+                <w:lang w:val="en-US"/>
+              </w:rPr>
+            </w:pPr>
+            <w:r>
+              <w:rPr>
+                <w:lang w:val="en-US"/>
+              </w:rPr>
+              <w:t>begin</w:t>
+            </w:r>
+          </w:p>
+        </w:tc>
+        <w:tc>
+          <w:tcPr>
+            <w:tcW w:w="4347" w:type="dxa"/>
+          </w:tcPr>
+          <w:p>
+            <w:pPr>
+              <w:jc w:val="both"/>
+              <w:rPr>
+                <w:lang w:val="en-US"/>
+              </w:rPr>
+            </w:pPr>
+            <w:r>
+              <w:rPr>
+                <w:lang w:val="en-US"/>
+              </w:rPr>
+              <w:t xml:space="preserve">beginSy, </w:t>
+            </w:r>
+          </w:p>
+        </w:tc>
+      </w:tr>
+      <w:tr>
+        <w:tc>
+          <w:tcPr>
+            <w:tcW w:w="4998" w:type="dxa"/>
+          </w:tcPr>
+          <w:p>
+            <w:pPr>
+              <w:jc w:val="both"/>
+              <w:rPr>
+                <w:lang w:val="en-US"/>
+              </w:rPr>
+            </w:pPr>
+            <w:r>
+              <w:rPr>
+                <w:lang w:val="en-US"/>
+              </w:rPr>
+              <w:t>end</w:t>
+            </w:r>
+          </w:p>
+        </w:tc>
+        <w:tc>
+          <w:tcPr>
+            <w:tcW w:w="4347" w:type="dxa"/>
+          </w:tcPr>
+          <w:p>
+            <w:pPr>
+              <w:jc w:val="both"/>
+              <w:rPr>
+                <w:lang w:val="en-US"/>
+              </w:rPr>
+            </w:pPr>
+            <w:r>
+              <w:rPr>
+                <w:lang w:val="en-US"/>
+              </w:rPr>
+              <w:t>endSy,</w:t>
+            </w:r>
+          </w:p>
+        </w:tc>
+      </w:tr>
+      <w:tr>
+        <w:tc>
+          <w:tcPr>
+            <w:tcW w:w="4998" w:type="dxa"/>
+          </w:tcPr>
+          <w:p>
+            <w:pPr>
+              <w:jc w:val="both"/>
+              <w:rPr>
+                <w:lang w:val="en-US"/>
+              </w:rPr>
+            </w:pPr>
+            <w:r>
+              <w:rPr>
+                <w:lang w:val="en-US"/>
+              </w:rPr>
+              <w:t>and</w:t>
+            </w:r>
+          </w:p>
+        </w:tc>
+        <w:tc>
+          <w:tcPr>
+            <w:tcW w:w="4347" w:type="dxa"/>
+          </w:tcPr>
+          <w:p>
+            <w:pPr>
+              <w:jc w:val="both"/>
+              <w:rPr>
+                <w:lang w:val="en-US"/>
+              </w:rPr>
+            </w:pPr>
+            <w:r>
+              <w:rPr>
+                <w:lang w:val="en-US"/>
+              </w:rPr>
+              <w:t xml:space="preserve">andSy, </w:t>
+            </w:r>
+          </w:p>
+        </w:tc>
+      </w:tr>
+      <w:tr>
+        <w:tc>
+          <w:tcPr>
+            <w:tcW w:w="4998" w:type="dxa"/>
+          </w:tcPr>
+          <w:p>
+            <w:pPr>
+              <w:jc w:val="both"/>
+              <w:rPr>
+                <w:lang w:val="en-US"/>
+              </w:rPr>
+            </w:pPr>
+            <w:r>
+              <w:rPr>
+                <w:lang w:val="en-US"/>
+              </w:rPr>
+              <w:t>or</w:t>
+            </w:r>
+          </w:p>
+        </w:tc>
+        <w:tc>
+          <w:tcPr>
+            <w:tcW w:w="4347" w:type="dxa"/>
+          </w:tcPr>
+          <w:p>
+            <w:pPr>
+              <w:jc w:val="both"/>
+              <w:rPr>
+                <w:lang w:val="en-US"/>
+              </w:rPr>
+            </w:pPr>
+            <w:r>
+              <w:rPr>
+                <w:lang w:val="en-US"/>
+              </w:rPr>
+              <w:t xml:space="preserve">orSy, </w:t>
+            </w:r>
+          </w:p>
+        </w:tc>
+      </w:tr>
+      <w:tr>
+        <w:tc>
+          <w:tcPr>
+            <w:tcW w:w="4998" w:type="dxa"/>
+          </w:tcPr>
+          <w:p>
+            <w:pPr>
+              <w:jc w:val="both"/>
+              <w:rPr>
+                <w:lang w:val="en-US"/>
+              </w:rPr>
+            </w:pPr>
+            <w:r>
+              <w:rPr>
+                <w:lang w:val="en-US"/>
+              </w:rPr>
+              <w:t>not</w:t>
+            </w:r>
+          </w:p>
+        </w:tc>
+        <w:tc>
+          <w:tcPr>
+            <w:tcW w:w="4347" w:type="dxa"/>
+          </w:tcPr>
+          <w:p>
+            <w:pPr>
+              <w:jc w:val="both"/>
+              <w:rPr>
+                <w:lang w:val="en-US"/>
+              </w:rPr>
+            </w:pPr>
+            <w:r>
+              <w:rPr>
+                <w:lang w:val="en-US"/>
+              </w:rPr>
+              <w:t xml:space="preserve">notSy, </w:t>
+            </w:r>
+          </w:p>
+        </w:tc>
+      </w:tr>
+      <w:tr>
+        <w:tc>
+          <w:tcPr>
+            <w:tcW w:w="4998" w:type="dxa"/>
+          </w:tcPr>
+          <w:p>
+            <w:pPr>
+              <w:jc w:val="both"/>
+              <w:rPr>
+                <w:lang w:val="en-US"/>
+              </w:rPr>
+            </w:pPr>
+            <w:r>
+              <w:rPr>
+                <w:lang w:val="en-US"/>
+              </w:rPr>
+              <w:t>&lt;</w:t>
+            </w:r>
+          </w:p>
+        </w:tc>
+        <w:tc>
+          <w:tcPr>
+            <w:tcW w:w="4347" w:type="dxa"/>
+          </w:tcPr>
+          <w:p>
+            <w:pPr>
+              <w:jc w:val="both"/>
+              <w:rPr>
+                <w:lang w:val="en-US"/>
+              </w:rPr>
+            </w:pPr>
+            <w:r>
+              <w:rPr>
+                <w:lang w:val="en-US"/>
+              </w:rPr>
+              <w:t xml:space="preserve">lessSy, </w:t>
+            </w:r>
+          </w:p>
+        </w:tc>
+      </w:tr>
+      <w:tr>
+        <w:tc>
+          <w:tcPr>
+            <w:tcW w:w="4998" w:type="dxa"/>
+          </w:tcPr>
+          <w:p>
+            <w:pPr>
+              <w:jc w:val="both"/>
+              <w:rPr>
+                <w:lang w:val="en-US"/>
+              </w:rPr>
+            </w:pPr>
+            <w:r>
+              <w:rPr>
+                <w:lang w:val="en-US"/>
+              </w:rPr>
+              <w:t>&gt;</w:t>
+            </w:r>
+          </w:p>
+        </w:tc>
+        <w:tc>
+          <w:tcPr>
+            <w:tcW w:w="4347" w:type="dxa"/>
+          </w:tcPr>
+          <w:p>
+            <w:pPr>
+              <w:jc w:val="both"/>
+              <w:rPr>
+                <w:lang w:val="en-US"/>
+              </w:rPr>
+            </w:pPr>
+            <w:r>
+              <w:rPr>
+                <w:lang w:val="en-US"/>
+              </w:rPr>
+              <w:t xml:space="preserve">moreSy, </w:t>
+            </w:r>
+          </w:p>
+        </w:tc>
+      </w:tr>
+      <w:tr>
+        <w:tc>
+          <w:tcPr>
+            <w:tcW w:w="4998" w:type="dxa"/>
+          </w:tcPr>
+          <w:p>
+            <w:pPr>
+              <w:jc w:val="both"/>
+              <w:rPr>
+                <w:lang w:val="en-US"/>
+              </w:rPr>
+            </w:pPr>
+            <w:r>
+              <w:rPr>
+                <w:lang w:val="en-US"/>
+              </w:rPr>
+              <w:t>&lt;=</w:t>
+            </w:r>
+          </w:p>
+        </w:tc>
+        <w:tc>
+          <w:tcPr>
+            <w:tcW w:w="4347" w:type="dxa"/>
+          </w:tcPr>
+          <w:p>
+            <w:pPr>
+              <w:jc w:val="both"/>
+              <w:rPr>
+                <w:lang w:val="en-US"/>
+              </w:rPr>
+            </w:pPr>
+            <w:r>
+              <w:rPr>
+                <w:lang w:val="en-US"/>
+              </w:rPr>
+              <w:t xml:space="preserve">lessEvenSy, </w:t>
+            </w:r>
+          </w:p>
+        </w:tc>
+      </w:tr>
+      <w:tr>
+        <w:tc>
+          <w:tcPr>
+            <w:tcW w:w="4998" w:type="dxa"/>
+          </w:tcPr>
+          <w:p>
+            <w:pPr>
+              <w:jc w:val="both"/>
+              <w:rPr>
+                <w:lang w:val="en-US"/>
+              </w:rPr>
+            </w:pPr>
+            <w:r>
+              <w:rPr>
+                <w:lang w:val="en-US"/>
+              </w:rPr>
+              <w:t>&gt;=</w:t>
+            </w:r>
+          </w:p>
+        </w:tc>
+        <w:tc>
+          <w:tcPr>
+            <w:tcW w:w="4347" w:type="dxa"/>
+          </w:tcPr>
+          <w:p>
+            <w:pPr>
+              <w:jc w:val="both"/>
+              <w:rPr>
+                <w:lang w:val="en-US"/>
+              </w:rPr>
+            </w:pPr>
+            <w:r>
+              <w:rPr>
+                <w:lang w:val="en-US"/>
+              </w:rPr>
+              <w:t xml:space="preserve">moreEvenSy, </w:t>
+            </w:r>
+          </w:p>
+        </w:tc>
+      </w:tr>
+      <w:tr>
+        <w:tc>
+          <w:tcPr>
+            <w:tcW w:w="4998" w:type="dxa"/>
+          </w:tcPr>
+          <w:p>
+            <w:pPr>
+              <w:jc w:val="both"/>
+              <w:rPr>
+                <w:lang w:val="en-US"/>
+              </w:rPr>
+            </w:pPr>
+            <w:r>
+              <w:rPr>
+                <w:lang w:val="en-US"/>
+              </w:rPr>
+              <w:t>&lt;&gt;</w:t>
+            </w:r>
+          </w:p>
+        </w:tc>
+        <w:tc>
+          <w:tcPr>
+            <w:tcW w:w="4347" w:type="dxa"/>
+          </w:tcPr>
+          <w:p>
+            <w:pPr>
+              <w:jc w:val="both"/>
+              <w:rPr>
+                <w:lang w:val="en-US"/>
+              </w:rPr>
+            </w:pPr>
+            <w:r>
+              <w:rPr>
+                <w:lang w:val="en-US"/>
+              </w:rPr>
+              <w:t>notEvenSy,</w:t>
+            </w:r>
+          </w:p>
+        </w:tc>
+      </w:tr>
+      <w:tr>
+        <w:tc>
+          <w:tcPr>
+            <w:tcW w:w="4998" w:type="dxa"/>
+          </w:tcPr>
+          <w:p>
+            <w:pPr>
+              <w:jc w:val="both"/>
+              <w:rPr>
+                <w:lang w:val="en-US"/>
+              </w:rPr>
+            </w:pPr>
+            <w:r>
+              <w:rPr>
+                <w:lang w:val="en-US"/>
+              </w:rPr>
+              <w:t>:=</w:t>
+            </w:r>
+          </w:p>
+        </w:tc>
+        <w:tc>
+          <w:tcPr>
+            <w:tcW w:w="4347" w:type="dxa"/>
+          </w:tcPr>
+          <w:p>
+            <w:pPr>
+              <w:jc w:val="both"/>
+              <w:rPr>
+                <w:lang w:val="en-US"/>
+              </w:rPr>
+            </w:pPr>
+            <w:r>
+              <w:rPr>
+                <w:lang w:val="en-US"/>
+              </w:rPr>
+              <w:t>assignSy,</w:t>
+            </w:r>
+          </w:p>
+        </w:tc>
+      </w:tr>
+      <w:tr>
+        <w:tc>
+          <w:tcPr>
+            <w:tcW w:w="4998" w:type="dxa"/>
+          </w:tcPr>
+          <w:p>
+            <w:pPr>
+              <w:jc w:val="both"/>
+              <w:rPr>
+                <w:lang w:val="en-US"/>
+              </w:rPr>
+            </w:pPr>
+            <w:r>
+              <w:rPr>
+                <w:lang w:val="en-US"/>
+              </w:rPr>
+              <w:t>+</w:t>
+            </w:r>
+          </w:p>
+        </w:tc>
+        <w:tc>
+          <w:tcPr>
+            <w:tcW w:w="4347" w:type="dxa"/>
+          </w:tcPr>
+          <w:p>
+            <w:pPr>
+              <w:jc w:val="both"/>
+              <w:rPr>
+                <w:lang w:val="en-US"/>
+              </w:rPr>
+            </w:pPr>
+            <w:r>
+              <w:rPr>
+                <w:lang w:val="en-US"/>
+              </w:rPr>
+              <w:t>plusSy,</w:t>
+            </w:r>
+          </w:p>
+        </w:tc>
+      </w:tr>
+      <w:tr>
+        <w:tc>
+          <w:tcPr>
+            <w:tcW w:w="4998" w:type="dxa"/>
+          </w:tcPr>
+          <w:p>
+            <w:pPr>
+              <w:jc w:val="both"/>
+              <w:rPr>
+                <w:lang w:val="en-US"/>
+              </w:rPr>
+            </w:pPr>
+            <w:r>
+              <w:rPr>
+                <w:lang w:val="en-US"/>
+              </w:rPr>
+              <w:t>-</w:t>
+            </w:r>
+          </w:p>
+        </w:tc>
+        <w:tc>
+          <w:tcPr>
+            <w:tcW w:w="4347" w:type="dxa"/>
+          </w:tcPr>
+          <w:p>
+            <w:pPr>
+              <w:jc w:val="both"/>
+              <w:rPr>
+                <w:lang w:val="en-US"/>
+              </w:rPr>
+            </w:pPr>
+            <w:r>
+              <w:rPr>
+                <w:lang w:val="en-US"/>
+              </w:rPr>
+              <w:t xml:space="preserve">minusSy, </w:t>
+            </w:r>
+          </w:p>
+        </w:tc>
+      </w:tr>
+      <w:tr>
+        <w:tc>
+          <w:tcPr>
+            <w:tcW w:w="4998" w:type="dxa"/>
+          </w:tcPr>
+          <w:p>
+            <w:pPr>
+              <w:jc w:val="both"/>
+              <w:rPr>
+                <w:lang w:val="en-US"/>
+              </w:rPr>
+            </w:pPr>
+            <w:r>
+              <w:rPr>
+                <w:lang w:val="en-US"/>
+              </w:rPr>
+              <w:t>*</w:t>
+            </w:r>
+          </w:p>
+        </w:tc>
+        <w:tc>
+          <w:tcPr>
+            <w:tcW w:w="4347" w:type="dxa"/>
+          </w:tcPr>
+          <w:p>
+            <w:pPr>
+              <w:jc w:val="both"/>
+              <w:rPr>
+                <w:lang w:val="en-US"/>
+              </w:rPr>
+            </w:pPr>
+            <w:r>
+              <w:rPr>
+                <w:lang w:val="en-US"/>
+              </w:rPr>
+              <w:t xml:space="preserve">multSy, </w:t>
+            </w:r>
+          </w:p>
+        </w:tc>
+      </w:tr>
+      <w:tr>
+        <w:tc>
+          <w:tcPr>
+            <w:tcW w:w="4998" w:type="dxa"/>
+          </w:tcPr>
+          <w:p>
+            <w:pPr>
+              <w:jc w:val="both"/>
+              <w:rPr>
+                <w:lang w:val="en-US"/>
+              </w:rPr>
+            </w:pPr>
+            <w:r>
+              <w:rPr>
+                <w:lang w:val="en-US"/>
+              </w:rPr>
+              <w:t>/</w:t>
+            </w:r>
+          </w:p>
+        </w:tc>
+        <w:tc>
+          <w:tcPr>
+            <w:tcW w:w="4347" w:type="dxa"/>
+          </w:tcPr>
+          <w:p>
+            <w:pPr>
+              <w:jc w:val="both"/>
+              <w:rPr>
+                <w:lang w:val="en-US"/>
+              </w:rPr>
+            </w:pPr>
+            <w:r>
+              <w:rPr>
+                <w:lang w:val="en-US"/>
+              </w:rPr>
+              <w:t>subSy,</w:t>
+            </w:r>
+          </w:p>
+        </w:tc>
+      </w:tr>
+      <w:tr>
+        <w:tc>
+          <w:tcPr>
+            <w:tcW w:w="4998" w:type="dxa"/>
+          </w:tcPr>
+          <w:p>
+            <w:pPr>
+              <w:jc w:val="both"/>
+              <w:rPr>
+                <w:lang w:val="en-US"/>
+              </w:rPr>
+            </w:pPr>
+            <w:r>
+              <w:rPr>
+                <w:lang w:val="en-US"/>
+              </w:rPr>
+              <w:t>(</w:t>
+            </w:r>
+          </w:p>
+        </w:tc>
+        <w:tc>
+          <w:tcPr>
+            <w:tcW w:w="4347" w:type="dxa"/>
+          </w:tcPr>
+          <w:p>
+            <w:pPr>
+              <w:jc w:val="both"/>
+              <w:rPr>
+                <w:lang w:val="en-US"/>
+              </w:rPr>
+            </w:pPr>
+            <w:r>
+              <w:rPr>
+                <w:lang w:val="en-US"/>
+              </w:rPr>
+              <w:t xml:space="preserve">leftBrSy, </w:t>
+            </w:r>
+          </w:p>
+        </w:tc>
+      </w:tr>
+      <w:tr>
+        <w:tc>
+          <w:tcPr>
+            <w:tcW w:w="4998" w:type="dxa"/>
+          </w:tcPr>
+          <w:p>
+            <w:pPr>
+              <w:jc w:val="both"/>
+              <w:rPr>
+                <w:lang w:val="en-US"/>
+              </w:rPr>
+            </w:pPr>
+            <w:r>
+              <w:rPr>
+                <w:lang w:val="en-US"/>
+              </w:rPr>
+              <w:t>)</w:t>
+            </w:r>
+          </w:p>
+        </w:tc>
+        <w:tc>
+          <w:tcPr>
+            <w:tcW w:w="4347" w:type="dxa"/>
+          </w:tcPr>
+          <w:p>
+            <w:pPr>
+              <w:jc w:val="both"/>
+              <w:rPr>
+                <w:lang w:val="en-US"/>
+              </w:rPr>
+            </w:pPr>
+            <w:r>
+              <w:rPr>
+                <w:lang w:val="en-US"/>
+              </w:rPr>
+              <w:t>rightBrSy,</w:t>
+            </w:r>
+          </w:p>
+        </w:tc>
+      </w:tr>
+      <w:tr>
+        <w:tc>
+          <w:tcPr>
+            <w:tcW w:w="4998" w:type="dxa"/>
+          </w:tcPr>
+          <w:p>
+            <w:pPr>
+              <w:jc w:val="both"/>
+              <w:rPr>
+                <w:lang w:val="en-US"/>
+              </w:rPr>
+            </w:pPr>
+            <w:r>
+              <w:rPr>
+                <w:lang w:val="en-US"/>
+              </w:rPr>
+              <w:t>if</w:t>
+            </w:r>
+          </w:p>
+        </w:tc>
+        <w:tc>
+          <w:tcPr>
+            <w:tcW w:w="4347" w:type="dxa"/>
+          </w:tcPr>
+          <w:p>
+            <w:pPr>
+              <w:jc w:val="both"/>
+              <w:rPr>
+                <w:lang w:val="en-US"/>
+              </w:rPr>
+            </w:pPr>
+            <w:r>
+              <w:rPr>
+                <w:lang w:val="en-US"/>
+              </w:rPr>
+              <w:t xml:space="preserve">ifSy, </w:t>
+            </w:r>
+          </w:p>
+        </w:tc>
+      </w:tr>
+      <w:tr>
+        <w:tc>
+          <w:tcPr>
+            <w:tcW w:w="4998" w:type="dxa"/>
+          </w:tcPr>
+          <w:p>
+            <w:pPr>
+              <w:jc w:val="both"/>
+              <w:rPr>
+                <w:lang w:val="en-US"/>
+              </w:rPr>
+            </w:pPr>
+            <w:r>
+              <w:rPr>
+                <w:lang w:val="en-US"/>
+              </w:rPr>
+              <w:t>else</w:t>
+            </w:r>
+          </w:p>
+        </w:tc>
+        <w:tc>
+          <w:tcPr>
+            <w:tcW w:w="4347" w:type="dxa"/>
+          </w:tcPr>
+          <w:p>
+            <w:pPr>
+              <w:jc w:val="both"/>
+              <w:rPr>
+                <w:lang w:val="en-US"/>
+              </w:rPr>
+            </w:pPr>
+            <w:r>
+              <w:rPr>
+                <w:lang w:val="en-US"/>
+              </w:rPr>
+              <w:t>elseSy,</w:t>
+            </w:r>
+          </w:p>
+        </w:tc>
+      </w:tr>
+      <w:tr>
+        <w:tc>
+          <w:tcPr>
+            <w:tcW w:w="4998" w:type="dxa"/>
+          </w:tcPr>
+          <w:p>
+            <w:pPr>
+              <w:jc w:val="both"/>
+              <w:rPr>
+                <w:lang w:val="en-US"/>
+              </w:rPr>
+            </w:pPr>
+            <w:r>
+              <w:rPr>
+                <w:lang w:val="en-US"/>
+              </w:rPr>
+              <w:t>while</w:t>
+            </w:r>
+          </w:p>
+        </w:tc>
+        <w:tc>
+          <w:tcPr>
+            <w:tcW w:w="4347" w:type="dxa"/>
+          </w:tcPr>
+          <w:p>
+            <w:pPr>
+              <w:jc w:val="both"/>
+              <w:rPr>
+                <w:lang w:val="en-US"/>
+              </w:rPr>
+            </w:pPr>
+            <w:r>
+              <w:rPr>
+                <w:lang w:val="en-US"/>
+              </w:rPr>
+              <w:t xml:space="preserve">whileSy, </w:t>
+            </w:r>
+          </w:p>
+        </w:tc>
+      </w:tr>
+      <w:tr>
+        <w:tc>
+          <w:tcPr>
+            <w:tcW w:w="4998" w:type="dxa"/>
+          </w:tcPr>
+          <w:p>
+            <w:pPr>
+              <w:jc w:val="both"/>
+              <w:rPr>
+                <w:lang w:val="en-US"/>
+              </w:rPr>
+            </w:pPr>
+            <w:r>
+              <w:rPr>
+                <w:lang w:val="en-US"/>
+              </w:rPr>
+              <w:t>do</w:t>
+            </w:r>
+          </w:p>
+        </w:tc>
+        <w:tc>
+          <w:tcPr>
+            <w:tcW w:w="4347" w:type="dxa"/>
+          </w:tcPr>
+          <w:p>
+            <w:pPr>
+              <w:jc w:val="both"/>
+              <w:rPr>
+                <w:lang w:val="en-US"/>
+              </w:rPr>
+            </w:pPr>
+            <w:r>
+              <w:rPr>
+                <w:lang w:val="en-US"/>
+              </w:rPr>
+              <w:t>doSy,</w:t>
+            </w:r>
+          </w:p>
+        </w:tc>
+      </w:tr>
+      <w:tr>
+        <w:tc>
+          <w:tcPr>
+            <w:tcW w:w="4998" w:type="dxa"/>
+          </w:tcPr>
+          <w:p>
+            <w:pPr>
+              <w:jc w:val="both"/>
+              <w:rPr>
+                <w:lang w:val="en-US"/>
+              </w:rPr>
+            </w:pPr>
+            <w:r>
+              <w:rPr>
+                <w:lang w:val="en-US"/>
+              </w:rPr>
+              <w:t>“</w:t>
+            </w:r>
+          </w:p>
+        </w:tc>
+        <w:tc>
+          <w:tcPr>
+            <w:tcW w:w="4347" w:type="dxa"/>
+          </w:tcPr>
+          <w:p>
+            <w:pPr>
+              <w:jc w:val="both"/>
+            </w:pPr>
+            <w:r>
+              <w:t xml:space="preserve">quotSy, </w:t>
+            </w:r>
+          </w:p>
+        </w:tc>
+      </w:tr>
+      <w:tr>
+        <w:tc>
+          <w:tcPr>
+            <w:tcW w:w="4998" w:type="dxa"/>
+          </w:tcPr>
+          <w:p>
+            <w:pPr>
+              <w:jc w:val="both"/>
+              <w:rPr>
+                <w:lang w:val="en-US"/>
+              </w:rPr>
+            </w:pPr>
+            <w:r>
+              <w:rPr>
+                <w:lang w:val="en-US"/>
+              </w:rPr>
+              <w:t>:</w:t>
+            </w:r>
+          </w:p>
+        </w:tc>
+        <w:tc>
+          <w:tcPr>
+            <w:tcW w:w="4347" w:type="dxa"/>
+          </w:tcPr>
+          <w:p>
+            <w:pPr>
+              <w:jc w:val="both"/>
+            </w:pPr>
+            <w:r>
+              <w:t xml:space="preserve">colonSy, </w:t>
+            </w:r>
+          </w:p>
+        </w:tc>
+      </w:tr>
+      <w:tr>
+        <w:tc>
+          <w:tcPr>
+            <w:tcW w:w="4998" w:type="dxa"/>
+          </w:tcPr>
+          <w:p>
+            <w:pPr>
+              <w:jc w:val="both"/>
+              <w:rPr>
+                <w:lang w:val="en-US"/>
+              </w:rPr>
+            </w:pPr>
+            <w:r>
+              <w:rPr>
+                <w:lang w:val="en-US"/>
+              </w:rPr>
+              <w:t>;</w:t>
+            </w:r>
+          </w:p>
+        </w:tc>
+        <w:tc>
+          <w:tcPr>
+            <w:tcW w:w="4347" w:type="dxa"/>
+          </w:tcPr>
+          <w:p>
+            <w:pPr>
+              <w:jc w:val="both"/>
+            </w:pPr>
+            <w:r>
+              <w:t>semiColonSy,</w:t>
+            </w:r>
+          </w:p>
+        </w:tc>
+      </w:tr>
+      <w:tr>
+        <w:tc>
+          <w:tcPr>
+            <w:tcW w:w="4998" w:type="dxa"/>
+          </w:tcPr>
+          <w:p>
+            <w:pPr>
+              <w:jc w:val="both"/>
+              <w:rPr>
+                <w:lang w:val="en-US"/>
+              </w:rPr>
+            </w:pPr>
+            <w:r>
+              <w:rPr>
+                <w:lang w:val="en-US"/>
+              </w:rPr>
+              <w:t>.</w:t>
+            </w:r>
+          </w:p>
+        </w:tc>
+        <w:tc>
+          <w:tcPr>
+            <w:tcW w:w="4347" w:type="dxa"/>
+          </w:tcPr>
+          <w:p>
+            <w:pPr>
+              <w:jc w:val="both"/>
+              <w:rPr>
+                <w:lang w:val="en-US"/>
+              </w:rPr>
+            </w:pPr>
+            <w:r>
+              <w:rPr>
+                <w:lang w:val="en-US"/>
+              </w:rPr>
+              <w:t>dotSy</w:t>
+            </w:r>
+          </w:p>
+        </w:tc>
+      </w:tr>
+    </w:tbl>
+    <w:p>
+      <w:pPr>
+        <w:jc w:val="both"/>
+      </w:pPr>
+      <w:bookmarkStart w:id="7" w:name="_Toc99954865"/>
+    </w:p>
+    <w:p>
+      <w:pPr>
+        <w:jc w:val="both"/>
+      </w:pPr>
+      <w:r>
+        <w:lastRenderedPageBreak/>
+        <w:t xml:space="preserve">Для хранения идентификаторов будет создана </w:t>
+      </w:r>
+      <w:r>
+        <w:rPr>
+          <w:lang w:val="en-US"/>
+        </w:rPr>
+        <w:t>map</w:t>
+      </w:r>
+      <w:r>
+        <w:t>, где ключ – имя идентификатора, значение – указатель</w:t>
+      </w:r>
+      <w:r>
+        <w:t xml:space="preserve"> на объект класса … </w:t>
+      </w:r>
+      <w:r>
+        <w:t>.</w:t>
+      </w:r>
     </w:p>
     <w:p>
       <w:pPr>
         <w:pStyle w:val="2"/>
-      </w:pPr>
-      <w:bookmarkStart w:id="7" w:name="_Toc99954865"/>
+        <w:jc w:val="both"/>
+      </w:pPr>
       <w:r>
         <w:t>Разработка</w:t>
       </w:r>
       <w:bookmarkEnd w:id="7"/>
     </w:p>
-    <w:p/>
-    <w:p/>
-    <w:p>
-      <w:pPr>
+    <w:p>
+      <w:pPr>
+        <w:jc w:val="both"/>
+      </w:pPr>
+    </w:p>
+    <w:p>
+      <w:pPr>
+        <w:jc w:val="both"/>
+      </w:pPr>
+    </w:p>
+    <w:p>
+      <w:pPr>
+        <w:jc w:val="both"/>
         <w:sectPr>
           <w:pgSz w:w="11906" w:h="16838"/>
           <w:pgMar w:top="1134" w:right="850" w:bottom="1134" w:left="1701" w:header="708" w:footer="708" w:gutter="0"/>
@@ -1271,6 +2609,7 @@
     <w:p>
       <w:pPr>
         <w:pStyle w:val="2"/>
+        <w:jc w:val="both"/>
       </w:pPr>
       <w:bookmarkStart w:id="8" w:name="_Toc99954866"/>
       <w:r>
@@ -1297,6 +2636,9 @@
             <w:tcW w:w="1250" w:type="pct"/>
           </w:tcPr>
           <w:p>
+            <w:pPr>
+              <w:jc w:val="both"/>
+            </w:pPr>
             <w:r>
               <w:t>Название теста</w:t>
             </w:r>
@@ -1306,13 +2648,20 @@
           <w:tcPr>
             <w:tcW w:w="1250" w:type="pct"/>
           </w:tcPr>
-          <w:p/>
+          <w:p>
+            <w:pPr>
+              <w:jc w:val="both"/>
+            </w:pPr>
+          </w:p>
         </w:tc>
         <w:tc>
           <w:tcPr>
             <w:tcW w:w="1250" w:type="pct"/>
           </w:tcPr>
           <w:p>
+            <w:pPr>
+              <w:jc w:val="both"/>
+            </w:pPr>
             <w:r>
               <w:t>Ожидаемый результат</w:t>
             </w:r>
@@ -1323,6 +2672,9 @@
             <w:tcW w:w="1250" w:type="pct"/>
           </w:tcPr>
           <w:p>
+            <w:pPr>
+              <w:jc w:val="both"/>
+            </w:pPr>
             <w:r>
               <w:t>Фактический результат</w:t>
             </w:r>
@@ -1334,25 +2686,41 @@
           <w:tcPr>
             <w:tcW w:w="1250" w:type="pct"/>
           </w:tcPr>
-          <w:p/>
+          <w:p>
+            <w:pPr>
+              <w:jc w:val="both"/>
+            </w:pPr>
+          </w:p>
         </w:tc>
         <w:tc>
           <w:tcPr>
             <w:tcW w:w="1250" w:type="pct"/>
           </w:tcPr>
-          <w:p/>
+          <w:p>
+            <w:pPr>
+              <w:jc w:val="both"/>
+            </w:pPr>
+          </w:p>
         </w:tc>
         <w:tc>
           <w:tcPr>
             <w:tcW w:w="1250" w:type="pct"/>
           </w:tcPr>
-          <w:p/>
+          <w:p>
+            <w:pPr>
+              <w:jc w:val="both"/>
+            </w:pPr>
+          </w:p>
         </w:tc>
         <w:tc>
           <w:tcPr>
             <w:tcW w:w="1250" w:type="pct"/>
           </w:tcPr>
-          <w:p/>
+          <w:p>
+            <w:pPr>
+              <w:jc w:val="both"/>
+            </w:pPr>
+          </w:p>
         </w:tc>
       </w:tr>
       <w:tr>
@@ -1360,25 +2728,41 @@
           <w:tcPr>
             <w:tcW w:w="1250" w:type="pct"/>
           </w:tcPr>
-          <w:p/>
+          <w:p>
+            <w:pPr>
+              <w:jc w:val="both"/>
+            </w:pPr>
+          </w:p>
         </w:tc>
         <w:tc>
           <w:tcPr>
             <w:tcW w:w="1250" w:type="pct"/>
           </w:tcPr>
-          <w:p/>
+          <w:p>
+            <w:pPr>
+              <w:jc w:val="both"/>
+            </w:pPr>
+          </w:p>
         </w:tc>
         <w:tc>
           <w:tcPr>
             <w:tcW w:w="1250" w:type="pct"/>
           </w:tcPr>
-          <w:p/>
+          <w:p>
+            <w:pPr>
+              <w:jc w:val="both"/>
+            </w:pPr>
+          </w:p>
         </w:tc>
         <w:tc>
           <w:tcPr>
             <w:tcW w:w="1250" w:type="pct"/>
           </w:tcPr>
-          <w:p/>
+          <w:p>
+            <w:pPr>
+              <w:jc w:val="both"/>
+            </w:pPr>
+          </w:p>
         </w:tc>
       </w:tr>
       <w:tr>
@@ -1386,30 +2770,47 @@
           <w:tcPr>
             <w:tcW w:w="1250" w:type="pct"/>
           </w:tcPr>
-          <w:p/>
+          <w:p>
+            <w:pPr>
+              <w:jc w:val="both"/>
+            </w:pPr>
+          </w:p>
         </w:tc>
         <w:tc>
           <w:tcPr>
             <w:tcW w:w="1250" w:type="pct"/>
           </w:tcPr>
-          <w:p/>
+          <w:p>
+            <w:pPr>
+              <w:jc w:val="both"/>
+            </w:pPr>
+          </w:p>
         </w:tc>
         <w:tc>
           <w:tcPr>
             <w:tcW w:w="1250" w:type="pct"/>
           </w:tcPr>
-          <w:p/>
+          <w:p>
+            <w:pPr>
+              <w:jc w:val="both"/>
+            </w:pPr>
+          </w:p>
         </w:tc>
         <w:tc>
           <w:tcPr>
             <w:tcW w:w="1250" w:type="pct"/>
           </w:tcPr>
-          <w:p/>
+          <w:p>
+            <w:pPr>
+              <w:jc w:val="both"/>
+            </w:pPr>
+          </w:p>
         </w:tc>
       </w:tr>
     </w:tbl>
     <w:p>
       <w:pPr>
+        <w:jc w:val="both"/>
         <w:rPr>
           <w:lang w:val="en-US"/>
         </w:rPr>
@@ -1478,6 +2879,92 @@
 <file path=word/numbering.xml><?xml version="1.0" encoding="utf-8"?>
 <w:numbering xmlns:wpc="http://schemas.microsoft.com/office/word/2010/wordprocessingCanvas" xmlns:cx="http://schemas.microsoft.com/office/drawing/2014/chartex" xmlns:cx1="http://schemas.microsoft.com/office/drawing/2015/9/8/chartex" xmlns:mc="http://schemas.openxmlformats.org/markup-compatibility/2006" xmlns:o="urn:schemas-microsoft-com:office:office" xmlns:r="http://schemas.openxmlformats.org/officeDocument/2006/relationships" xmlns:m="http://schemas.openxmlformats.org/officeDocument/2006/math" xmlns:v="urn:schemas-microsoft-com:vml" xmlns:wp14="http://schemas.microsoft.com/office/word/2010/wordprocessingDrawing" xmlns:wp="http://schemas.openxmlformats.org/drawingml/2006/wordprocessingDrawing" xmlns:w10="urn:schemas-microsoft-com:office:word" xmlns:w="http://schemas.openxmlformats.org/wordprocessingml/2006/main" xmlns:w14="http://schemas.microsoft.com/office/word/2010/wordml" xmlns:w15="http://schemas.microsoft.com/office/word/2012/wordml" xmlns:w16se="http://schemas.microsoft.com/office/word/2015/wordml/symex" xmlns:wpg="http://schemas.microsoft.com/office/word/2010/wordprocessingGroup" xmlns:wpi="http://schemas.microsoft.com/office/word/2010/wordprocessingInk" xmlns:wne="http://schemas.microsoft.com/office/word/2006/wordml" xmlns:wps="http://schemas.microsoft.com/office/word/2010/wordprocessingShape" mc:Ignorable="w14 w15 w16se wp14">
   <w:abstractNum w:abstractNumId="0" w15:restartNumberingAfterBreak="0">
+    <w:nsid w:val="10763A1D"/>
+    <w:multiLevelType w:val="hybridMultilevel"/>
+    <w:tmpl w:val="7228D4BA"/>
+    <w:lvl w:ilvl="0" w:tplc="0419000F">
+      <w:start w:val="1"/>
+      <w:numFmt w:val="decimal"/>
+      <w:lvlText w:val="%1."/>
+      <w:lvlJc w:val="left"/>
+      <w:pPr>
+        <w:ind w:left="720" w:hanging="360"/>
+      </w:pPr>
+    </w:lvl>
+    <w:lvl w:ilvl="1" w:tplc="04190019" w:tentative="1">
+      <w:start w:val="1"/>
+      <w:numFmt w:val="lowerLetter"/>
+      <w:lvlText w:val="%2."/>
+      <w:lvlJc w:val="left"/>
+      <w:pPr>
+        <w:ind w:left="1440" w:hanging="360"/>
+      </w:pPr>
+    </w:lvl>
+    <w:lvl w:ilvl="2" w:tplc="0419001B" w:tentative="1">
+      <w:start w:val="1"/>
+      <w:numFmt w:val="lowerRoman"/>
+      <w:lvlText w:val="%3."/>
+      <w:lvlJc w:val="right"/>
+      <w:pPr>
+        <w:ind w:left="2160" w:hanging="180"/>
+      </w:pPr>
+    </w:lvl>
+    <w:lvl w:ilvl="3" w:tplc="0419000F" w:tentative="1">
+      <w:start w:val="1"/>
+      <w:numFmt w:val="decimal"/>
+      <w:lvlText w:val="%4."/>
+      <w:lvlJc w:val="left"/>
+      <w:pPr>
+        <w:ind w:left="2880" w:hanging="360"/>
+      </w:pPr>
+    </w:lvl>
+    <w:lvl w:ilvl="4" w:tplc="04190019" w:tentative="1">
+      <w:start w:val="1"/>
+      <w:numFmt w:val="lowerLetter"/>
+      <w:lvlText w:val="%5."/>
+      <w:lvlJc w:val="left"/>
+      <w:pPr>
+        <w:ind w:left="3600" w:hanging="360"/>
+      </w:pPr>
+    </w:lvl>
+    <w:lvl w:ilvl="5" w:tplc="0419001B" w:tentative="1">
+      <w:start w:val="1"/>
+      <w:numFmt w:val="lowerRoman"/>
+      <w:lvlText w:val="%6."/>
+      <w:lvlJc w:val="right"/>
+      <w:pPr>
+        <w:ind w:left="4320" w:hanging="180"/>
+      </w:pPr>
+    </w:lvl>
+    <w:lvl w:ilvl="6" w:tplc="0419000F" w:tentative="1">
+      <w:start w:val="1"/>
+      <w:numFmt w:val="decimal"/>
+      <w:lvlText w:val="%7."/>
+      <w:lvlJc w:val="left"/>
+      <w:pPr>
+        <w:ind w:left="5040" w:hanging="360"/>
+      </w:pPr>
+    </w:lvl>
+    <w:lvl w:ilvl="7" w:tplc="04190019" w:tentative="1">
+      <w:start w:val="1"/>
+      <w:numFmt w:val="lowerLetter"/>
+      <w:lvlText w:val="%8."/>
+      <w:lvlJc w:val="left"/>
+      <w:pPr>
+        <w:ind w:left="5760" w:hanging="360"/>
+      </w:pPr>
+    </w:lvl>
+    <w:lvl w:ilvl="8" w:tplc="0419001B" w:tentative="1">
+      <w:start w:val="1"/>
+      <w:numFmt w:val="lowerRoman"/>
+      <w:lvlText w:val="%9."/>
+      <w:lvlJc w:val="right"/>
+      <w:pPr>
+        <w:ind w:left="6480" w:hanging="180"/>
+      </w:pPr>
+    </w:lvl>
+  </w:abstractNum>
+  <w:abstractNum w:abstractNumId="1" w15:restartNumberingAfterBreak="0">
     <w:nsid w:val="695C483A"/>
     <w:multiLevelType w:val="hybridMultilevel"/>
     <w:tmpl w:val="1D269BB4"/>
@@ -1591,6 +3078,9 @@
     </w:lvl>
   </w:abstractNum>
   <w:num w:numId="1">
+    <w:abstractNumId w:val="1"/>
+  </w:num>
+  <w:num w:numId="2">
     <w:abstractNumId w:val="0"/>
   </w:num>
 </w:numbering>
@@ -2241,6 +3731,37 @@
     <w:uiPriority w:val="99"/>
     <w:rsid w:val="00462573"/>
   </w:style>
+  <w:style w:type="paragraph" w:styleId="ad">
+    <w:name w:val="Subtitle"/>
+    <w:basedOn w:val="a"/>
+    <w:next w:val="a"/>
+    <w:link w:val="ae"/>
+    <w:uiPriority w:val="11"/>
+    <w:qFormat/>
+    <w:rsid w:val="00A821ED"/>
+    <w:pPr>
+      <w:numPr>
+        <w:ilvl w:val="1"/>
+      </w:numPr>
+    </w:pPr>
+    <w:rPr>
+      <w:rFonts w:eastAsiaTheme="minorEastAsia"/>
+      <w:color w:val="5A5A5A" w:themeColor="text1" w:themeTint="A5"/>
+      <w:spacing w:val="15"/>
+    </w:rPr>
+  </w:style>
+  <w:style w:type="character" w:customStyle="1" w:styleId="ae">
+    <w:name w:val="Подзаголовок Знак"/>
+    <w:basedOn w:val="a0"/>
+    <w:link w:val="ad"/>
+    <w:uiPriority w:val="11"/>
+    <w:rsid w:val="00A821ED"/>
+    <w:rPr>
+      <w:rFonts w:eastAsiaTheme="minorEastAsia"/>
+      <w:color w:val="5A5A5A" w:themeColor="text1" w:themeTint="A5"/>
+      <w:spacing w:val="15"/>
+    </w:rPr>
+  </w:style>
 </w:styles>
 </file>
 
@@ -2510,7 +4031,7 @@
 </file>
 
 <file path=customXml/itemProps1.xml><?xml version="1.0" encoding="utf-8"?>
-<ds:datastoreItem xmlns:ds="http://schemas.openxmlformats.org/officeDocument/2006/customXml" ds:itemID="{D00AB7CE-7B3D-44C7-A1D6-C4EC5EC78705}">
+<ds:datastoreItem xmlns:ds="http://schemas.openxmlformats.org/officeDocument/2006/customXml" ds:itemID="{4C149A28-032D-40A1-B187-473CDD805B3F}">
   <ds:schemaRefs>
     <ds:schemaRef ds:uri="http://schemas.openxmlformats.org/officeDocument/2006/bibliography"/>
   </ds:schemaRefs>

</xml_diff>

<commit_message>
ogo eto chto lexer???
</commit_message>
<xml_diff>
--- a/отчет.docx
+++ b/отчет.docx
@@ -1457,8 +1457,6 @@
         </w:numPr>
         <w:jc w:val="both"/>
       </w:pPr>
-      <w:bookmarkStart w:id="6" w:name="_GoBack"/>
-      <w:bookmarkEnd w:id="6"/>
       <w:r>
         <w:t>идентификатор,</w:t>
       </w:r>
@@ -2549,31 +2547,12 @@
       <w:pPr>
         <w:jc w:val="both"/>
       </w:pPr>
-      <w:bookmarkStart w:id="7" w:name="_Toc99954865"/>
-    </w:p>
-    <w:p>
-      <w:pPr>
-        <w:jc w:val="both"/>
-      </w:pPr>
-      <w:r>
-        <w:lastRenderedPageBreak/>
-        <w:t xml:space="preserve">Для хранения идентификаторов будет создана </w:t>
-      </w:r>
-      <w:r>
-        <w:rPr>
-          <w:lang w:val="en-US"/>
-        </w:rPr>
-        <w:t>map</w:t>
-      </w:r>
-      <w:r>
-        <w:t>, где ключ – имя идентификатора, значение – указатель</w:t>
-      </w:r>
-      <w:r>
-        <w:t xml:space="preserve"> на объект класса … </w:t>
-      </w:r>
-      <w:r>
-        <w:t>.</w:t>
-      </w:r>
+      <w:bookmarkStart w:id="6" w:name="_Toc99954865"/>
+    </w:p>
+    <w:p>
+      <w:pPr>
+        <w:jc w:val="both"/>
+      </w:pPr>
     </w:p>
     <w:p>
       <w:pPr>
@@ -2583,17 +2562,308 @@
       <w:r>
         <w:t>Разработка</w:t>
       </w:r>
+      <w:bookmarkEnd w:id="6"/>
+    </w:p>
+    <w:p>
+      <w:pPr>
+        <w:jc w:val="both"/>
+      </w:pPr>
+    </w:p>
+    <w:p>
+      <w:pPr>
+        <w:jc w:val="both"/>
+      </w:pPr>
+      <w:r>
+        <w:drawing>
+          <wp:inline distT="0" distB="0" distL="0" distR="0" wp14:anchorId="78441150" wp14:editId="15D4540F">
+            <wp:extent cx="2886478" cy="1219370"/>
+            <wp:effectExtent l="0" t="0" r="9525" b="0"/>
+            <wp:docPr id="4" name="Рисунок 4"/>
+            <wp:cNvGraphicFramePr>
+              <a:graphicFrameLocks xmlns:a="http://schemas.openxmlformats.org/drawingml/2006/main" noChangeAspect="1"/>
+            </wp:cNvGraphicFramePr>
+            <a:graphic xmlns:a="http://schemas.openxmlformats.org/drawingml/2006/main">
+              <a:graphicData uri="http://schemas.openxmlformats.org/drawingml/2006/picture">
+                <pic:pic xmlns:pic="http://schemas.openxmlformats.org/drawingml/2006/picture">
+                  <pic:nvPicPr>
+                    <pic:cNvPr id="1" name=""/>
+                    <pic:cNvPicPr/>
+                  </pic:nvPicPr>
+                  <pic:blipFill>
+                    <a:blip r:embed="rId14"/>
+                    <a:stretch>
+                      <a:fillRect/>
+                    </a:stretch>
+                  </pic:blipFill>
+                  <pic:spPr>
+                    <a:xfrm>
+                      <a:off x="0" y="0"/>
+                      <a:ext cx="2886478" cy="1219370"/>
+                    </a:xfrm>
+                    <a:prstGeom prst="rect">
+                      <a:avLst/>
+                    </a:prstGeom>
+                  </pic:spPr>
+                </pic:pic>
+              </a:graphicData>
+            </a:graphic>
+          </wp:inline>
+        </w:drawing>
+      </w:r>
+    </w:p>
+    <w:p>
+      <w:pPr>
+        <w:jc w:val="both"/>
+      </w:pPr>
+      <w:r>
+        <w:drawing>
+          <wp:inline distT="0" distB="0" distL="0" distR="0" wp14:anchorId="13603CC2" wp14:editId="3490C2A4">
+            <wp:extent cx="2295845" cy="247685"/>
+            <wp:effectExtent l="0" t="0" r="0" b="0"/>
+            <wp:docPr id="5" name="Рисунок 5"/>
+            <wp:cNvGraphicFramePr>
+              <a:graphicFrameLocks xmlns:a="http://schemas.openxmlformats.org/drawingml/2006/main" noChangeAspect="1"/>
+            </wp:cNvGraphicFramePr>
+            <a:graphic xmlns:a="http://schemas.openxmlformats.org/drawingml/2006/main">
+              <a:graphicData uri="http://schemas.openxmlformats.org/drawingml/2006/picture">
+                <pic:pic xmlns:pic="http://schemas.openxmlformats.org/drawingml/2006/picture">
+                  <pic:nvPicPr>
+                    <pic:cNvPr id="1" name=""/>
+                    <pic:cNvPicPr/>
+                  </pic:nvPicPr>
+                  <pic:blipFill>
+                    <a:blip r:embed="rId15"/>
+                    <a:stretch>
+                      <a:fillRect/>
+                    </a:stretch>
+                  </pic:blipFill>
+                  <pic:spPr>
+                    <a:xfrm>
+                      <a:off x="0" y="0"/>
+                      <a:ext cx="2295845" cy="247685"/>
+                    </a:xfrm>
+                    <a:prstGeom prst="rect">
+                      <a:avLst/>
+                    </a:prstGeom>
+                  </pic:spPr>
+                </pic:pic>
+              </a:graphicData>
+            </a:graphic>
+          </wp:inline>
+        </w:drawing>
+      </w:r>
+    </w:p>
+    <w:p>
+      <w:pPr>
+        <w:jc w:val="both"/>
+      </w:pPr>
+      <w:r>
+        <w:drawing>
+          <wp:inline distT="0" distB="0" distL="0" distR="0" wp14:anchorId="288AE0BA" wp14:editId="21576737">
+            <wp:extent cx="2438740" cy="257211"/>
+            <wp:effectExtent l="0" t="0" r="0" b="9525"/>
+            <wp:docPr id="6" name="Рисунок 6"/>
+            <wp:cNvGraphicFramePr>
+              <a:graphicFrameLocks xmlns:a="http://schemas.openxmlformats.org/drawingml/2006/main" noChangeAspect="1"/>
+            </wp:cNvGraphicFramePr>
+            <a:graphic xmlns:a="http://schemas.openxmlformats.org/drawingml/2006/main">
+              <a:graphicData uri="http://schemas.openxmlformats.org/drawingml/2006/picture">
+                <pic:pic xmlns:pic="http://schemas.openxmlformats.org/drawingml/2006/picture">
+                  <pic:nvPicPr>
+                    <pic:cNvPr id="1" name=""/>
+                    <pic:cNvPicPr/>
+                  </pic:nvPicPr>
+                  <pic:blipFill>
+                    <a:blip r:embed="rId16"/>
+                    <a:stretch>
+                      <a:fillRect/>
+                    </a:stretch>
+                  </pic:blipFill>
+                  <pic:spPr>
+                    <a:xfrm>
+                      <a:off x="0" y="0"/>
+                      <a:ext cx="2438740" cy="257211"/>
+                    </a:xfrm>
+                    <a:prstGeom prst="rect">
+                      <a:avLst/>
+                    </a:prstGeom>
+                  </pic:spPr>
+                </pic:pic>
+              </a:graphicData>
+            </a:graphic>
+          </wp:inline>
+        </w:drawing>
+      </w:r>
+    </w:p>
+    <w:p>
+      <w:pPr>
+        <w:jc w:val="both"/>
+      </w:pPr>
+      <w:r>
+        <w:drawing>
+          <wp:inline distT="0" distB="0" distL="0" distR="0" wp14:anchorId="12B1FDFC" wp14:editId="72C6FA44">
+            <wp:extent cx="2505425" cy="238158"/>
+            <wp:effectExtent l="0" t="0" r="9525" b="9525"/>
+            <wp:docPr id="7" name="Рисунок 7"/>
+            <wp:cNvGraphicFramePr>
+              <a:graphicFrameLocks xmlns:a="http://schemas.openxmlformats.org/drawingml/2006/main" noChangeAspect="1"/>
+            </wp:cNvGraphicFramePr>
+            <a:graphic xmlns:a="http://schemas.openxmlformats.org/drawingml/2006/main">
+              <a:graphicData uri="http://schemas.openxmlformats.org/drawingml/2006/picture">
+                <pic:pic xmlns:pic="http://schemas.openxmlformats.org/drawingml/2006/picture">
+                  <pic:nvPicPr>
+                    <pic:cNvPr id="1" name=""/>
+                    <pic:cNvPicPr/>
+                  </pic:nvPicPr>
+                  <pic:blipFill>
+                    <a:blip r:embed="rId17"/>
+                    <a:stretch>
+                      <a:fillRect/>
+                    </a:stretch>
+                  </pic:blipFill>
+                  <pic:spPr>
+                    <a:xfrm>
+                      <a:off x="0" y="0"/>
+                      <a:ext cx="2505425" cy="238158"/>
+                    </a:xfrm>
+                    <a:prstGeom prst="rect">
+                      <a:avLst/>
+                    </a:prstGeom>
+                  </pic:spPr>
+                </pic:pic>
+              </a:graphicData>
+            </a:graphic>
+          </wp:inline>
+        </w:drawing>
+      </w:r>
+    </w:p>
+    <w:p>
+      <w:pPr>
+        <w:jc w:val="both"/>
+      </w:pPr>
+      <w:r>
+        <w:drawing>
+          <wp:inline distT="0" distB="0" distL="0" distR="0" wp14:anchorId="21B524C4" wp14:editId="07A9A87B">
+            <wp:extent cx="2534004" cy="257211"/>
+            <wp:effectExtent l="0" t="0" r="0" b="9525"/>
+            <wp:docPr id="10" name="Рисунок 10"/>
+            <wp:cNvGraphicFramePr>
+              <a:graphicFrameLocks xmlns:a="http://schemas.openxmlformats.org/drawingml/2006/main" noChangeAspect="1"/>
+            </wp:cNvGraphicFramePr>
+            <a:graphic xmlns:a="http://schemas.openxmlformats.org/drawingml/2006/main">
+              <a:graphicData uri="http://schemas.openxmlformats.org/drawingml/2006/picture">
+                <pic:pic xmlns:pic="http://schemas.openxmlformats.org/drawingml/2006/picture">
+                  <pic:nvPicPr>
+                    <pic:cNvPr id="1" name=""/>
+                    <pic:cNvPicPr/>
+                  </pic:nvPicPr>
+                  <pic:blipFill>
+                    <a:blip r:embed="rId18"/>
+                    <a:stretch>
+                      <a:fillRect/>
+                    </a:stretch>
+                  </pic:blipFill>
+                  <pic:spPr>
+                    <a:xfrm>
+                      <a:off x="0" y="0"/>
+                      <a:ext cx="2534004" cy="257211"/>
+                    </a:xfrm>
+                    <a:prstGeom prst="rect">
+                      <a:avLst/>
+                    </a:prstGeom>
+                  </pic:spPr>
+                </pic:pic>
+              </a:graphicData>
+            </a:graphic>
+          </wp:inline>
+        </w:drawing>
+      </w:r>
+    </w:p>
+    <w:p>
+      <w:pPr>
+        <w:jc w:val="both"/>
+      </w:pPr>
+      <w:r>
+        <w:drawing>
+          <wp:inline distT="0" distB="0" distL="0" distR="0" wp14:anchorId="34BF6DD9" wp14:editId="5C78575B">
+            <wp:extent cx="2667372" cy="238158"/>
+            <wp:effectExtent l="0" t="0" r="0" b="9525"/>
+            <wp:docPr id="13" name="Рисунок 13"/>
+            <wp:cNvGraphicFramePr>
+              <a:graphicFrameLocks xmlns:a="http://schemas.openxmlformats.org/drawingml/2006/main" noChangeAspect="1"/>
+            </wp:cNvGraphicFramePr>
+            <a:graphic xmlns:a="http://schemas.openxmlformats.org/drawingml/2006/main">
+              <a:graphicData uri="http://schemas.openxmlformats.org/drawingml/2006/picture">
+                <pic:pic xmlns:pic="http://schemas.openxmlformats.org/drawingml/2006/picture">
+                  <pic:nvPicPr>
+                    <pic:cNvPr id="1" name=""/>
+                    <pic:cNvPicPr/>
+                  </pic:nvPicPr>
+                  <pic:blipFill>
+                    <a:blip r:embed="rId19"/>
+                    <a:stretch>
+                      <a:fillRect/>
+                    </a:stretch>
+                  </pic:blipFill>
+                  <pic:spPr>
+                    <a:xfrm>
+                      <a:off x="0" y="0"/>
+                      <a:ext cx="2667372" cy="238158"/>
+                    </a:xfrm>
+                    <a:prstGeom prst="rect">
+                      <a:avLst/>
+                    </a:prstGeom>
+                  </pic:spPr>
+                </pic:pic>
+              </a:graphicData>
+            </a:graphic>
+          </wp:inline>
+        </w:drawing>
+      </w:r>
+    </w:p>
+    <w:p>
+      <w:pPr>
+        <w:jc w:val="both"/>
+      </w:pPr>
+      <w:r>
+        <w:drawing>
+          <wp:inline distT="0" distB="0" distL="0" distR="0" wp14:anchorId="698CF76C" wp14:editId="416B31C2">
+            <wp:extent cx="2553056" cy="257211"/>
+            <wp:effectExtent l="0" t="0" r="0" b="9525"/>
+            <wp:docPr id="14" name="Рисунок 14"/>
+            <wp:cNvGraphicFramePr>
+              <a:graphicFrameLocks xmlns:a="http://schemas.openxmlformats.org/drawingml/2006/main" noChangeAspect="1"/>
+            </wp:cNvGraphicFramePr>
+            <a:graphic xmlns:a="http://schemas.openxmlformats.org/drawingml/2006/main">
+              <a:graphicData uri="http://schemas.openxmlformats.org/drawingml/2006/picture">
+                <pic:pic xmlns:pic="http://schemas.openxmlformats.org/drawingml/2006/picture">
+                  <pic:nvPicPr>
+                    <pic:cNvPr id="1" name=""/>
+                    <pic:cNvPicPr/>
+                  </pic:nvPicPr>
+                  <pic:blipFill>
+                    <a:blip r:embed="rId20"/>
+                    <a:stretch>
+                      <a:fillRect/>
+                    </a:stretch>
+                  </pic:blipFill>
+                  <pic:spPr>
+                    <a:xfrm>
+                      <a:off x="0" y="0"/>
+                      <a:ext cx="2553056" cy="257211"/>
+                    </a:xfrm>
+                    <a:prstGeom prst="rect">
+                      <a:avLst/>
+                    </a:prstGeom>
+                  </pic:spPr>
+                </pic:pic>
+              </a:graphicData>
+            </a:graphic>
+          </wp:inline>
+        </w:drawing>
+      </w:r>
+      <w:bookmarkStart w:id="7" w:name="_GoBack"/>
       <w:bookmarkEnd w:id="7"/>
-    </w:p>
-    <w:p>
-      <w:pPr>
-        <w:jc w:val="both"/>
-      </w:pPr>
-    </w:p>
-    <w:p>
-      <w:pPr>
-        <w:jc w:val="both"/>
-      </w:pPr>
     </w:p>
     <w:p>
       <w:pPr>
@@ -2605,6 +2875,43 @@
           <w:docGrid w:linePitch="360"/>
         </w:sectPr>
       </w:pPr>
+      <w:r>
+        <w:drawing>
+          <wp:inline distT="0" distB="0" distL="0" distR="0" wp14:anchorId="7D5E4062" wp14:editId="6EB41713">
+            <wp:extent cx="2886478" cy="990738"/>
+            <wp:effectExtent l="0" t="0" r="9525" b="0"/>
+            <wp:docPr id="2" name="Рисунок 2"/>
+            <wp:cNvGraphicFramePr>
+              <a:graphicFrameLocks xmlns:a="http://schemas.openxmlformats.org/drawingml/2006/main" noChangeAspect="1"/>
+            </wp:cNvGraphicFramePr>
+            <a:graphic xmlns:a="http://schemas.openxmlformats.org/drawingml/2006/main">
+              <a:graphicData uri="http://schemas.openxmlformats.org/drawingml/2006/picture">
+                <pic:pic xmlns:pic="http://schemas.openxmlformats.org/drawingml/2006/picture">
+                  <pic:nvPicPr>
+                    <pic:cNvPr id="1" name=""/>
+                    <pic:cNvPicPr/>
+                  </pic:nvPicPr>
+                  <pic:blipFill>
+                    <a:blip r:embed="rId21"/>
+                    <a:stretch>
+                      <a:fillRect/>
+                    </a:stretch>
+                  </pic:blipFill>
+                  <pic:spPr>
+                    <a:xfrm>
+                      <a:off x="0" y="0"/>
+                      <a:ext cx="2886478" cy="990738"/>
+                    </a:xfrm>
+                    <a:prstGeom prst="rect">
+                      <a:avLst/>
+                    </a:prstGeom>
+                  </pic:spPr>
+                </pic:pic>
+              </a:graphicData>
+            </a:graphic>
+          </wp:inline>
+        </w:drawing>
+      </w:r>
     </w:p>
     <w:p>
       <w:pPr>
@@ -4031,7 +4338,7 @@
 </file>
 
 <file path=customXml/itemProps1.xml><?xml version="1.0" encoding="utf-8"?>
-<ds:datastoreItem xmlns:ds="http://schemas.openxmlformats.org/officeDocument/2006/customXml" ds:itemID="{4C149A28-032D-40A1-B187-473CDD805B3F}">
+<ds:datastoreItem xmlns:ds="http://schemas.openxmlformats.org/officeDocument/2006/customXml" ds:itemID="{DD923440-09A9-4F0E-BACE-DC0C52C04CF6}">
   <ds:schemaRefs>
     <ds:schemaRef ds:uri="http://schemas.openxmlformats.org/officeDocument/2006/bibliography"/>
   </ds:schemaRefs>

</xml_diff>

<commit_message>
implemented syntax w/o neutralization
</commit_message>
<xml_diff>
--- a/отчет.docx
+++ b/отчет.docx
@@ -7,14 +7,19 @@
         <w:pStyle w:val="ad"/>
         <w:jc w:val="both"/>
         <w:rPr>
+          <w:rFonts w:ascii="Times New Roman" w:hAnsi="Times New Roman" w:cs="Times New Roman"/>
           <w:lang w:val="en-US"/>
         </w:rPr>
       </w:pPr>
       <w:r>
+        <w:rPr>
+          <w:rFonts w:ascii="Times New Roman" w:hAnsi="Times New Roman" w:cs="Times New Roman"/>
+        </w:rPr>
         <w:t xml:space="preserve">Язык – </w:t>
       </w:r>
       <w:r>
         <w:rPr>
+          <w:rFonts w:ascii="Times New Roman" w:hAnsi="Times New Roman" w:cs="Times New Roman"/>
           <w:lang w:val="en-US"/>
         </w:rPr>
         <w:t>C++.</w:t>
@@ -23,7 +28,7 @@
     <w:sdt>
       <w:sdtPr>
         <w:rPr>
-          <w:rFonts w:asciiTheme="minorHAnsi" w:eastAsiaTheme="minorHAnsi" w:hAnsiTheme="minorHAnsi" w:cstheme="minorBidi"/>
+          <w:rFonts w:ascii="Times New Roman" w:eastAsiaTheme="minorHAnsi" w:hAnsi="Times New Roman" w:cs="Times New Roman"/>
           <w:color w:val="auto"/>
           <w:sz w:val="22"/>
           <w:szCs w:val="22"/>
@@ -39,6 +44,7 @@
         <w:rPr>
           <w:b/>
           <w:bCs/>
+          <w:sz w:val="28"/>
         </w:rPr>
       </w:sdtEndPr>
       <w:sdtContent>
@@ -46,8 +52,14 @@
           <w:pPr>
             <w:pStyle w:val="a5"/>
             <w:jc w:val="both"/>
+            <w:rPr>
+              <w:rFonts w:ascii="Times New Roman" w:hAnsi="Times New Roman" w:cs="Times New Roman"/>
+            </w:rPr>
           </w:pPr>
           <w:r>
+            <w:rPr>
+              <w:rFonts w:ascii="Times New Roman" w:hAnsi="Times New Roman" w:cs="Times New Roman"/>
+            </w:rPr>
             <w:t>Содержание</w:t>
           </w:r>
         </w:p>
@@ -58,147 +70,41 @@
               <w:tab w:val="right" w:leader="dot" w:pos="9345"/>
             </w:tabs>
             <w:rPr>
-              <w:rFonts w:eastAsiaTheme="minorEastAsia"/>
+              <w:rFonts w:ascii="Times New Roman" w:eastAsiaTheme="minorEastAsia" w:hAnsi="Times New Roman" w:cs="Times New Roman"/>
               <w:noProof/>
               <w:lang w:eastAsia="ru-RU"/>
             </w:rPr>
           </w:pPr>
           <w:r>
-            <w:fldChar w:fldCharType="begin"/>
-          </w:r>
-          <w:r>
-            <w:instrText xml:space="preserve"> TOC \o "1-3" \h \z \u </w:instrText>
-          </w:r>
-          <w:r>
-            <w:fldChar w:fldCharType="separate"/>
-          </w:r>
-          <w:bookmarkStart w:id="0" w:name="_GoBack"/>
-          <w:bookmarkEnd w:id="0"/>
-          <w:r>
             <w:rPr>
-              <w:rStyle w:val="a6"/>
-              <w:noProof/>
+              <w:rFonts w:ascii="Times New Roman" w:hAnsi="Times New Roman" w:cs="Times New Roman"/>
             </w:rPr>
             <w:fldChar w:fldCharType="begin"/>
           </w:r>
           <w:r>
             <w:rPr>
-              <w:rStyle w:val="a6"/>
-              <w:noProof/>
+              <w:rFonts w:ascii="Times New Roman" w:hAnsi="Times New Roman" w:cs="Times New Roman"/>
             </w:rPr>
-            <w:instrText xml:space="preserve"> </w:instrText>
+            <w:instrText xml:space="preserve"> TOC \o "1-3" \h \z \u </w:instrText>
           </w:r>
           <w:r>
             <w:rPr>
-              <w:noProof/>
-            </w:rPr>
-            <w:instrText>HYPERLINK \l "_Toc101173314"</w:instrText>
-          </w:r>
-          <w:r>
-            <w:rPr>
-              <w:rStyle w:val="a6"/>
-              <w:noProof/>
-            </w:rPr>
-            <w:instrText xml:space="preserve"> </w:instrText>
-          </w:r>
-          <w:r>
-            <w:rPr>
-              <w:rStyle w:val="a6"/>
-              <w:noProof/>
-            </w:rPr>
-          </w:r>
-          <w:r>
-            <w:rPr>
-              <w:rStyle w:val="a6"/>
-              <w:noProof/>
+              <w:rFonts w:ascii="Times New Roman" w:hAnsi="Times New Roman" w:cs="Times New Roman"/>
             </w:rPr>
             <w:fldChar w:fldCharType="separate"/>
           </w:r>
-          <w:r>
-            <w:rPr>
-              <w:rStyle w:val="a6"/>
-              <w:noProof/>
-            </w:rPr>
-            <w:t>Модуль ввода-вывода</w:t>
-          </w:r>
-          <w:r>
-            <w:rPr>
-              <w:noProof/>
-              <w:webHidden/>
-            </w:rPr>
-            <w:tab/>
-          </w:r>
-          <w:r>
-            <w:rPr>
-              <w:noProof/>
-              <w:webHidden/>
-            </w:rPr>
-            <w:fldChar w:fldCharType="begin"/>
-          </w:r>
-          <w:r>
-            <w:rPr>
-              <w:noProof/>
-              <w:webHidden/>
-            </w:rPr>
-            <w:instrText xml:space="preserve"> PAGEREF _Toc101173314 \h </w:instrText>
-          </w:r>
-          <w:r>
-            <w:rPr>
-              <w:noProof/>
-              <w:webHidden/>
-            </w:rPr>
-          </w:r>
-          <w:r>
-            <w:rPr>
-              <w:noProof/>
-              <w:webHidden/>
-            </w:rPr>
-            <w:fldChar w:fldCharType="separate"/>
-          </w:r>
-          <w:r>
-            <w:rPr>
-              <w:noProof/>
-              <w:webHidden/>
-            </w:rPr>
-            <w:t>3</w:t>
-          </w:r>
-          <w:r>
-            <w:rPr>
-              <w:noProof/>
-              <w:webHidden/>
-            </w:rPr>
-            <w:fldChar w:fldCharType="end"/>
-          </w:r>
-          <w:r>
-            <w:rPr>
-              <w:rStyle w:val="a6"/>
-              <w:noProof/>
-            </w:rPr>
-            <w:fldChar w:fldCharType="end"/>
-          </w:r>
-        </w:p>
-        <w:p>
-          <w:pPr>
-            <w:pStyle w:val="21"/>
-            <w:tabs>
-              <w:tab w:val="right" w:leader="dot" w:pos="9345"/>
-            </w:tabs>
-            <w:rPr>
-              <w:rFonts w:eastAsiaTheme="minorEastAsia"/>
-              <w:noProof/>
-              <w:lang w:eastAsia="ru-RU"/>
-            </w:rPr>
-          </w:pPr>
-          <w:hyperlink w:anchor="_Toc101173315" w:history="1">
+          <w:hyperlink w:anchor="_Toc101173314" w:history="1">
             <w:r>
               <w:rPr>
                 <w:rStyle w:val="a6"/>
-                <w:noProof/>
-              </w:rPr>
-              <w:t>Проектирование</w:t>
-            </w:r>
-            <w:r>
-              <w:rPr>
+                <w:rFonts w:ascii="Times New Roman" w:hAnsi="Times New Roman" w:cs="Times New Roman"/>
+                <w:noProof/>
+              </w:rPr>
+              <w:t>Модуль ввода-вывода</w:t>
+            </w:r>
+            <w:r>
+              <w:rPr>
+                <w:rFonts w:ascii="Times New Roman" w:hAnsi="Times New Roman" w:cs="Times New Roman"/>
                 <w:noProof/>
                 <w:webHidden/>
               </w:rPr>
@@ -206,6 +112,7 @@
             </w:r>
             <w:r>
               <w:rPr>
+                <w:rFonts w:ascii="Times New Roman" w:hAnsi="Times New Roman" w:cs="Times New Roman"/>
                 <w:noProof/>
                 <w:webHidden/>
               </w:rPr>
@@ -213,19 +120,22 @@
             </w:r>
             <w:r>
               <w:rPr>
-                <w:noProof/>
-                <w:webHidden/>
-              </w:rPr>
-              <w:instrText xml:space="preserve"> PAGEREF _Toc101173315 \h </w:instrText>
-            </w:r>
-            <w:r>
-              <w:rPr>
-                <w:noProof/>
-                <w:webHidden/>
-              </w:rPr>
-            </w:r>
-            <w:r>
-              <w:rPr>
+                <w:rFonts w:ascii="Times New Roman" w:hAnsi="Times New Roman" w:cs="Times New Roman"/>
+                <w:noProof/>
+                <w:webHidden/>
+              </w:rPr>
+              <w:instrText xml:space="preserve"> PAGEREF _Toc101173314 \h </w:instrText>
+            </w:r>
+            <w:r>
+              <w:rPr>
+                <w:rFonts w:ascii="Times New Roman" w:hAnsi="Times New Roman" w:cs="Times New Roman"/>
+                <w:noProof/>
+                <w:webHidden/>
+              </w:rPr>
+            </w:r>
+            <w:r>
+              <w:rPr>
+                <w:rFonts w:ascii="Times New Roman" w:hAnsi="Times New Roman" w:cs="Times New Roman"/>
                 <w:noProof/>
                 <w:webHidden/>
               </w:rPr>
@@ -233,6 +143,7 @@
             </w:r>
             <w:r>
               <w:rPr>
+                <w:rFonts w:ascii="Times New Roman" w:hAnsi="Times New Roman" w:cs="Times New Roman"/>
                 <w:noProof/>
                 <w:webHidden/>
               </w:rPr>
@@ -240,6 +151,7 @@
             </w:r>
             <w:r>
               <w:rPr>
+                <w:rFonts w:ascii="Times New Roman" w:hAnsi="Times New Roman" w:cs="Times New Roman"/>
                 <w:noProof/>
                 <w:webHidden/>
               </w:rPr>
@@ -254,21 +166,23 @@
               <w:tab w:val="right" w:leader="dot" w:pos="9345"/>
             </w:tabs>
             <w:rPr>
-              <w:rFonts w:eastAsiaTheme="minorEastAsia"/>
+              <w:rFonts w:ascii="Times New Roman" w:eastAsiaTheme="minorEastAsia" w:hAnsi="Times New Roman" w:cs="Times New Roman"/>
               <w:noProof/>
               <w:lang w:eastAsia="ru-RU"/>
             </w:rPr>
           </w:pPr>
-          <w:hyperlink w:anchor="_Toc101173316" w:history="1">
+          <w:hyperlink w:anchor="_Toc101173315" w:history="1">
             <w:r>
               <w:rPr>
                 <w:rStyle w:val="a6"/>
-                <w:noProof/>
-              </w:rPr>
-              <w:t>Разработка</w:t>
-            </w:r>
-            <w:r>
-              <w:rPr>
+                <w:rFonts w:ascii="Times New Roman" w:hAnsi="Times New Roman" w:cs="Times New Roman"/>
+                <w:noProof/>
+              </w:rPr>
+              <w:t>Проектирование</w:t>
+            </w:r>
+            <w:r>
+              <w:rPr>
+                <w:rFonts w:ascii="Times New Roman" w:hAnsi="Times New Roman" w:cs="Times New Roman"/>
                 <w:noProof/>
                 <w:webHidden/>
               </w:rPr>
@@ -276,6 +190,7 @@
             </w:r>
             <w:r>
               <w:rPr>
+                <w:rFonts w:ascii="Times New Roman" w:hAnsi="Times New Roman" w:cs="Times New Roman"/>
                 <w:noProof/>
                 <w:webHidden/>
               </w:rPr>
@@ -283,19 +198,22 @@
             </w:r>
             <w:r>
               <w:rPr>
-                <w:noProof/>
-                <w:webHidden/>
-              </w:rPr>
-              <w:instrText xml:space="preserve"> PAGEREF _Toc101173316 \h </w:instrText>
-            </w:r>
-            <w:r>
-              <w:rPr>
-                <w:noProof/>
-                <w:webHidden/>
-              </w:rPr>
-            </w:r>
-            <w:r>
-              <w:rPr>
+                <w:rFonts w:ascii="Times New Roman" w:hAnsi="Times New Roman" w:cs="Times New Roman"/>
+                <w:noProof/>
+                <w:webHidden/>
+              </w:rPr>
+              <w:instrText xml:space="preserve"> PAGEREF _Toc101173315 \h </w:instrText>
+            </w:r>
+            <w:r>
+              <w:rPr>
+                <w:rFonts w:ascii="Times New Roman" w:hAnsi="Times New Roman" w:cs="Times New Roman"/>
+                <w:noProof/>
+                <w:webHidden/>
+              </w:rPr>
+            </w:r>
+            <w:r>
+              <w:rPr>
+                <w:rFonts w:ascii="Times New Roman" w:hAnsi="Times New Roman" w:cs="Times New Roman"/>
                 <w:noProof/>
                 <w:webHidden/>
               </w:rPr>
@@ -303,6 +221,7 @@
             </w:r>
             <w:r>
               <w:rPr>
+                <w:rFonts w:ascii="Times New Roman" w:hAnsi="Times New Roman" w:cs="Times New Roman"/>
                 <w:noProof/>
                 <w:webHidden/>
               </w:rPr>
@@ -310,6 +229,7 @@
             </w:r>
             <w:r>
               <w:rPr>
+                <w:rFonts w:ascii="Times New Roman" w:hAnsi="Times New Roman" w:cs="Times New Roman"/>
                 <w:noProof/>
                 <w:webHidden/>
               </w:rPr>
@@ -324,7 +244,85 @@
               <w:tab w:val="right" w:leader="dot" w:pos="9345"/>
             </w:tabs>
             <w:rPr>
-              <w:rFonts w:eastAsiaTheme="minorEastAsia"/>
+              <w:rFonts w:ascii="Times New Roman" w:eastAsiaTheme="minorEastAsia" w:hAnsi="Times New Roman" w:cs="Times New Roman"/>
+              <w:noProof/>
+              <w:lang w:eastAsia="ru-RU"/>
+            </w:rPr>
+          </w:pPr>
+          <w:hyperlink w:anchor="_Toc101173316" w:history="1">
+            <w:r>
+              <w:rPr>
+                <w:rStyle w:val="a6"/>
+                <w:rFonts w:ascii="Times New Roman" w:hAnsi="Times New Roman" w:cs="Times New Roman"/>
+                <w:noProof/>
+              </w:rPr>
+              <w:t>Разработка</w:t>
+            </w:r>
+            <w:r>
+              <w:rPr>
+                <w:rFonts w:ascii="Times New Roman" w:hAnsi="Times New Roman" w:cs="Times New Roman"/>
+                <w:noProof/>
+                <w:webHidden/>
+              </w:rPr>
+              <w:tab/>
+            </w:r>
+            <w:r>
+              <w:rPr>
+                <w:rFonts w:ascii="Times New Roman" w:hAnsi="Times New Roman" w:cs="Times New Roman"/>
+                <w:noProof/>
+                <w:webHidden/>
+              </w:rPr>
+              <w:fldChar w:fldCharType="begin"/>
+            </w:r>
+            <w:r>
+              <w:rPr>
+                <w:rFonts w:ascii="Times New Roman" w:hAnsi="Times New Roman" w:cs="Times New Roman"/>
+                <w:noProof/>
+                <w:webHidden/>
+              </w:rPr>
+              <w:instrText xml:space="preserve"> PAGEREF _Toc101173316 \h </w:instrText>
+            </w:r>
+            <w:r>
+              <w:rPr>
+                <w:rFonts w:ascii="Times New Roman" w:hAnsi="Times New Roman" w:cs="Times New Roman"/>
+                <w:noProof/>
+                <w:webHidden/>
+              </w:rPr>
+            </w:r>
+            <w:r>
+              <w:rPr>
+                <w:rFonts w:ascii="Times New Roman" w:hAnsi="Times New Roman" w:cs="Times New Roman"/>
+                <w:noProof/>
+                <w:webHidden/>
+              </w:rPr>
+              <w:fldChar w:fldCharType="separate"/>
+            </w:r>
+            <w:r>
+              <w:rPr>
+                <w:rFonts w:ascii="Times New Roman" w:hAnsi="Times New Roman" w:cs="Times New Roman"/>
+                <w:noProof/>
+                <w:webHidden/>
+              </w:rPr>
+              <w:t>3</w:t>
+            </w:r>
+            <w:r>
+              <w:rPr>
+                <w:rFonts w:ascii="Times New Roman" w:hAnsi="Times New Roman" w:cs="Times New Roman"/>
+                <w:noProof/>
+                <w:webHidden/>
+              </w:rPr>
+              <w:fldChar w:fldCharType="end"/>
+            </w:r>
+          </w:hyperlink>
+        </w:p>
+        <w:p>
+          <w:pPr>
+            <w:pStyle w:val="21"/>
+            <w:tabs>
+              <w:tab w:val="right" w:leader="dot" w:pos="9345"/>
+            </w:tabs>
+            <w:rPr>
+              <w:rFonts w:ascii="Times New Roman" w:eastAsiaTheme="minorEastAsia" w:hAnsi="Times New Roman" w:cs="Times New Roman"/>
               <w:noProof/>
               <w:lang w:eastAsia="ru-RU"/>
             </w:rPr>
@@ -333,12 +331,14 @@
             <w:r>
               <w:rPr>
                 <w:rStyle w:val="a6"/>
+                <w:rFonts w:ascii="Times New Roman" w:hAnsi="Times New Roman" w:cs="Times New Roman"/>
                 <w:noProof/>
               </w:rPr>
               <w:t>Тестирование</w:t>
             </w:r>
             <w:r>
               <w:rPr>
+                <w:rFonts w:ascii="Times New Roman" w:hAnsi="Times New Roman" w:cs="Times New Roman"/>
                 <w:noProof/>
                 <w:webHidden/>
               </w:rPr>
@@ -346,6 +346,7 @@
             </w:r>
             <w:r>
               <w:rPr>
+                <w:rFonts w:ascii="Times New Roman" w:hAnsi="Times New Roman" w:cs="Times New Roman"/>
                 <w:noProof/>
                 <w:webHidden/>
               </w:rPr>
@@ -353,6 +354,7 @@
             </w:r>
             <w:r>
               <w:rPr>
+                <w:rFonts w:ascii="Times New Roman" w:hAnsi="Times New Roman" w:cs="Times New Roman"/>
                 <w:noProof/>
                 <w:webHidden/>
               </w:rPr>
@@ -360,12 +362,14 @@
             </w:r>
             <w:r>
               <w:rPr>
-                <w:noProof/>
-                <w:webHidden/>
-              </w:rPr>
-            </w:r>
-            <w:r>
-              <w:rPr>
+                <w:rFonts w:ascii="Times New Roman" w:hAnsi="Times New Roman" w:cs="Times New Roman"/>
+                <w:noProof/>
+                <w:webHidden/>
+              </w:rPr>
+            </w:r>
+            <w:r>
+              <w:rPr>
+                <w:rFonts w:ascii="Times New Roman" w:hAnsi="Times New Roman" w:cs="Times New Roman"/>
                 <w:noProof/>
                 <w:webHidden/>
               </w:rPr>
@@ -373,6 +377,7 @@
             </w:r>
             <w:r>
               <w:rPr>
+                <w:rFonts w:ascii="Times New Roman" w:hAnsi="Times New Roman" w:cs="Times New Roman"/>
                 <w:noProof/>
                 <w:webHidden/>
               </w:rPr>
@@ -380,6 +385,7 @@
             </w:r>
             <w:r>
               <w:rPr>
+                <w:rFonts w:ascii="Times New Roman" w:hAnsi="Times New Roman" w:cs="Times New Roman"/>
                 <w:noProof/>
                 <w:webHidden/>
               </w:rPr>
@@ -394,7 +400,7 @@
               <w:tab w:val="right" w:leader="dot" w:pos="9345"/>
             </w:tabs>
             <w:rPr>
-              <w:rFonts w:eastAsiaTheme="minorEastAsia"/>
+              <w:rFonts w:ascii="Times New Roman" w:eastAsiaTheme="minorEastAsia" w:hAnsi="Times New Roman" w:cs="Times New Roman"/>
               <w:noProof/>
               <w:lang w:eastAsia="ru-RU"/>
             </w:rPr>
@@ -403,12 +409,14 @@
             <w:r>
               <w:rPr>
                 <w:rStyle w:val="a6"/>
+                <w:rFonts w:ascii="Times New Roman" w:hAnsi="Times New Roman" w:cs="Times New Roman"/>
                 <w:noProof/>
               </w:rPr>
               <w:t>Лексический анализатор</w:t>
             </w:r>
             <w:r>
               <w:rPr>
+                <w:rFonts w:ascii="Times New Roman" w:hAnsi="Times New Roman" w:cs="Times New Roman"/>
                 <w:noProof/>
                 <w:webHidden/>
               </w:rPr>
@@ -416,6 +424,7 @@
             </w:r>
             <w:r>
               <w:rPr>
+                <w:rFonts w:ascii="Times New Roman" w:hAnsi="Times New Roman" w:cs="Times New Roman"/>
                 <w:noProof/>
                 <w:webHidden/>
               </w:rPr>
@@ -423,6 +432,7 @@
             </w:r>
             <w:r>
               <w:rPr>
+                <w:rFonts w:ascii="Times New Roman" w:hAnsi="Times New Roman" w:cs="Times New Roman"/>
                 <w:noProof/>
                 <w:webHidden/>
               </w:rPr>
@@ -430,12 +440,14 @@
             </w:r>
             <w:r>
               <w:rPr>
-                <w:noProof/>
-                <w:webHidden/>
-              </w:rPr>
-            </w:r>
-            <w:r>
-              <w:rPr>
+                <w:rFonts w:ascii="Times New Roman" w:hAnsi="Times New Roman" w:cs="Times New Roman"/>
+                <w:noProof/>
+                <w:webHidden/>
+              </w:rPr>
+            </w:r>
+            <w:r>
+              <w:rPr>
+                <w:rFonts w:ascii="Times New Roman" w:hAnsi="Times New Roman" w:cs="Times New Roman"/>
                 <w:noProof/>
                 <w:webHidden/>
               </w:rPr>
@@ -443,6 +455,7 @@
             </w:r>
             <w:r>
               <w:rPr>
+                <w:rFonts w:ascii="Times New Roman" w:hAnsi="Times New Roman" w:cs="Times New Roman"/>
                 <w:noProof/>
                 <w:webHidden/>
               </w:rPr>
@@ -450,6 +463,7 @@
             </w:r>
             <w:r>
               <w:rPr>
+                <w:rFonts w:ascii="Times New Roman" w:hAnsi="Times New Roman" w:cs="Times New Roman"/>
                 <w:noProof/>
                 <w:webHidden/>
               </w:rPr>
@@ -464,7 +478,7 @@
               <w:tab w:val="right" w:leader="dot" w:pos="9345"/>
             </w:tabs>
             <w:rPr>
-              <w:rFonts w:eastAsiaTheme="minorEastAsia"/>
+              <w:rFonts w:ascii="Times New Roman" w:eastAsiaTheme="minorEastAsia" w:hAnsi="Times New Roman" w:cs="Times New Roman"/>
               <w:noProof/>
               <w:lang w:eastAsia="ru-RU"/>
             </w:rPr>
@@ -473,12 +487,14 @@
             <w:r>
               <w:rPr>
                 <w:rStyle w:val="a6"/>
+                <w:rFonts w:ascii="Times New Roman" w:hAnsi="Times New Roman" w:cs="Times New Roman"/>
                 <w:noProof/>
               </w:rPr>
               <w:t>Проектирование</w:t>
             </w:r>
             <w:r>
               <w:rPr>
+                <w:rFonts w:ascii="Times New Roman" w:hAnsi="Times New Roman" w:cs="Times New Roman"/>
                 <w:noProof/>
                 <w:webHidden/>
               </w:rPr>
@@ -486,6 +502,7 @@
             </w:r>
             <w:r>
               <w:rPr>
+                <w:rFonts w:ascii="Times New Roman" w:hAnsi="Times New Roman" w:cs="Times New Roman"/>
                 <w:noProof/>
                 <w:webHidden/>
               </w:rPr>
@@ -493,6 +510,7 @@
             </w:r>
             <w:r>
               <w:rPr>
+                <w:rFonts w:ascii="Times New Roman" w:hAnsi="Times New Roman" w:cs="Times New Roman"/>
                 <w:noProof/>
                 <w:webHidden/>
               </w:rPr>
@@ -500,12 +518,14 @@
             </w:r>
             <w:r>
               <w:rPr>
-                <w:noProof/>
-                <w:webHidden/>
-              </w:rPr>
-            </w:r>
-            <w:r>
-              <w:rPr>
+                <w:rFonts w:ascii="Times New Roman" w:hAnsi="Times New Roman" w:cs="Times New Roman"/>
+                <w:noProof/>
+                <w:webHidden/>
+              </w:rPr>
+            </w:r>
+            <w:r>
+              <w:rPr>
+                <w:rFonts w:ascii="Times New Roman" w:hAnsi="Times New Roman" w:cs="Times New Roman"/>
                 <w:noProof/>
                 <w:webHidden/>
               </w:rPr>
@@ -513,6 +533,7 @@
             </w:r>
             <w:r>
               <w:rPr>
+                <w:rFonts w:ascii="Times New Roman" w:hAnsi="Times New Roman" w:cs="Times New Roman"/>
                 <w:noProof/>
                 <w:webHidden/>
               </w:rPr>
@@ -520,6 +541,7 @@
             </w:r>
             <w:r>
               <w:rPr>
+                <w:rFonts w:ascii="Times New Roman" w:hAnsi="Times New Roman" w:cs="Times New Roman"/>
                 <w:noProof/>
                 <w:webHidden/>
               </w:rPr>
@@ -534,7 +556,7 @@
               <w:tab w:val="right" w:leader="dot" w:pos="9345"/>
             </w:tabs>
             <w:rPr>
-              <w:rFonts w:eastAsiaTheme="minorEastAsia"/>
+              <w:rFonts w:ascii="Times New Roman" w:eastAsiaTheme="minorEastAsia" w:hAnsi="Times New Roman" w:cs="Times New Roman"/>
               <w:noProof/>
               <w:lang w:eastAsia="ru-RU"/>
             </w:rPr>
@@ -543,12 +565,14 @@
             <w:r>
               <w:rPr>
                 <w:rStyle w:val="a6"/>
+                <w:rFonts w:ascii="Times New Roman" w:hAnsi="Times New Roman" w:cs="Times New Roman"/>
                 <w:noProof/>
               </w:rPr>
               <w:t>Разработка</w:t>
             </w:r>
             <w:r>
               <w:rPr>
+                <w:rFonts w:ascii="Times New Roman" w:hAnsi="Times New Roman" w:cs="Times New Roman"/>
                 <w:noProof/>
                 <w:webHidden/>
               </w:rPr>
@@ -556,6 +580,7 @@
             </w:r>
             <w:r>
               <w:rPr>
+                <w:rFonts w:ascii="Times New Roman" w:hAnsi="Times New Roman" w:cs="Times New Roman"/>
                 <w:noProof/>
                 <w:webHidden/>
               </w:rPr>
@@ -563,6 +588,7 @@
             </w:r>
             <w:r>
               <w:rPr>
+                <w:rFonts w:ascii="Times New Roman" w:hAnsi="Times New Roman" w:cs="Times New Roman"/>
                 <w:noProof/>
                 <w:webHidden/>
               </w:rPr>
@@ -570,12 +596,14 @@
             </w:r>
             <w:r>
               <w:rPr>
-                <w:noProof/>
-                <w:webHidden/>
-              </w:rPr>
-            </w:r>
-            <w:r>
-              <w:rPr>
+                <w:rFonts w:ascii="Times New Roman" w:hAnsi="Times New Roman" w:cs="Times New Roman"/>
+                <w:noProof/>
+                <w:webHidden/>
+              </w:rPr>
+            </w:r>
+            <w:r>
+              <w:rPr>
+                <w:rFonts w:ascii="Times New Roman" w:hAnsi="Times New Roman" w:cs="Times New Roman"/>
                 <w:noProof/>
                 <w:webHidden/>
               </w:rPr>
@@ -583,6 +611,7 @@
             </w:r>
             <w:r>
               <w:rPr>
+                <w:rFonts w:ascii="Times New Roman" w:hAnsi="Times New Roman" w:cs="Times New Roman"/>
                 <w:noProof/>
                 <w:webHidden/>
               </w:rPr>
@@ -590,6 +619,7 @@
             </w:r>
             <w:r>
               <w:rPr>
+                <w:rFonts w:ascii="Times New Roman" w:hAnsi="Times New Roman" w:cs="Times New Roman"/>
                 <w:noProof/>
                 <w:webHidden/>
               </w:rPr>
@@ -604,7 +634,7 @@
               <w:tab w:val="right" w:leader="dot" w:pos="9345"/>
             </w:tabs>
             <w:rPr>
-              <w:rFonts w:eastAsiaTheme="minorEastAsia"/>
+              <w:rFonts w:ascii="Times New Roman" w:eastAsiaTheme="minorEastAsia" w:hAnsi="Times New Roman" w:cs="Times New Roman"/>
               <w:noProof/>
               <w:lang w:eastAsia="ru-RU"/>
             </w:rPr>
@@ -613,12 +643,14 @@
             <w:r>
               <w:rPr>
                 <w:rStyle w:val="a6"/>
+                <w:rFonts w:ascii="Times New Roman" w:hAnsi="Times New Roman" w:cs="Times New Roman"/>
                 <w:noProof/>
               </w:rPr>
               <w:t>Тестирование</w:t>
             </w:r>
             <w:r>
               <w:rPr>
+                <w:rFonts w:ascii="Times New Roman" w:hAnsi="Times New Roman" w:cs="Times New Roman"/>
                 <w:noProof/>
                 <w:webHidden/>
               </w:rPr>
@@ -626,6 +658,7 @@
             </w:r>
             <w:r>
               <w:rPr>
+                <w:rFonts w:ascii="Times New Roman" w:hAnsi="Times New Roman" w:cs="Times New Roman"/>
                 <w:noProof/>
                 <w:webHidden/>
               </w:rPr>
@@ -633,6 +666,7 @@
             </w:r>
             <w:r>
               <w:rPr>
+                <w:rFonts w:ascii="Times New Roman" w:hAnsi="Times New Roman" w:cs="Times New Roman"/>
                 <w:noProof/>
                 <w:webHidden/>
               </w:rPr>
@@ -640,12 +674,14 @@
             </w:r>
             <w:r>
               <w:rPr>
-                <w:noProof/>
-                <w:webHidden/>
-              </w:rPr>
-            </w:r>
-            <w:r>
-              <w:rPr>
+                <w:rFonts w:ascii="Times New Roman" w:hAnsi="Times New Roman" w:cs="Times New Roman"/>
+                <w:noProof/>
+                <w:webHidden/>
+              </w:rPr>
+            </w:r>
+            <w:r>
+              <w:rPr>
+                <w:rFonts w:ascii="Times New Roman" w:hAnsi="Times New Roman" w:cs="Times New Roman"/>
                 <w:noProof/>
                 <w:webHidden/>
               </w:rPr>
@@ -653,6 +689,7 @@
             </w:r>
             <w:r>
               <w:rPr>
+                <w:rFonts w:ascii="Times New Roman" w:hAnsi="Times New Roman" w:cs="Times New Roman"/>
                 <w:noProof/>
                 <w:webHidden/>
               </w:rPr>
@@ -660,6 +697,7 @@
             </w:r>
             <w:r>
               <w:rPr>
+                <w:rFonts w:ascii="Times New Roman" w:hAnsi="Times New Roman" w:cs="Times New Roman"/>
                 <w:noProof/>
                 <w:webHidden/>
               </w:rPr>
@@ -674,7 +712,7 @@
               <w:tab w:val="right" w:leader="dot" w:pos="9345"/>
             </w:tabs>
             <w:rPr>
-              <w:rFonts w:eastAsiaTheme="minorEastAsia"/>
+              <w:rFonts w:ascii="Times New Roman" w:eastAsiaTheme="minorEastAsia" w:hAnsi="Times New Roman" w:cs="Times New Roman"/>
               <w:noProof/>
               <w:lang w:eastAsia="ru-RU"/>
             </w:rPr>
@@ -683,12 +721,14 @@
             <w:r>
               <w:rPr>
                 <w:rStyle w:val="a6"/>
+                <w:rFonts w:ascii="Times New Roman" w:hAnsi="Times New Roman" w:cs="Times New Roman"/>
                 <w:noProof/>
               </w:rPr>
               <w:t>Синтаксический анализатор</w:t>
             </w:r>
             <w:r>
               <w:rPr>
+                <w:rFonts w:ascii="Times New Roman" w:hAnsi="Times New Roman" w:cs="Times New Roman"/>
                 <w:noProof/>
                 <w:webHidden/>
               </w:rPr>
@@ -696,6 +736,7 @@
             </w:r>
             <w:r>
               <w:rPr>
+                <w:rFonts w:ascii="Times New Roman" w:hAnsi="Times New Roman" w:cs="Times New Roman"/>
                 <w:noProof/>
                 <w:webHidden/>
               </w:rPr>
@@ -703,6 +744,7 @@
             </w:r>
             <w:r>
               <w:rPr>
+                <w:rFonts w:ascii="Times New Roman" w:hAnsi="Times New Roman" w:cs="Times New Roman"/>
                 <w:noProof/>
                 <w:webHidden/>
               </w:rPr>
@@ -710,12 +752,14 @@
             </w:r>
             <w:r>
               <w:rPr>
-                <w:noProof/>
-                <w:webHidden/>
-              </w:rPr>
-            </w:r>
-            <w:r>
-              <w:rPr>
+                <w:rFonts w:ascii="Times New Roman" w:hAnsi="Times New Roman" w:cs="Times New Roman"/>
+                <w:noProof/>
+                <w:webHidden/>
+              </w:rPr>
+            </w:r>
+            <w:r>
+              <w:rPr>
+                <w:rFonts w:ascii="Times New Roman" w:hAnsi="Times New Roman" w:cs="Times New Roman"/>
                 <w:noProof/>
                 <w:webHidden/>
               </w:rPr>
@@ -723,6 +767,7 @@
             </w:r>
             <w:r>
               <w:rPr>
+                <w:rFonts w:ascii="Times New Roman" w:hAnsi="Times New Roman" w:cs="Times New Roman"/>
                 <w:noProof/>
                 <w:webHidden/>
               </w:rPr>
@@ -730,6 +775,7 @@
             </w:r>
             <w:r>
               <w:rPr>
+                <w:rFonts w:ascii="Times New Roman" w:hAnsi="Times New Roman" w:cs="Times New Roman"/>
                 <w:noProof/>
                 <w:webHidden/>
               </w:rPr>
@@ -744,7 +790,7 @@
               <w:tab w:val="right" w:leader="dot" w:pos="9345"/>
             </w:tabs>
             <w:rPr>
-              <w:rFonts w:eastAsiaTheme="minorEastAsia"/>
+              <w:rFonts w:ascii="Times New Roman" w:eastAsiaTheme="minorEastAsia" w:hAnsi="Times New Roman" w:cs="Times New Roman"/>
               <w:noProof/>
               <w:lang w:eastAsia="ru-RU"/>
             </w:rPr>
@@ -753,12 +799,14 @@
             <w:r>
               <w:rPr>
                 <w:rStyle w:val="a6"/>
+                <w:rFonts w:ascii="Times New Roman" w:hAnsi="Times New Roman" w:cs="Times New Roman"/>
                 <w:noProof/>
               </w:rPr>
               <w:t>Проектирование</w:t>
             </w:r>
             <w:r>
               <w:rPr>
+                <w:rFonts w:ascii="Times New Roman" w:hAnsi="Times New Roman" w:cs="Times New Roman"/>
                 <w:noProof/>
                 <w:webHidden/>
               </w:rPr>
@@ -766,6 +814,7 @@
             </w:r>
             <w:r>
               <w:rPr>
+                <w:rFonts w:ascii="Times New Roman" w:hAnsi="Times New Roman" w:cs="Times New Roman"/>
                 <w:noProof/>
                 <w:webHidden/>
               </w:rPr>
@@ -773,6 +822,7 @@
             </w:r>
             <w:r>
               <w:rPr>
+                <w:rFonts w:ascii="Times New Roman" w:hAnsi="Times New Roman" w:cs="Times New Roman"/>
                 <w:noProof/>
                 <w:webHidden/>
               </w:rPr>
@@ -780,12 +830,14 @@
             </w:r>
             <w:r>
               <w:rPr>
-                <w:noProof/>
-                <w:webHidden/>
-              </w:rPr>
-            </w:r>
-            <w:r>
-              <w:rPr>
+                <w:rFonts w:ascii="Times New Roman" w:hAnsi="Times New Roman" w:cs="Times New Roman"/>
+                <w:noProof/>
+                <w:webHidden/>
+              </w:rPr>
+            </w:r>
+            <w:r>
+              <w:rPr>
+                <w:rFonts w:ascii="Times New Roman" w:hAnsi="Times New Roman" w:cs="Times New Roman"/>
                 <w:noProof/>
                 <w:webHidden/>
               </w:rPr>
@@ -793,6 +845,7 @@
             </w:r>
             <w:r>
               <w:rPr>
+                <w:rFonts w:ascii="Times New Roman" w:hAnsi="Times New Roman" w:cs="Times New Roman"/>
                 <w:noProof/>
                 <w:webHidden/>
               </w:rPr>
@@ -800,6 +853,7 @@
             </w:r>
             <w:r>
               <w:rPr>
+                <w:rFonts w:ascii="Times New Roman" w:hAnsi="Times New Roman" w:cs="Times New Roman"/>
                 <w:noProof/>
                 <w:webHidden/>
               </w:rPr>
@@ -814,7 +868,7 @@
               <w:tab w:val="right" w:leader="dot" w:pos="9345"/>
             </w:tabs>
             <w:rPr>
-              <w:rFonts w:eastAsiaTheme="minorEastAsia"/>
+              <w:rFonts w:ascii="Times New Roman" w:eastAsiaTheme="minorEastAsia" w:hAnsi="Times New Roman" w:cs="Times New Roman"/>
               <w:noProof/>
               <w:lang w:eastAsia="ru-RU"/>
             </w:rPr>
@@ -823,12 +877,14 @@
             <w:r>
               <w:rPr>
                 <w:rStyle w:val="a6"/>
+                <w:rFonts w:ascii="Times New Roman" w:hAnsi="Times New Roman" w:cs="Times New Roman"/>
                 <w:noProof/>
               </w:rPr>
               <w:t>Разработка</w:t>
             </w:r>
             <w:r>
               <w:rPr>
+                <w:rFonts w:ascii="Times New Roman" w:hAnsi="Times New Roman" w:cs="Times New Roman"/>
                 <w:noProof/>
                 <w:webHidden/>
               </w:rPr>
@@ -836,6 +892,7 @@
             </w:r>
             <w:r>
               <w:rPr>
+                <w:rFonts w:ascii="Times New Roman" w:hAnsi="Times New Roman" w:cs="Times New Roman"/>
                 <w:noProof/>
                 <w:webHidden/>
               </w:rPr>
@@ -843,6 +900,7 @@
             </w:r>
             <w:r>
               <w:rPr>
+                <w:rFonts w:ascii="Times New Roman" w:hAnsi="Times New Roman" w:cs="Times New Roman"/>
                 <w:noProof/>
                 <w:webHidden/>
               </w:rPr>
@@ -850,12 +908,14 @@
             </w:r>
             <w:r>
               <w:rPr>
-                <w:noProof/>
-                <w:webHidden/>
-              </w:rPr>
-            </w:r>
-            <w:r>
-              <w:rPr>
+                <w:rFonts w:ascii="Times New Roman" w:hAnsi="Times New Roman" w:cs="Times New Roman"/>
+                <w:noProof/>
+                <w:webHidden/>
+              </w:rPr>
+            </w:r>
+            <w:r>
+              <w:rPr>
+                <w:rFonts w:ascii="Times New Roman" w:hAnsi="Times New Roman" w:cs="Times New Roman"/>
                 <w:noProof/>
                 <w:webHidden/>
               </w:rPr>
@@ -863,6 +923,7 @@
             </w:r>
             <w:r>
               <w:rPr>
+                <w:rFonts w:ascii="Times New Roman" w:hAnsi="Times New Roman" w:cs="Times New Roman"/>
                 <w:noProof/>
                 <w:webHidden/>
               </w:rPr>
@@ -870,6 +931,7 @@
             </w:r>
             <w:r>
               <w:rPr>
+                <w:rFonts w:ascii="Times New Roman" w:hAnsi="Times New Roman" w:cs="Times New Roman"/>
                 <w:noProof/>
                 <w:webHidden/>
               </w:rPr>
@@ -884,7 +946,7 @@
               <w:tab w:val="right" w:leader="dot" w:pos="9345"/>
             </w:tabs>
             <w:rPr>
-              <w:rFonts w:eastAsiaTheme="minorEastAsia"/>
+              <w:rFonts w:ascii="Times New Roman" w:eastAsiaTheme="minorEastAsia" w:hAnsi="Times New Roman" w:cs="Times New Roman"/>
               <w:noProof/>
               <w:lang w:eastAsia="ru-RU"/>
             </w:rPr>
@@ -893,12 +955,14 @@
             <w:r>
               <w:rPr>
                 <w:rStyle w:val="a6"/>
+                <w:rFonts w:ascii="Times New Roman" w:hAnsi="Times New Roman" w:cs="Times New Roman"/>
                 <w:noProof/>
               </w:rPr>
               <w:t>Тестирование</w:t>
             </w:r>
             <w:r>
               <w:rPr>
+                <w:rFonts w:ascii="Times New Roman" w:hAnsi="Times New Roman" w:cs="Times New Roman"/>
                 <w:noProof/>
                 <w:webHidden/>
               </w:rPr>
@@ -906,6 +970,7 @@
             </w:r>
             <w:r>
               <w:rPr>
+                <w:rFonts w:ascii="Times New Roman" w:hAnsi="Times New Roman" w:cs="Times New Roman"/>
                 <w:noProof/>
                 <w:webHidden/>
               </w:rPr>
@@ -913,6 +978,7 @@
             </w:r>
             <w:r>
               <w:rPr>
+                <w:rFonts w:ascii="Times New Roman" w:hAnsi="Times New Roman" w:cs="Times New Roman"/>
                 <w:noProof/>
                 <w:webHidden/>
               </w:rPr>
@@ -920,12 +986,14 @@
             </w:r>
             <w:r>
               <w:rPr>
-                <w:noProof/>
-                <w:webHidden/>
-              </w:rPr>
-            </w:r>
-            <w:r>
-              <w:rPr>
+                <w:rFonts w:ascii="Times New Roman" w:hAnsi="Times New Roman" w:cs="Times New Roman"/>
+                <w:noProof/>
+                <w:webHidden/>
+              </w:rPr>
+            </w:r>
+            <w:r>
+              <w:rPr>
+                <w:rFonts w:ascii="Times New Roman" w:hAnsi="Times New Roman" w:cs="Times New Roman"/>
                 <w:noProof/>
                 <w:webHidden/>
               </w:rPr>
@@ -933,6 +1001,7 @@
             </w:r>
             <w:r>
               <w:rPr>
+                <w:rFonts w:ascii="Times New Roman" w:hAnsi="Times New Roman" w:cs="Times New Roman"/>
                 <w:noProof/>
                 <w:webHidden/>
               </w:rPr>
@@ -940,6 +1009,7 @@
             </w:r>
             <w:r>
               <w:rPr>
+                <w:rFonts w:ascii="Times New Roman" w:hAnsi="Times New Roman" w:cs="Times New Roman"/>
                 <w:noProof/>
                 <w:webHidden/>
               </w:rPr>
@@ -950,9 +1020,13 @@
         <w:p>
           <w:pPr>
             <w:jc w:val="both"/>
+            <w:rPr>
+              <w:rFonts w:ascii="Times New Roman" w:hAnsi="Times New Roman" w:cs="Times New Roman"/>
+            </w:rPr>
           </w:pPr>
           <w:r>
             <w:rPr>
+              <w:rFonts w:ascii="Times New Roman" w:hAnsi="Times New Roman" w:cs="Times New Roman"/>
               <w:b/>
               <w:bCs/>
             </w:rPr>
@@ -965,6 +1039,7 @@
       <w:pPr>
         <w:jc w:val="both"/>
         <w:rPr>
+          <w:rFonts w:ascii="Times New Roman" w:hAnsi="Times New Roman" w:cs="Times New Roman"/>
           <w:lang w:val="en-US"/>
         </w:rPr>
       </w:pPr>
@@ -973,11 +1048,13 @@
       <w:pPr>
         <w:jc w:val="both"/>
         <w:rPr>
+          <w:rFonts w:ascii="Times New Roman" w:hAnsi="Times New Roman" w:cs="Times New Roman"/>
           <w:lang w:val="en-US"/>
         </w:rPr>
       </w:pPr>
       <w:r>
         <w:rPr>
+          <w:rFonts w:ascii="Times New Roman" w:hAnsi="Times New Roman" w:cs="Times New Roman"/>
           <w:lang w:val="en-US"/>
         </w:rPr>
         <w:br w:type="page"/>
@@ -987,11 +1064,13 @@
       <w:pPr>
         <w:jc w:val="both"/>
         <w:rPr>
+          <w:rFonts w:ascii="Times New Roman" w:hAnsi="Times New Roman" w:cs="Times New Roman"/>
           <w:lang w:val="en-US"/>
         </w:rPr>
       </w:pPr>
       <w:r>
         <w:rPr>
+          <w:rFonts w:ascii="Times New Roman" w:hAnsi="Times New Roman" w:cs="Times New Roman"/>
           <w:noProof/>
           <w:lang w:eastAsia="ru-RU"/>
         </w:rPr>
@@ -1034,6 +1113,7 @@
       </w:r>
       <w:r>
         <w:rPr>
+          <w:rFonts w:ascii="Times New Roman" w:hAnsi="Times New Roman" w:cs="Times New Roman"/>
           <w:lang w:val="en-US"/>
         </w:rPr>
         <w:tab/>
@@ -1043,11 +1123,13 @@
       <w:pPr>
         <w:jc w:val="both"/>
         <w:rPr>
+          <w:rFonts w:ascii="Times New Roman" w:hAnsi="Times New Roman" w:cs="Times New Roman"/>
           <w:lang w:val="en-US"/>
         </w:rPr>
       </w:pPr>
       <w:r>
         <w:rPr>
+          <w:rFonts w:ascii="Times New Roman" w:hAnsi="Times New Roman" w:cs="Times New Roman"/>
           <w:lang w:val="en-US"/>
         </w:rPr>
         <w:br w:type="page"/>
@@ -1057,50 +1139,80 @@
       <w:pPr>
         <w:pStyle w:val="1"/>
         <w:jc w:val="both"/>
-      </w:pPr>
-      <w:bookmarkStart w:id="1" w:name="_Toc101173314"/>
-      <w:r>
+        <w:rPr>
+          <w:rFonts w:ascii="Times New Roman" w:hAnsi="Times New Roman" w:cs="Times New Roman"/>
+        </w:rPr>
+      </w:pPr>
+      <w:bookmarkStart w:id="0" w:name="_Toc101173314"/>
+      <w:r>
+        <w:rPr>
+          <w:rFonts w:ascii="Times New Roman" w:hAnsi="Times New Roman" w:cs="Times New Roman"/>
+        </w:rPr>
         <w:lastRenderedPageBreak/>
         <w:t>Модуль ввода-вывода</w:t>
       </w:r>
+      <w:bookmarkEnd w:id="0"/>
+    </w:p>
+    <w:p>
+      <w:pPr>
+        <w:pStyle w:val="2"/>
+        <w:rPr>
+          <w:rFonts w:ascii="Times New Roman" w:hAnsi="Times New Roman" w:cs="Times New Roman"/>
+        </w:rPr>
+      </w:pPr>
+      <w:bookmarkStart w:id="1" w:name="_Toc101173315"/>
+      <w:r>
+        <w:rPr>
+          <w:rFonts w:ascii="Times New Roman" w:hAnsi="Times New Roman" w:cs="Times New Roman"/>
+        </w:rPr>
+        <w:t>Проектирование</w:t>
+      </w:r>
       <w:bookmarkEnd w:id="1"/>
     </w:p>
     <w:p>
       <w:pPr>
-        <w:pStyle w:val="2"/>
-        <w:jc w:val="both"/>
-      </w:pPr>
-      <w:bookmarkStart w:id="2" w:name="_Toc101173315"/>
-      <w:r>
-        <w:t>Проектирование</w:t>
-      </w:r>
-      <w:bookmarkEnd w:id="2"/>
-    </w:p>
-    <w:p>
-      <w:pPr>
-        <w:jc w:val="both"/>
-      </w:pPr>
-      <w:r>
+        <w:jc w:val="both"/>
+        <w:rPr>
+          <w:rFonts w:ascii="Times New Roman" w:hAnsi="Times New Roman" w:cs="Times New Roman"/>
+        </w:rPr>
+      </w:pPr>
+      <w:r>
+        <w:rPr>
+          <w:rFonts w:ascii="Times New Roman" w:hAnsi="Times New Roman" w:cs="Times New Roman"/>
+        </w:rPr>
         <w:t xml:space="preserve">Литера – </w:t>
       </w:r>
       <w:r>
+        <w:rPr>
+          <w:rFonts w:ascii="Times New Roman" w:hAnsi="Times New Roman" w:cs="Times New Roman"/>
+        </w:rPr>
         <w:t xml:space="preserve">это </w:t>
       </w:r>
     </w:p>
     <w:p>
       <w:pPr>
         <w:jc w:val="both"/>
-      </w:pPr>
-      <w:r>
+        <w:rPr>
+          <w:rFonts w:ascii="Times New Roman" w:hAnsi="Times New Roman" w:cs="Times New Roman"/>
+        </w:rPr>
+      </w:pPr>
+      <w:r>
+        <w:rPr>
+          <w:rFonts w:ascii="Times New Roman" w:hAnsi="Times New Roman" w:cs="Times New Roman"/>
+        </w:rPr>
         <w:t>Взаимодействие между модулем ввода-вывода и анализатором можно представить в виде схемы:</w:t>
       </w:r>
     </w:p>
     <w:p>
       <w:pPr>
         <w:jc w:val="both"/>
-      </w:pPr>
-      <w:r>
-        <w:rPr>
+        <w:rPr>
+          <w:rFonts w:ascii="Times New Roman" w:hAnsi="Times New Roman" w:cs="Times New Roman"/>
+        </w:rPr>
+      </w:pPr>
+      <w:r>
+        <w:rPr>
+          <w:rFonts w:ascii="Times New Roman" w:hAnsi="Times New Roman" w:cs="Times New Roman"/>
           <w:noProof/>
           <w:lang w:eastAsia="ru-RU"/>
         </w:rPr>
@@ -1144,19 +1256,34 @@
     <w:p>
       <w:pPr>
         <w:jc w:val="both"/>
-      </w:pPr>
-    </w:p>
-    <w:p>
-      <w:pPr>
-        <w:jc w:val="both"/>
-      </w:pPr>
-      <w:r>
+        <w:rPr>
+          <w:rFonts w:ascii="Times New Roman" w:hAnsi="Times New Roman" w:cs="Times New Roman"/>
+        </w:rPr>
+      </w:pPr>
+    </w:p>
+    <w:p>
+      <w:pPr>
+        <w:jc w:val="both"/>
+        <w:rPr>
+          <w:rFonts w:ascii="Times New Roman" w:hAnsi="Times New Roman" w:cs="Times New Roman"/>
+        </w:rPr>
+      </w:pPr>
+      <w:r>
+        <w:rPr>
+          <w:rFonts w:ascii="Times New Roman" w:hAnsi="Times New Roman" w:cs="Times New Roman"/>
+        </w:rPr>
         <w:t>Требования</w:t>
       </w:r>
       <w:r>
+        <w:rPr>
+          <w:rFonts w:ascii="Times New Roman" w:hAnsi="Times New Roman" w:cs="Times New Roman"/>
+        </w:rPr>
         <w:t xml:space="preserve"> к модулю ввода-вывода</w:t>
       </w:r>
       <w:r>
+        <w:rPr>
+          <w:rFonts w:ascii="Times New Roman" w:hAnsi="Times New Roman" w:cs="Times New Roman"/>
+        </w:rPr>
         <w:t>:</w:t>
       </w:r>
     </w:p>
@@ -1168,8 +1295,14 @@
           <w:numId w:val="1"/>
         </w:numPr>
         <w:jc w:val="both"/>
-      </w:pPr>
-      <w:r>
+        <w:rPr>
+          <w:rFonts w:ascii="Times New Roman" w:hAnsi="Times New Roman" w:cs="Times New Roman"/>
+        </w:rPr>
+      </w:pPr>
+      <w:r>
+        <w:rPr>
+          <w:rFonts w:ascii="Times New Roman" w:hAnsi="Times New Roman" w:cs="Times New Roman"/>
+        </w:rPr>
         <w:t>Считывает последовательность литер исходной программы и передает ее анализатору</w:t>
       </w:r>
     </w:p>
@@ -1181,8 +1314,14 @@
           <w:numId w:val="1"/>
         </w:numPr>
         <w:jc w:val="both"/>
-      </w:pPr>
-      <w:r>
+        <w:rPr>
+          <w:rFonts w:ascii="Times New Roman" w:hAnsi="Times New Roman" w:cs="Times New Roman"/>
+        </w:rPr>
+      </w:pPr>
+      <w:r>
+        <w:rPr>
+          <w:rFonts w:ascii="Times New Roman" w:hAnsi="Times New Roman" w:cs="Times New Roman"/>
+        </w:rPr>
         <w:t>Формирует листинг</w:t>
       </w:r>
     </w:p>
@@ -1190,17 +1329,24 @@
       <w:pPr>
         <w:pStyle w:val="2"/>
         <w:jc w:val="both"/>
-      </w:pPr>
-      <w:bookmarkStart w:id="3" w:name="_Toc101173316"/>
-      <w:r>
+        <w:rPr>
+          <w:rFonts w:ascii="Times New Roman" w:hAnsi="Times New Roman" w:cs="Times New Roman"/>
+        </w:rPr>
+      </w:pPr>
+      <w:bookmarkStart w:id="2" w:name="_Toc101173316"/>
+      <w:r>
+        <w:rPr>
+          <w:rFonts w:ascii="Times New Roman" w:hAnsi="Times New Roman" w:cs="Times New Roman"/>
+        </w:rPr>
         <w:t>Разработка</w:t>
       </w:r>
-      <w:bookmarkEnd w:id="3"/>
-    </w:p>
-    <w:p>
-      <w:pPr>
-        <w:jc w:val="both"/>
-        <w:rPr>
+      <w:bookmarkEnd w:id="2"/>
+    </w:p>
+    <w:p>
+      <w:pPr>
+        <w:jc w:val="both"/>
+        <w:rPr>
+          <w:rFonts w:ascii="Times New Roman" w:hAnsi="Times New Roman" w:cs="Times New Roman"/>
           <w:lang w:val="en-US"/>
         </w:rPr>
       </w:pPr>
@@ -1209,11 +1355,13 @@
       <w:pPr>
         <w:jc w:val="both"/>
         <w:rPr>
+          <w:rFonts w:ascii="Times New Roman" w:hAnsi="Times New Roman" w:cs="Times New Roman"/>
           <w:lang w:val="en-US"/>
         </w:rPr>
       </w:pPr>
       <w:r>
         <w:rPr>
+          <w:rFonts w:ascii="Times New Roman" w:hAnsi="Times New Roman" w:cs="Times New Roman"/>
           <w:noProof/>
           <w:lang w:eastAsia="ru-RU"/>
         </w:rPr>
@@ -1258,6 +1406,7 @@
       <w:pPr>
         <w:jc w:val="both"/>
         <w:rPr>
+          <w:rFonts w:ascii="Times New Roman" w:hAnsi="Times New Roman" w:cs="Times New Roman"/>
           <w:lang w:val="en-US"/>
         </w:rPr>
       </w:pPr>
@@ -1265,9 +1414,13 @@
     <w:p>
       <w:pPr>
         <w:jc w:val="both"/>
-      </w:pPr>
-      <w:r>
-        <w:rPr>
+        <w:rPr>
+          <w:rFonts w:ascii="Times New Roman" w:hAnsi="Times New Roman" w:cs="Times New Roman"/>
+        </w:rPr>
+      </w:pPr>
+      <w:r>
+        <w:rPr>
+          <w:rFonts w:ascii="Times New Roman" w:hAnsi="Times New Roman" w:cs="Times New Roman"/>
           <w:noProof/>
           <w:lang w:eastAsia="ru-RU"/>
         </w:rPr>
@@ -1311,12 +1464,16 @@
     <w:p>
       <w:pPr>
         <w:jc w:val="both"/>
-      </w:pPr>
-    </w:p>
-    <w:p>
-      <w:pPr>
-        <w:jc w:val="both"/>
-        <w:rPr>
+        <w:rPr>
+          <w:rFonts w:ascii="Times New Roman" w:hAnsi="Times New Roman" w:cs="Times New Roman"/>
+        </w:rPr>
+      </w:pPr>
+    </w:p>
+    <w:p>
+      <w:pPr>
+        <w:jc w:val="both"/>
+        <w:rPr>
+          <w:rFonts w:ascii="Times New Roman" w:hAnsi="Times New Roman" w:cs="Times New Roman"/>
           <w:lang w:val="en-US"/>
         </w:rPr>
       </w:pPr>
@@ -1324,6 +1481,9 @@
     <w:p>
       <w:pPr>
         <w:jc w:val="both"/>
+        <w:rPr>
+          <w:rFonts w:ascii="Times New Roman" w:hAnsi="Times New Roman" w:cs="Times New Roman"/>
+        </w:rPr>
         <w:sectPr>
           <w:pgSz w:w="11906" w:h="16838"/>
           <w:pgMar w:top="1134" w:right="850" w:bottom="1134" w:left="1701" w:header="708" w:footer="708" w:gutter="0"/>
@@ -1333,9 +1493,11 @@
       </w:pPr>
       <w:r>
         <w:rPr>
+          <w:rFonts w:ascii="Times New Roman" w:hAnsi="Times New Roman" w:cs="Times New Roman"/>
           <w:noProof/>
           <w:lang w:eastAsia="ru-RU"/>
         </w:rPr>
+        <w:lastRenderedPageBreak/>
         <w:drawing>
           <wp:inline distT="0" distB="0" distL="0" distR="0" wp14:anchorId="007DB976" wp14:editId="724089EE">
             <wp:extent cx="2343477" cy="1428949"/>
@@ -1377,13 +1539,19 @@
       <w:pPr>
         <w:pStyle w:val="2"/>
         <w:jc w:val="both"/>
-      </w:pPr>
-      <w:bookmarkStart w:id="4" w:name="_Toc101173317"/>
-      <w:r>
+        <w:rPr>
+          <w:rFonts w:ascii="Times New Roman" w:hAnsi="Times New Roman" w:cs="Times New Roman"/>
+        </w:rPr>
+      </w:pPr>
+      <w:bookmarkStart w:id="3" w:name="_Toc101173317"/>
+      <w:r>
+        <w:rPr>
+          <w:rFonts w:ascii="Times New Roman" w:hAnsi="Times New Roman" w:cs="Times New Roman"/>
+        </w:rPr>
         <w:lastRenderedPageBreak/>
         <w:t>Тестирование</w:t>
       </w:r>
-      <w:bookmarkEnd w:id="4"/>
+      <w:bookmarkEnd w:id="3"/>
     </w:p>
     <w:tbl>
       <w:tblPr>
@@ -1405,8 +1573,14 @@
           <w:p>
             <w:pPr>
               <w:jc w:val="both"/>
-            </w:pPr>
-            <w:r>
+              <w:rPr>
+                <w:rFonts w:ascii="Times New Roman" w:hAnsi="Times New Roman" w:cs="Times New Roman"/>
+              </w:rPr>
+            </w:pPr>
+            <w:r>
+              <w:rPr>
+                <w:rFonts w:ascii="Times New Roman" w:hAnsi="Times New Roman" w:cs="Times New Roman"/>
+              </w:rPr>
               <w:t>Название теста</w:t>
             </w:r>
           </w:p>
@@ -1418,7 +1592,16 @@
           <w:p>
             <w:pPr>
               <w:jc w:val="both"/>
-            </w:pPr>
+              <w:rPr>
+                <w:rFonts w:ascii="Times New Roman" w:hAnsi="Times New Roman" w:cs="Times New Roman"/>
+              </w:rPr>
+            </w:pPr>
+            <w:r>
+              <w:rPr>
+                <w:rFonts w:ascii="Times New Roman" w:hAnsi="Times New Roman" w:cs="Times New Roman"/>
+              </w:rPr>
+              <w:t>Суть теста</w:t>
+            </w:r>
           </w:p>
         </w:tc>
         <w:tc>
@@ -1428,8 +1611,14 @@
           <w:p>
             <w:pPr>
               <w:jc w:val="both"/>
-            </w:pPr>
-            <w:r>
+              <w:rPr>
+                <w:rFonts w:ascii="Times New Roman" w:hAnsi="Times New Roman" w:cs="Times New Roman"/>
+              </w:rPr>
+            </w:pPr>
+            <w:r>
+              <w:rPr>
+                <w:rFonts w:ascii="Times New Roman" w:hAnsi="Times New Roman" w:cs="Times New Roman"/>
+              </w:rPr>
               <w:t>Ожидаемый результат</w:t>
             </w:r>
           </w:p>
@@ -1441,8 +1630,14 @@
           <w:p>
             <w:pPr>
               <w:jc w:val="both"/>
-            </w:pPr>
-            <w:r>
+              <w:rPr>
+                <w:rFonts w:ascii="Times New Roman" w:hAnsi="Times New Roman" w:cs="Times New Roman"/>
+              </w:rPr>
+            </w:pPr>
+            <w:r>
+              <w:rPr>
+                <w:rFonts w:ascii="Times New Roman" w:hAnsi="Times New Roman" w:cs="Times New Roman"/>
+              </w:rPr>
               <w:t>Фактический результат</w:t>
             </w:r>
           </w:p>
@@ -1456,8 +1651,14 @@
           <w:p>
             <w:pPr>
               <w:jc w:val="both"/>
-            </w:pPr>
-            <w:r>
+              <w:rPr>
+                <w:rFonts w:ascii="Times New Roman" w:hAnsi="Times New Roman" w:cs="Times New Roman"/>
+              </w:rPr>
+            </w:pPr>
+            <w:r>
+              <w:rPr>
+                <w:rFonts w:ascii="Times New Roman" w:hAnsi="Times New Roman" w:cs="Times New Roman"/>
+              </w:rPr>
               <w:t>Чтение символов</w:t>
             </w:r>
           </w:p>
@@ -1469,7 +1670,24 @@
           <w:p>
             <w:pPr>
               <w:jc w:val="both"/>
-            </w:pPr>
+              <w:rPr>
+                <w:rFonts w:ascii="Times New Roman" w:hAnsi="Times New Roman" w:cs="Times New Roman"/>
+                <w:lang w:val="en-US"/>
+              </w:rPr>
+            </w:pPr>
+            <w:r>
+              <w:rPr>
+                <w:rFonts w:ascii="Times New Roman" w:hAnsi="Times New Roman" w:cs="Times New Roman"/>
+              </w:rPr>
+              <w:t xml:space="preserve">Тестирование метода </w:t>
+            </w:r>
+            <w:r>
+              <w:rPr>
+                <w:rFonts w:ascii="Times New Roman" w:hAnsi="Times New Roman" w:cs="Times New Roman"/>
+                <w:lang w:val="en-US"/>
+              </w:rPr>
+              <w:t>nextch()</w:t>
+            </w:r>
           </w:p>
         </w:tc>
         <w:tc>
@@ -1479,14 +1697,26 @@
           <w:p>
             <w:pPr>
               <w:jc w:val="both"/>
-            </w:pPr>
-            <w:r>
+              <w:rPr>
+                <w:rFonts w:ascii="Times New Roman" w:hAnsi="Times New Roman" w:cs="Times New Roman"/>
+              </w:rPr>
+            </w:pPr>
+            <w:r>
+              <w:rPr>
+                <w:rFonts w:ascii="Times New Roman" w:hAnsi="Times New Roman" w:cs="Times New Roman"/>
+              </w:rPr>
               <w:t xml:space="preserve">Модуль считывает все </w:t>
             </w:r>
             <w:r>
+              <w:rPr>
+                <w:rFonts w:ascii="Times New Roman" w:hAnsi="Times New Roman" w:cs="Times New Roman"/>
+              </w:rPr>
               <w:t>литеры</w:t>
             </w:r>
             <w:r>
+              <w:rPr>
+                <w:rFonts w:ascii="Times New Roman" w:hAnsi="Times New Roman" w:cs="Times New Roman"/>
+              </w:rPr>
               <w:t xml:space="preserve"> программы</w:t>
             </w:r>
           </w:p>
@@ -1498,9 +1728,13 @@
           <w:p>
             <w:pPr>
               <w:jc w:val="both"/>
-            </w:pPr>
-            <w:r>
-              <w:rPr>
+              <w:rPr>
+                <w:rFonts w:ascii="Times New Roman" w:hAnsi="Times New Roman" w:cs="Times New Roman"/>
+              </w:rPr>
+            </w:pPr>
+            <w:r>
+              <w:rPr>
+                <w:rFonts w:ascii="Times New Roman" w:hAnsi="Times New Roman" w:cs="Times New Roman"/>
                 <w:noProof/>
                 <w:lang w:eastAsia="ru-RU"/>
               </w:rPr>
@@ -1551,8 +1785,14 @@
           <w:p>
             <w:pPr>
               <w:jc w:val="both"/>
-            </w:pPr>
-            <w:r>
+              <w:rPr>
+                <w:rFonts w:ascii="Times New Roman" w:hAnsi="Times New Roman" w:cs="Times New Roman"/>
+              </w:rPr>
+            </w:pPr>
+            <w:r>
+              <w:rPr>
+                <w:rFonts w:ascii="Times New Roman" w:hAnsi="Times New Roman" w:cs="Times New Roman"/>
+              </w:rPr>
               <w:t>Вывод ошибки</w:t>
             </w:r>
           </w:p>
@@ -1564,7 +1804,24 @@
           <w:p>
             <w:pPr>
               <w:jc w:val="both"/>
-            </w:pPr>
+              <w:rPr>
+                <w:rFonts w:ascii="Times New Roman" w:hAnsi="Times New Roman" w:cs="Times New Roman"/>
+                <w:lang w:val="en-US"/>
+              </w:rPr>
+            </w:pPr>
+            <w:r>
+              <w:rPr>
+                <w:rFonts w:ascii="Times New Roman" w:hAnsi="Times New Roman" w:cs="Times New Roman"/>
+              </w:rPr>
+              <w:t xml:space="preserve">Тестирование метода </w:t>
+            </w:r>
+            <w:r>
+              <w:rPr>
+                <w:rFonts w:ascii="Times New Roman" w:hAnsi="Times New Roman" w:cs="Times New Roman"/>
+                <w:lang w:val="en-US"/>
+              </w:rPr>
+              <w:t>writeError()</w:t>
+            </w:r>
           </w:p>
         </w:tc>
         <w:tc>
@@ -1574,6 +1831,9 @@
           <w:p>
             <w:pPr>
               <w:jc w:val="both"/>
+              <w:rPr>
+                <w:rFonts w:ascii="Times New Roman" w:hAnsi="Times New Roman" w:cs="Times New Roman"/>
+              </w:rPr>
             </w:pPr>
           </w:p>
         </w:tc>
@@ -1584,6 +1844,9 @@
           <w:p>
             <w:pPr>
               <w:jc w:val="both"/>
+              <w:rPr>
+                <w:rFonts w:ascii="Times New Roman" w:hAnsi="Times New Roman" w:cs="Times New Roman"/>
+              </w:rPr>
             </w:pPr>
           </w:p>
         </w:tc>
@@ -1596,6 +1859,9 @@
           <w:p>
             <w:pPr>
               <w:jc w:val="both"/>
+              <w:rPr>
+                <w:rFonts w:ascii="Times New Roman" w:hAnsi="Times New Roman" w:cs="Times New Roman"/>
+              </w:rPr>
             </w:pPr>
           </w:p>
         </w:tc>
@@ -1606,6 +1872,9 @@
           <w:p>
             <w:pPr>
               <w:jc w:val="both"/>
+              <w:rPr>
+                <w:rFonts w:ascii="Times New Roman" w:hAnsi="Times New Roman" w:cs="Times New Roman"/>
+              </w:rPr>
             </w:pPr>
           </w:p>
         </w:tc>
@@ -1616,6 +1885,9 @@
           <w:p>
             <w:pPr>
               <w:jc w:val="both"/>
+              <w:rPr>
+                <w:rFonts w:ascii="Times New Roman" w:hAnsi="Times New Roman" w:cs="Times New Roman"/>
+              </w:rPr>
             </w:pPr>
           </w:p>
         </w:tc>
@@ -1626,6 +1898,9 @@
           <w:p>
             <w:pPr>
               <w:jc w:val="both"/>
+              <w:rPr>
+                <w:rFonts w:ascii="Times New Roman" w:hAnsi="Times New Roman" w:cs="Times New Roman"/>
+              </w:rPr>
             </w:pPr>
           </w:p>
         </w:tc>
@@ -1634,11 +1909,17 @@
     <w:p>
       <w:pPr>
         <w:jc w:val="both"/>
-      </w:pPr>
-    </w:p>
-    <w:p>
-      <w:pPr>
-        <w:jc w:val="both"/>
+        <w:rPr>
+          <w:rFonts w:ascii="Times New Roman" w:hAnsi="Times New Roman" w:cs="Times New Roman"/>
+        </w:rPr>
+      </w:pPr>
+    </w:p>
+    <w:p>
+      <w:pPr>
+        <w:jc w:val="both"/>
+        <w:rPr>
+          <w:rFonts w:ascii="Times New Roman" w:hAnsi="Times New Roman" w:cs="Times New Roman"/>
+        </w:rPr>
         <w:sectPr>
           <w:pgSz w:w="16838" w:h="11906" w:orient="landscape"/>
           <w:pgMar w:top="1701" w:right="1134" w:bottom="850" w:left="1134" w:header="708" w:footer="708" w:gutter="0"/>
@@ -1651,72 +1932,120 @@
       <w:pPr>
         <w:pStyle w:val="1"/>
         <w:jc w:val="both"/>
-      </w:pPr>
-      <w:bookmarkStart w:id="5" w:name="_Toc101173318"/>
-      <w:r>
+        <w:rPr>
+          <w:rFonts w:ascii="Times New Roman" w:hAnsi="Times New Roman" w:cs="Times New Roman"/>
+        </w:rPr>
+      </w:pPr>
+      <w:bookmarkStart w:id="4" w:name="_Toc101173318"/>
+      <w:r>
+        <w:rPr>
+          <w:rFonts w:ascii="Times New Roman" w:hAnsi="Times New Roman" w:cs="Times New Roman"/>
+        </w:rPr>
         <w:lastRenderedPageBreak/>
         <w:t>Лексический анализатор</w:t>
       </w:r>
+      <w:bookmarkEnd w:id="4"/>
+    </w:p>
+    <w:p>
+      <w:pPr>
+        <w:pStyle w:val="2"/>
+        <w:jc w:val="both"/>
+        <w:rPr>
+          <w:rFonts w:ascii="Times New Roman" w:hAnsi="Times New Roman" w:cs="Times New Roman"/>
+        </w:rPr>
+      </w:pPr>
+      <w:bookmarkStart w:id="5" w:name="_Toc101173319"/>
+      <w:r>
+        <w:rPr>
+          <w:rFonts w:ascii="Times New Roman" w:hAnsi="Times New Roman" w:cs="Times New Roman"/>
+        </w:rPr>
+        <w:t>Проектирование</w:t>
+      </w:r>
       <w:bookmarkEnd w:id="5"/>
     </w:p>
     <w:p>
       <w:pPr>
-        <w:pStyle w:val="2"/>
-        <w:jc w:val="both"/>
-      </w:pPr>
-      <w:bookmarkStart w:id="6" w:name="_Toc101173319"/>
-      <w:r>
-        <w:t>Проектирование</w:t>
-      </w:r>
-      <w:bookmarkEnd w:id="6"/>
-    </w:p>
-    <w:p>
-      <w:pPr>
-        <w:jc w:val="both"/>
-      </w:pPr>
-      <w:r>
+        <w:jc w:val="both"/>
+        <w:rPr>
+          <w:rFonts w:ascii="Times New Roman" w:hAnsi="Times New Roman" w:cs="Times New Roman"/>
+        </w:rPr>
+      </w:pPr>
+      <w:r>
+        <w:rPr>
+          <w:rFonts w:ascii="Times New Roman" w:hAnsi="Times New Roman" w:cs="Times New Roman"/>
+        </w:rPr>
         <w:t>Лексический анализатор – это модуль, который формирует символы исходной программы и строит их внутреннее представление.</w:t>
       </w:r>
     </w:p>
     <w:p>
       <w:pPr>
         <w:jc w:val="both"/>
-      </w:pPr>
-      <w:r>
+        <w:rPr>
+          <w:rFonts w:ascii="Times New Roman" w:hAnsi="Times New Roman" w:cs="Times New Roman"/>
+        </w:rPr>
+      </w:pPr>
+      <w:r>
+        <w:rPr>
+          <w:rFonts w:ascii="Times New Roman" w:hAnsi="Times New Roman" w:cs="Times New Roman"/>
+        </w:rPr>
         <w:t xml:space="preserve">Лексема – это </w:t>
       </w:r>
       <w:r>
-        <w:t xml:space="preserve">синтаксическая единица, </w:t>
-      </w:r>
-      <w:r>
-        <w:t>последовательность допустимых символов языка программирования, имеющая смысл для транслятора.</w:t>
-      </w:r>
-    </w:p>
-    <w:p>
-      <w:pPr>
-        <w:jc w:val="both"/>
-      </w:pPr>
-      <w:r>
+        <w:rPr>
+          <w:rFonts w:ascii="Times New Roman" w:hAnsi="Times New Roman" w:cs="Times New Roman"/>
+        </w:rPr>
+        <w:t>синтаксическая единица, последовательность допустимых символов языка программирования, имеющая смысл для транслятора.</w:t>
+      </w:r>
+    </w:p>
+    <w:p>
+      <w:pPr>
+        <w:jc w:val="both"/>
+        <w:rPr>
+          <w:rFonts w:ascii="Times New Roman" w:hAnsi="Times New Roman" w:cs="Times New Roman"/>
+        </w:rPr>
+      </w:pPr>
+      <w:r>
+        <w:rPr>
+          <w:rFonts w:ascii="Times New Roman" w:hAnsi="Times New Roman" w:cs="Times New Roman"/>
+        </w:rPr>
         <w:t xml:space="preserve">Токен – это </w:t>
       </w:r>
       <w:r>
+        <w:rPr>
+          <w:rFonts w:ascii="Times New Roman" w:hAnsi="Times New Roman" w:cs="Times New Roman"/>
+        </w:rPr>
         <w:t>каждая из значимых частей (в виде последовательности символов между разделителями), на которые разбивается текст специальной компьютерной программой</w:t>
       </w:r>
       <w:r>
+        <w:rPr>
+          <w:rFonts w:ascii="Times New Roman" w:hAnsi="Times New Roman" w:cs="Times New Roman"/>
+        </w:rPr>
         <w:t>.</w:t>
       </w:r>
     </w:p>
     <w:p>
       <w:pPr>
         <w:jc w:val="both"/>
-      </w:pPr>
-      <w:r>
+        <w:rPr>
+          <w:rFonts w:ascii="Times New Roman" w:hAnsi="Times New Roman" w:cs="Times New Roman"/>
+        </w:rPr>
+      </w:pPr>
+      <w:r>
+        <w:rPr>
+          <w:rFonts w:ascii="Times New Roman" w:hAnsi="Times New Roman" w:cs="Times New Roman"/>
+        </w:rPr>
         <w:t>Требования</w:t>
       </w:r>
       <w:r>
+        <w:rPr>
+          <w:rFonts w:ascii="Times New Roman" w:hAnsi="Times New Roman" w:cs="Times New Roman"/>
+        </w:rPr>
         <w:t xml:space="preserve"> к лексическому анализатору</w:t>
       </w:r>
       <w:r>
+        <w:rPr>
+          <w:rFonts w:ascii="Times New Roman" w:hAnsi="Times New Roman" w:cs="Times New Roman"/>
+        </w:rPr>
         <w:t>:</w:t>
       </w:r>
     </w:p>
@@ -1728,8 +2057,14 @@
           <w:numId w:val="1"/>
         </w:numPr>
         <w:jc w:val="both"/>
-      </w:pPr>
-      <w:r>
+        <w:rPr>
+          <w:rFonts w:ascii="Times New Roman" w:hAnsi="Times New Roman" w:cs="Times New Roman"/>
+        </w:rPr>
+      </w:pPr>
+      <w:r>
+        <w:rPr>
+          <w:rFonts w:ascii="Times New Roman" w:hAnsi="Times New Roman" w:cs="Times New Roman"/>
+        </w:rPr>
         <w:t>Формирует символы исходной программы</w:t>
       </w:r>
     </w:p>
@@ -1741,16 +2076,34 @@
           <w:numId w:val="1"/>
         </w:numPr>
         <w:jc w:val="both"/>
-      </w:pPr>
-      <w:r>
-        <w:t>Должен передавать другим блокам компилятора следующую информацию: код символа, позицию символа, значение константы, адрес идентификатора в таблице имен.</w:t>
-      </w:r>
-    </w:p>
-    <w:p>
-      <w:pPr>
-        <w:jc w:val="both"/>
-      </w:pPr>
-      <w:r>
+        <w:rPr>
+          <w:rFonts w:ascii="Times New Roman" w:hAnsi="Times New Roman" w:cs="Times New Roman"/>
+        </w:rPr>
+      </w:pPr>
+      <w:r>
+        <w:rPr>
+          <w:rFonts w:ascii="Times New Roman" w:hAnsi="Times New Roman" w:cs="Times New Roman"/>
+        </w:rPr>
+        <w:t>Передает</w:t>
+      </w:r>
+      <w:r>
+        <w:rPr>
+          <w:rFonts w:ascii="Times New Roman" w:hAnsi="Times New Roman" w:cs="Times New Roman"/>
+        </w:rPr>
+        <w:t xml:space="preserve"> другим блокам компилятора следующую информацию: код символа, позицию символа, значение константы, адрес идентификатора в таблице имен.</w:t>
+      </w:r>
+    </w:p>
+    <w:p>
+      <w:pPr>
+        <w:jc w:val="both"/>
+        <w:rPr>
+          <w:rFonts w:ascii="Times New Roman" w:hAnsi="Times New Roman" w:cs="Times New Roman"/>
+        </w:rPr>
+      </w:pPr>
+      <w:r>
+        <w:rPr>
+          <w:rFonts w:ascii="Times New Roman" w:hAnsi="Times New Roman" w:cs="Times New Roman"/>
+        </w:rPr>
         <w:t>Все токены можно поделить на три группы:</w:t>
       </w:r>
     </w:p>
@@ -1762,8 +2115,14 @@
           <w:numId w:val="2"/>
         </w:numPr>
         <w:jc w:val="both"/>
-      </w:pPr>
-      <w:r>
+        <w:rPr>
+          <w:rFonts w:ascii="Times New Roman" w:hAnsi="Times New Roman" w:cs="Times New Roman"/>
+        </w:rPr>
+      </w:pPr>
+      <w:r>
+        <w:rPr>
+          <w:rFonts w:ascii="Times New Roman" w:hAnsi="Times New Roman" w:cs="Times New Roman"/>
+        </w:rPr>
         <w:t>ключевое слово,</w:t>
       </w:r>
     </w:p>
@@ -1775,8 +2134,14 @@
           <w:numId w:val="2"/>
         </w:numPr>
         <w:jc w:val="both"/>
-      </w:pPr>
-      <w:r>
+        <w:rPr>
+          <w:rFonts w:ascii="Times New Roman" w:hAnsi="Times New Roman" w:cs="Times New Roman"/>
+        </w:rPr>
+      </w:pPr>
+      <w:r>
+        <w:rPr>
+          <w:rFonts w:ascii="Times New Roman" w:hAnsi="Times New Roman" w:cs="Times New Roman"/>
+        </w:rPr>
         <w:t>идентификатор,</w:t>
       </w:r>
     </w:p>
@@ -1788,16 +2153,28 @@
           <w:numId w:val="2"/>
         </w:numPr>
         <w:jc w:val="both"/>
-      </w:pPr>
-      <w:r>
+        <w:rPr>
+          <w:rFonts w:ascii="Times New Roman" w:hAnsi="Times New Roman" w:cs="Times New Roman"/>
+        </w:rPr>
+      </w:pPr>
+      <w:r>
+        <w:rPr>
+          <w:rFonts w:ascii="Times New Roman" w:hAnsi="Times New Roman" w:cs="Times New Roman"/>
+        </w:rPr>
         <w:t>константа.</w:t>
       </w:r>
     </w:p>
     <w:p>
       <w:pPr>
         <w:jc w:val="both"/>
-      </w:pPr>
-      <w:r>
+        <w:rPr>
+          <w:rFonts w:ascii="Times New Roman" w:hAnsi="Times New Roman" w:cs="Times New Roman"/>
+        </w:rPr>
+      </w:pPr>
+      <w:r>
+        <w:rPr>
+          <w:rFonts w:ascii="Times New Roman" w:hAnsi="Times New Roman" w:cs="Times New Roman"/>
+        </w:rPr>
         <w:t>Таблица ключевых слов</w:t>
       </w:r>
     </w:p>
@@ -1819,8 +2196,14 @@
           <w:p>
             <w:pPr>
               <w:jc w:val="both"/>
-            </w:pPr>
-            <w:r>
+              <w:rPr>
+                <w:rFonts w:ascii="Times New Roman" w:hAnsi="Times New Roman" w:cs="Times New Roman"/>
+              </w:rPr>
+            </w:pPr>
+            <w:r>
+              <w:rPr>
+                <w:rFonts w:ascii="Times New Roman" w:hAnsi="Times New Roman" w:cs="Times New Roman"/>
+              </w:rPr>
               <w:t>Ключевое слово</w:t>
             </w:r>
           </w:p>
@@ -1832,8 +2215,14 @@
           <w:p>
             <w:pPr>
               <w:jc w:val="both"/>
-            </w:pPr>
-            <w:r>
+              <w:rPr>
+                <w:rFonts w:ascii="Times New Roman" w:hAnsi="Times New Roman" w:cs="Times New Roman"/>
+              </w:rPr>
+            </w:pPr>
+            <w:r>
+              <w:rPr>
+                <w:rFonts w:ascii="Times New Roman" w:hAnsi="Times New Roman" w:cs="Times New Roman"/>
+              </w:rPr>
               <w:t>Условное обозначение</w:t>
             </w:r>
           </w:p>
@@ -1848,11 +2237,13 @@
             <w:pPr>
               <w:jc w:val="both"/>
               <w:rPr>
-                <w:lang w:val="en-US"/>
-              </w:rPr>
-            </w:pPr>
-            <w:r>
-              <w:rPr>
+                <w:rFonts w:ascii="Times New Roman" w:hAnsi="Times New Roman" w:cs="Times New Roman"/>
+                <w:lang w:val="en-US"/>
+              </w:rPr>
+            </w:pPr>
+            <w:r>
+              <w:rPr>
+                <w:rFonts w:ascii="Times New Roman" w:hAnsi="Times New Roman" w:cs="Times New Roman"/>
                 <w:lang w:val="en-US"/>
               </w:rPr>
               <w:t>var</w:t>
@@ -1867,11 +2258,13 @@
             <w:pPr>
               <w:jc w:val="both"/>
               <w:rPr>
-                <w:lang w:val="en-US"/>
-              </w:rPr>
-            </w:pPr>
-            <w:r>
-              <w:rPr>
+                <w:rFonts w:ascii="Times New Roman" w:hAnsi="Times New Roman" w:cs="Times New Roman"/>
+                <w:lang w:val="en-US"/>
+              </w:rPr>
+            </w:pPr>
+            <w:r>
+              <w:rPr>
+                <w:rFonts w:ascii="Times New Roman" w:hAnsi="Times New Roman" w:cs="Times New Roman"/>
                 <w:lang w:val="en-US"/>
               </w:rPr>
               <w:t>varSy,</w:t>
@@ -1888,11 +2281,13 @@
             <w:pPr>
               <w:jc w:val="both"/>
               <w:rPr>
-                <w:lang w:val="en-US"/>
-              </w:rPr>
-            </w:pPr>
-            <w:r>
-              <w:rPr>
+                <w:rFonts w:ascii="Times New Roman" w:hAnsi="Times New Roman" w:cs="Times New Roman"/>
+                <w:lang w:val="en-US"/>
+              </w:rPr>
+            </w:pPr>
+            <w:r>
+              <w:rPr>
+                <w:rFonts w:ascii="Times New Roman" w:hAnsi="Times New Roman" w:cs="Times New Roman"/>
                 <w:lang w:val="en-US"/>
               </w:rPr>
               <w:t>begin</w:t>
@@ -1907,11 +2302,13 @@
             <w:pPr>
               <w:jc w:val="both"/>
               <w:rPr>
-                <w:lang w:val="en-US"/>
-              </w:rPr>
-            </w:pPr>
-            <w:r>
-              <w:rPr>
+                <w:rFonts w:ascii="Times New Roman" w:hAnsi="Times New Roman" w:cs="Times New Roman"/>
+                <w:lang w:val="en-US"/>
+              </w:rPr>
+            </w:pPr>
+            <w:r>
+              <w:rPr>
+                <w:rFonts w:ascii="Times New Roman" w:hAnsi="Times New Roman" w:cs="Times New Roman"/>
                 <w:lang w:val="en-US"/>
               </w:rPr>
               <w:t xml:space="preserve">beginSy, </w:t>
@@ -1928,11 +2325,13 @@
             <w:pPr>
               <w:jc w:val="both"/>
               <w:rPr>
-                <w:lang w:val="en-US"/>
-              </w:rPr>
-            </w:pPr>
-            <w:r>
-              <w:rPr>
+                <w:rFonts w:ascii="Times New Roman" w:hAnsi="Times New Roman" w:cs="Times New Roman"/>
+                <w:lang w:val="en-US"/>
+              </w:rPr>
+            </w:pPr>
+            <w:r>
+              <w:rPr>
+                <w:rFonts w:ascii="Times New Roman" w:hAnsi="Times New Roman" w:cs="Times New Roman"/>
                 <w:lang w:val="en-US"/>
               </w:rPr>
               <w:t>end</w:t>
@@ -1947,11 +2346,13 @@
             <w:pPr>
               <w:jc w:val="both"/>
               <w:rPr>
-                <w:lang w:val="en-US"/>
-              </w:rPr>
-            </w:pPr>
-            <w:r>
-              <w:rPr>
+                <w:rFonts w:ascii="Times New Roman" w:hAnsi="Times New Roman" w:cs="Times New Roman"/>
+                <w:lang w:val="en-US"/>
+              </w:rPr>
+            </w:pPr>
+            <w:r>
+              <w:rPr>
+                <w:rFonts w:ascii="Times New Roman" w:hAnsi="Times New Roman" w:cs="Times New Roman"/>
                 <w:lang w:val="en-US"/>
               </w:rPr>
               <w:t>endSy,</w:t>
@@ -1968,11 +2369,13 @@
             <w:pPr>
               <w:jc w:val="both"/>
               <w:rPr>
-                <w:lang w:val="en-US"/>
-              </w:rPr>
-            </w:pPr>
-            <w:r>
-              <w:rPr>
+                <w:rFonts w:ascii="Times New Roman" w:hAnsi="Times New Roman" w:cs="Times New Roman"/>
+                <w:lang w:val="en-US"/>
+              </w:rPr>
+            </w:pPr>
+            <w:r>
+              <w:rPr>
+                <w:rFonts w:ascii="Times New Roman" w:hAnsi="Times New Roman" w:cs="Times New Roman"/>
                 <w:lang w:val="en-US"/>
               </w:rPr>
               <w:t>and</w:t>
@@ -1987,11 +2390,13 @@
             <w:pPr>
               <w:jc w:val="both"/>
               <w:rPr>
-                <w:lang w:val="en-US"/>
-              </w:rPr>
-            </w:pPr>
-            <w:r>
-              <w:rPr>
+                <w:rFonts w:ascii="Times New Roman" w:hAnsi="Times New Roman" w:cs="Times New Roman"/>
+                <w:lang w:val="en-US"/>
+              </w:rPr>
+            </w:pPr>
+            <w:r>
+              <w:rPr>
+                <w:rFonts w:ascii="Times New Roman" w:hAnsi="Times New Roman" w:cs="Times New Roman"/>
                 <w:lang w:val="en-US"/>
               </w:rPr>
               <w:t xml:space="preserve">andSy, </w:t>
@@ -2008,11 +2413,13 @@
             <w:pPr>
               <w:jc w:val="both"/>
               <w:rPr>
-                <w:lang w:val="en-US"/>
-              </w:rPr>
-            </w:pPr>
-            <w:r>
-              <w:rPr>
+                <w:rFonts w:ascii="Times New Roman" w:hAnsi="Times New Roman" w:cs="Times New Roman"/>
+                <w:lang w:val="en-US"/>
+              </w:rPr>
+            </w:pPr>
+            <w:r>
+              <w:rPr>
+                <w:rFonts w:ascii="Times New Roman" w:hAnsi="Times New Roman" w:cs="Times New Roman"/>
                 <w:lang w:val="en-US"/>
               </w:rPr>
               <w:t>or</w:t>
@@ -2027,11 +2434,13 @@
             <w:pPr>
               <w:jc w:val="both"/>
               <w:rPr>
-                <w:lang w:val="en-US"/>
-              </w:rPr>
-            </w:pPr>
-            <w:r>
-              <w:rPr>
+                <w:rFonts w:ascii="Times New Roman" w:hAnsi="Times New Roman" w:cs="Times New Roman"/>
+                <w:lang w:val="en-US"/>
+              </w:rPr>
+            </w:pPr>
+            <w:r>
+              <w:rPr>
+                <w:rFonts w:ascii="Times New Roman" w:hAnsi="Times New Roman" w:cs="Times New Roman"/>
                 <w:lang w:val="en-US"/>
               </w:rPr>
               <w:t xml:space="preserve">orSy, </w:t>
@@ -2048,11 +2457,13 @@
             <w:pPr>
               <w:jc w:val="both"/>
               <w:rPr>
-                <w:lang w:val="en-US"/>
-              </w:rPr>
-            </w:pPr>
-            <w:r>
-              <w:rPr>
+                <w:rFonts w:ascii="Times New Roman" w:hAnsi="Times New Roman" w:cs="Times New Roman"/>
+                <w:lang w:val="en-US"/>
+              </w:rPr>
+            </w:pPr>
+            <w:r>
+              <w:rPr>
+                <w:rFonts w:ascii="Times New Roman" w:hAnsi="Times New Roman" w:cs="Times New Roman"/>
                 <w:lang w:val="en-US"/>
               </w:rPr>
               <w:t>not</w:t>
@@ -2067,11 +2478,13 @@
             <w:pPr>
               <w:jc w:val="both"/>
               <w:rPr>
-                <w:lang w:val="en-US"/>
-              </w:rPr>
-            </w:pPr>
-            <w:r>
-              <w:rPr>
+                <w:rFonts w:ascii="Times New Roman" w:hAnsi="Times New Roman" w:cs="Times New Roman"/>
+                <w:lang w:val="en-US"/>
+              </w:rPr>
+            </w:pPr>
+            <w:r>
+              <w:rPr>
+                <w:rFonts w:ascii="Times New Roman" w:hAnsi="Times New Roman" w:cs="Times New Roman"/>
                 <w:lang w:val="en-US"/>
               </w:rPr>
               <w:t xml:space="preserve">notSy, </w:t>
@@ -2088,14 +2501,16 @@
             <w:pPr>
               <w:jc w:val="both"/>
               <w:rPr>
-                <w:lang w:val="en-US"/>
-              </w:rPr>
-            </w:pPr>
-            <w:r>
-              <w:rPr>
-                <w:lang w:val="en-US"/>
-              </w:rPr>
-              <w:t>&lt;</w:t>
+                <w:rFonts w:ascii="Times New Roman" w:hAnsi="Times New Roman" w:cs="Times New Roman"/>
+                <w:lang w:val="en-US"/>
+              </w:rPr>
+            </w:pPr>
+            <w:r>
+              <w:rPr>
+                <w:rFonts w:ascii="Times New Roman" w:hAnsi="Times New Roman" w:cs="Times New Roman"/>
+                <w:lang w:val="en-US"/>
+              </w:rPr>
+              <w:t>=</w:t>
             </w:r>
           </w:p>
         </w:tc>
@@ -2107,14 +2522,16 @@
             <w:pPr>
               <w:jc w:val="both"/>
               <w:rPr>
-                <w:lang w:val="en-US"/>
-              </w:rPr>
-            </w:pPr>
-            <w:r>
-              <w:rPr>
-                <w:lang w:val="en-US"/>
-              </w:rPr>
-              <w:t xml:space="preserve">lessSy, </w:t>
+                <w:rFonts w:ascii="Times New Roman" w:hAnsi="Times New Roman" w:cs="Times New Roman"/>
+                <w:lang w:val="en-US"/>
+              </w:rPr>
+            </w:pPr>
+            <w:r>
+              <w:rPr>
+                <w:rFonts w:ascii="Times New Roman" w:hAnsi="Times New Roman" w:cs="Times New Roman"/>
+                <w:lang w:val="en-US"/>
+              </w:rPr>
+              <w:t>evenSy</w:t>
             </w:r>
           </w:p>
         </w:tc>
@@ -2128,14 +2545,16 @@
             <w:pPr>
               <w:jc w:val="both"/>
               <w:rPr>
-                <w:lang w:val="en-US"/>
-              </w:rPr>
-            </w:pPr>
-            <w:r>
-              <w:rPr>
-                <w:lang w:val="en-US"/>
-              </w:rPr>
-              <w:t>&gt;</w:t>
+                <w:rFonts w:ascii="Times New Roman" w:hAnsi="Times New Roman" w:cs="Times New Roman"/>
+                <w:lang w:val="en-US"/>
+              </w:rPr>
+            </w:pPr>
+            <w:r>
+              <w:rPr>
+                <w:rFonts w:ascii="Times New Roman" w:hAnsi="Times New Roman" w:cs="Times New Roman"/>
+                <w:lang w:val="en-US"/>
+              </w:rPr>
+              <w:t>&lt;</w:t>
             </w:r>
           </w:p>
         </w:tc>
@@ -2147,14 +2566,16 @@
             <w:pPr>
               <w:jc w:val="both"/>
               <w:rPr>
-                <w:lang w:val="en-US"/>
-              </w:rPr>
-            </w:pPr>
-            <w:r>
-              <w:rPr>
-                <w:lang w:val="en-US"/>
-              </w:rPr>
-              <w:t xml:space="preserve">moreSy, </w:t>
+                <w:rFonts w:ascii="Times New Roman" w:hAnsi="Times New Roman" w:cs="Times New Roman"/>
+                <w:lang w:val="en-US"/>
+              </w:rPr>
+            </w:pPr>
+            <w:r>
+              <w:rPr>
+                <w:rFonts w:ascii="Times New Roman" w:hAnsi="Times New Roman" w:cs="Times New Roman"/>
+                <w:lang w:val="en-US"/>
+              </w:rPr>
+              <w:t xml:space="preserve">lessSy, </w:t>
             </w:r>
           </w:p>
         </w:tc>
@@ -2168,14 +2589,16 @@
             <w:pPr>
               <w:jc w:val="both"/>
               <w:rPr>
-                <w:lang w:val="en-US"/>
-              </w:rPr>
-            </w:pPr>
-            <w:r>
-              <w:rPr>
-                <w:lang w:val="en-US"/>
-              </w:rPr>
-              <w:t>&lt;=</w:t>
+                <w:rFonts w:ascii="Times New Roman" w:hAnsi="Times New Roman" w:cs="Times New Roman"/>
+                <w:lang w:val="en-US"/>
+              </w:rPr>
+            </w:pPr>
+            <w:r>
+              <w:rPr>
+                <w:rFonts w:ascii="Times New Roman" w:hAnsi="Times New Roman" w:cs="Times New Roman"/>
+                <w:lang w:val="en-US"/>
+              </w:rPr>
+              <w:t>&gt;</w:t>
             </w:r>
           </w:p>
         </w:tc>
@@ -2187,14 +2610,16 @@
             <w:pPr>
               <w:jc w:val="both"/>
               <w:rPr>
-                <w:lang w:val="en-US"/>
-              </w:rPr>
-            </w:pPr>
-            <w:r>
-              <w:rPr>
-                <w:lang w:val="en-US"/>
-              </w:rPr>
-              <w:t xml:space="preserve">lessEvenSy, </w:t>
+                <w:rFonts w:ascii="Times New Roman" w:hAnsi="Times New Roman" w:cs="Times New Roman"/>
+                <w:lang w:val="en-US"/>
+              </w:rPr>
+            </w:pPr>
+            <w:r>
+              <w:rPr>
+                <w:rFonts w:ascii="Times New Roman" w:hAnsi="Times New Roman" w:cs="Times New Roman"/>
+                <w:lang w:val="en-US"/>
+              </w:rPr>
+              <w:t xml:space="preserve">moreSy, </w:t>
             </w:r>
           </w:p>
         </w:tc>
@@ -2208,14 +2633,16 @@
             <w:pPr>
               <w:jc w:val="both"/>
               <w:rPr>
-                <w:lang w:val="en-US"/>
-              </w:rPr>
-            </w:pPr>
-            <w:r>
-              <w:rPr>
-                <w:lang w:val="en-US"/>
-              </w:rPr>
-              <w:t>&gt;=</w:t>
+                <w:rFonts w:ascii="Times New Roman" w:hAnsi="Times New Roman" w:cs="Times New Roman"/>
+                <w:lang w:val="en-US"/>
+              </w:rPr>
+            </w:pPr>
+            <w:r>
+              <w:rPr>
+                <w:rFonts w:ascii="Times New Roman" w:hAnsi="Times New Roman" w:cs="Times New Roman"/>
+                <w:lang w:val="en-US"/>
+              </w:rPr>
+              <w:t>&lt;=</w:t>
             </w:r>
           </w:p>
         </w:tc>
@@ -2227,14 +2654,16 @@
             <w:pPr>
               <w:jc w:val="both"/>
               <w:rPr>
-                <w:lang w:val="en-US"/>
-              </w:rPr>
-            </w:pPr>
-            <w:r>
-              <w:rPr>
-                <w:lang w:val="en-US"/>
-              </w:rPr>
-              <w:t xml:space="preserve">moreEvenSy, </w:t>
+                <w:rFonts w:ascii="Times New Roman" w:hAnsi="Times New Roman" w:cs="Times New Roman"/>
+                <w:lang w:val="en-US"/>
+              </w:rPr>
+            </w:pPr>
+            <w:r>
+              <w:rPr>
+                <w:rFonts w:ascii="Times New Roman" w:hAnsi="Times New Roman" w:cs="Times New Roman"/>
+                <w:lang w:val="en-US"/>
+              </w:rPr>
+              <w:t xml:space="preserve">lessEvenSy, </w:t>
             </w:r>
           </w:p>
         </w:tc>
@@ -2248,14 +2677,16 @@
             <w:pPr>
               <w:jc w:val="both"/>
               <w:rPr>
-                <w:lang w:val="en-US"/>
-              </w:rPr>
-            </w:pPr>
-            <w:r>
-              <w:rPr>
-                <w:lang w:val="en-US"/>
-              </w:rPr>
-              <w:t>&lt;&gt;</w:t>
+                <w:rFonts w:ascii="Times New Roman" w:hAnsi="Times New Roman" w:cs="Times New Roman"/>
+                <w:lang w:val="en-US"/>
+              </w:rPr>
+            </w:pPr>
+            <w:r>
+              <w:rPr>
+                <w:rFonts w:ascii="Times New Roman" w:hAnsi="Times New Roman" w:cs="Times New Roman"/>
+                <w:lang w:val="en-US"/>
+              </w:rPr>
+              <w:t>&gt;=</w:t>
             </w:r>
           </w:p>
         </w:tc>
@@ -2267,14 +2698,16 @@
             <w:pPr>
               <w:jc w:val="both"/>
               <w:rPr>
-                <w:lang w:val="en-US"/>
-              </w:rPr>
-            </w:pPr>
-            <w:r>
-              <w:rPr>
-                <w:lang w:val="en-US"/>
-              </w:rPr>
-              <w:t>notEvenSy,</w:t>
+                <w:rFonts w:ascii="Times New Roman" w:hAnsi="Times New Roman" w:cs="Times New Roman"/>
+                <w:lang w:val="en-US"/>
+              </w:rPr>
+            </w:pPr>
+            <w:r>
+              <w:rPr>
+                <w:rFonts w:ascii="Times New Roman" w:hAnsi="Times New Roman" w:cs="Times New Roman"/>
+                <w:lang w:val="en-US"/>
+              </w:rPr>
+              <w:t xml:space="preserve">moreEvenSy, </w:t>
             </w:r>
           </w:p>
         </w:tc>
@@ -2288,14 +2721,16 @@
             <w:pPr>
               <w:jc w:val="both"/>
               <w:rPr>
-                <w:lang w:val="en-US"/>
-              </w:rPr>
-            </w:pPr>
-            <w:r>
-              <w:rPr>
-                <w:lang w:val="en-US"/>
-              </w:rPr>
-              <w:t>:=</w:t>
+                <w:rFonts w:ascii="Times New Roman" w:hAnsi="Times New Roman" w:cs="Times New Roman"/>
+                <w:lang w:val="en-US"/>
+              </w:rPr>
+            </w:pPr>
+            <w:r>
+              <w:rPr>
+                <w:rFonts w:ascii="Times New Roman" w:hAnsi="Times New Roman" w:cs="Times New Roman"/>
+                <w:lang w:val="en-US"/>
+              </w:rPr>
+              <w:t>&lt;&gt;</w:t>
             </w:r>
           </w:p>
         </w:tc>
@@ -2307,14 +2742,16 @@
             <w:pPr>
               <w:jc w:val="both"/>
               <w:rPr>
-                <w:lang w:val="en-US"/>
-              </w:rPr>
-            </w:pPr>
-            <w:r>
-              <w:rPr>
-                <w:lang w:val="en-US"/>
-              </w:rPr>
-              <w:t>assignSy,</w:t>
+                <w:rFonts w:ascii="Times New Roman" w:hAnsi="Times New Roman" w:cs="Times New Roman"/>
+                <w:lang w:val="en-US"/>
+              </w:rPr>
+            </w:pPr>
+            <w:r>
+              <w:rPr>
+                <w:rFonts w:ascii="Times New Roman" w:hAnsi="Times New Roman" w:cs="Times New Roman"/>
+                <w:lang w:val="en-US"/>
+              </w:rPr>
+              <w:t>notEvenSy,</w:t>
             </w:r>
           </w:p>
         </w:tc>
@@ -2328,14 +2765,16 @@
             <w:pPr>
               <w:jc w:val="both"/>
               <w:rPr>
-                <w:lang w:val="en-US"/>
-              </w:rPr>
-            </w:pPr>
-            <w:r>
-              <w:rPr>
-                <w:lang w:val="en-US"/>
-              </w:rPr>
-              <w:t>+</w:t>
+                <w:rFonts w:ascii="Times New Roman" w:hAnsi="Times New Roman" w:cs="Times New Roman"/>
+                <w:lang w:val="en-US"/>
+              </w:rPr>
+            </w:pPr>
+            <w:r>
+              <w:rPr>
+                <w:rFonts w:ascii="Times New Roman" w:hAnsi="Times New Roman" w:cs="Times New Roman"/>
+                <w:lang w:val="en-US"/>
+              </w:rPr>
+              <w:t>:=</w:t>
             </w:r>
           </w:p>
         </w:tc>
@@ -2347,14 +2786,16 @@
             <w:pPr>
               <w:jc w:val="both"/>
               <w:rPr>
-                <w:lang w:val="en-US"/>
-              </w:rPr>
-            </w:pPr>
-            <w:r>
-              <w:rPr>
-                <w:lang w:val="en-US"/>
-              </w:rPr>
-              <w:t>plusSy,</w:t>
+                <w:rFonts w:ascii="Times New Roman" w:hAnsi="Times New Roman" w:cs="Times New Roman"/>
+                <w:lang w:val="en-US"/>
+              </w:rPr>
+            </w:pPr>
+            <w:r>
+              <w:rPr>
+                <w:rFonts w:ascii="Times New Roman" w:hAnsi="Times New Roman" w:cs="Times New Roman"/>
+                <w:lang w:val="en-US"/>
+              </w:rPr>
+              <w:t>assignSy,</w:t>
             </w:r>
           </w:p>
         </w:tc>
@@ -2368,14 +2809,16 @@
             <w:pPr>
               <w:jc w:val="both"/>
               <w:rPr>
-                <w:lang w:val="en-US"/>
-              </w:rPr>
-            </w:pPr>
-            <w:r>
-              <w:rPr>
-                <w:lang w:val="en-US"/>
-              </w:rPr>
-              <w:t>-</w:t>
+                <w:rFonts w:ascii="Times New Roman" w:hAnsi="Times New Roman" w:cs="Times New Roman"/>
+                <w:lang w:val="en-US"/>
+              </w:rPr>
+            </w:pPr>
+            <w:r>
+              <w:rPr>
+                <w:rFonts w:ascii="Times New Roman" w:hAnsi="Times New Roman" w:cs="Times New Roman"/>
+                <w:lang w:val="en-US"/>
+              </w:rPr>
+              <w:t>+</w:t>
             </w:r>
           </w:p>
         </w:tc>
@@ -2387,14 +2830,16 @@
             <w:pPr>
               <w:jc w:val="both"/>
               <w:rPr>
-                <w:lang w:val="en-US"/>
-              </w:rPr>
-            </w:pPr>
-            <w:r>
-              <w:rPr>
-                <w:lang w:val="en-US"/>
-              </w:rPr>
-              <w:t xml:space="preserve">minusSy, </w:t>
+                <w:rFonts w:ascii="Times New Roman" w:hAnsi="Times New Roman" w:cs="Times New Roman"/>
+                <w:lang w:val="en-US"/>
+              </w:rPr>
+            </w:pPr>
+            <w:r>
+              <w:rPr>
+                <w:rFonts w:ascii="Times New Roman" w:hAnsi="Times New Roman" w:cs="Times New Roman"/>
+                <w:lang w:val="en-US"/>
+              </w:rPr>
+              <w:t>plusSy,</w:t>
             </w:r>
           </w:p>
         </w:tc>
@@ -2408,14 +2853,16 @@
             <w:pPr>
               <w:jc w:val="both"/>
               <w:rPr>
-                <w:lang w:val="en-US"/>
-              </w:rPr>
-            </w:pPr>
-            <w:r>
-              <w:rPr>
-                <w:lang w:val="en-US"/>
-              </w:rPr>
-              <w:t>*</w:t>
+                <w:rFonts w:ascii="Times New Roman" w:hAnsi="Times New Roman" w:cs="Times New Roman"/>
+                <w:lang w:val="en-US"/>
+              </w:rPr>
+            </w:pPr>
+            <w:r>
+              <w:rPr>
+                <w:rFonts w:ascii="Times New Roman" w:hAnsi="Times New Roman" w:cs="Times New Roman"/>
+                <w:lang w:val="en-US"/>
+              </w:rPr>
+              <w:t>-</w:t>
             </w:r>
           </w:p>
         </w:tc>
@@ -2427,14 +2874,16 @@
             <w:pPr>
               <w:jc w:val="both"/>
               <w:rPr>
-                <w:lang w:val="en-US"/>
-              </w:rPr>
-            </w:pPr>
-            <w:r>
-              <w:rPr>
-                <w:lang w:val="en-US"/>
-              </w:rPr>
-              <w:t xml:space="preserve">multSy, </w:t>
+                <w:rFonts w:ascii="Times New Roman" w:hAnsi="Times New Roman" w:cs="Times New Roman"/>
+                <w:lang w:val="en-US"/>
+              </w:rPr>
+            </w:pPr>
+            <w:r>
+              <w:rPr>
+                <w:rFonts w:ascii="Times New Roman" w:hAnsi="Times New Roman" w:cs="Times New Roman"/>
+                <w:lang w:val="en-US"/>
+              </w:rPr>
+              <w:t xml:space="preserve">minusSy, </w:t>
             </w:r>
           </w:p>
         </w:tc>
@@ -2448,14 +2897,16 @@
             <w:pPr>
               <w:jc w:val="both"/>
               <w:rPr>
-                <w:lang w:val="en-US"/>
-              </w:rPr>
-            </w:pPr>
-            <w:r>
-              <w:rPr>
-                <w:lang w:val="en-US"/>
-              </w:rPr>
-              <w:t>/</w:t>
+                <w:rFonts w:ascii="Times New Roman" w:hAnsi="Times New Roman" w:cs="Times New Roman"/>
+                <w:lang w:val="en-US"/>
+              </w:rPr>
+            </w:pPr>
+            <w:r>
+              <w:rPr>
+                <w:rFonts w:ascii="Times New Roman" w:hAnsi="Times New Roman" w:cs="Times New Roman"/>
+                <w:lang w:val="en-US"/>
+              </w:rPr>
+              <w:t>*</w:t>
             </w:r>
           </w:p>
         </w:tc>
@@ -2467,14 +2918,16 @@
             <w:pPr>
               <w:jc w:val="both"/>
               <w:rPr>
-                <w:lang w:val="en-US"/>
-              </w:rPr>
-            </w:pPr>
-            <w:r>
-              <w:rPr>
-                <w:lang w:val="en-US"/>
-              </w:rPr>
-              <w:t>subSy,</w:t>
+                <w:rFonts w:ascii="Times New Roman" w:hAnsi="Times New Roman" w:cs="Times New Roman"/>
+                <w:lang w:val="en-US"/>
+              </w:rPr>
+            </w:pPr>
+            <w:r>
+              <w:rPr>
+                <w:rFonts w:ascii="Times New Roman" w:hAnsi="Times New Roman" w:cs="Times New Roman"/>
+                <w:lang w:val="en-US"/>
+              </w:rPr>
+              <w:t xml:space="preserve">multSy, </w:t>
             </w:r>
           </w:p>
         </w:tc>
@@ -2488,14 +2941,16 @@
             <w:pPr>
               <w:jc w:val="both"/>
               <w:rPr>
-                <w:lang w:val="en-US"/>
-              </w:rPr>
-            </w:pPr>
-            <w:r>
-              <w:rPr>
-                <w:lang w:val="en-US"/>
-              </w:rPr>
-              <w:t>(</w:t>
+                <w:rFonts w:ascii="Times New Roman" w:hAnsi="Times New Roman" w:cs="Times New Roman"/>
+                <w:lang w:val="en-US"/>
+              </w:rPr>
+            </w:pPr>
+            <w:r>
+              <w:rPr>
+                <w:rFonts w:ascii="Times New Roman" w:hAnsi="Times New Roman" w:cs="Times New Roman"/>
+                <w:lang w:val="en-US"/>
+              </w:rPr>
+              <w:t>/</w:t>
             </w:r>
           </w:p>
         </w:tc>
@@ -2507,14 +2962,16 @@
             <w:pPr>
               <w:jc w:val="both"/>
               <w:rPr>
-                <w:lang w:val="en-US"/>
-              </w:rPr>
-            </w:pPr>
-            <w:r>
-              <w:rPr>
-                <w:lang w:val="en-US"/>
-              </w:rPr>
-              <w:t xml:space="preserve">leftBrSy, </w:t>
+                <w:rFonts w:ascii="Times New Roman" w:hAnsi="Times New Roman" w:cs="Times New Roman"/>
+                <w:lang w:val="en-US"/>
+              </w:rPr>
+            </w:pPr>
+            <w:r>
+              <w:rPr>
+                <w:rFonts w:ascii="Times New Roman" w:hAnsi="Times New Roman" w:cs="Times New Roman"/>
+                <w:lang w:val="en-US"/>
+              </w:rPr>
+              <w:t>subSy,</w:t>
             </w:r>
           </w:p>
         </w:tc>
@@ -2528,14 +2985,16 @@
             <w:pPr>
               <w:jc w:val="both"/>
               <w:rPr>
-                <w:lang w:val="en-US"/>
-              </w:rPr>
-            </w:pPr>
-            <w:r>
-              <w:rPr>
-                <w:lang w:val="en-US"/>
-              </w:rPr>
-              <w:t>)</w:t>
+                <w:rFonts w:ascii="Times New Roman" w:hAnsi="Times New Roman" w:cs="Times New Roman"/>
+                <w:lang w:val="en-US"/>
+              </w:rPr>
+            </w:pPr>
+            <w:r>
+              <w:rPr>
+                <w:rFonts w:ascii="Times New Roman" w:hAnsi="Times New Roman" w:cs="Times New Roman"/>
+                <w:lang w:val="en-US"/>
+              </w:rPr>
+              <w:t>div</w:t>
             </w:r>
           </w:p>
         </w:tc>
@@ -2547,14 +3006,16 @@
             <w:pPr>
               <w:jc w:val="both"/>
               <w:rPr>
-                <w:lang w:val="en-US"/>
-              </w:rPr>
-            </w:pPr>
-            <w:r>
-              <w:rPr>
-                <w:lang w:val="en-US"/>
-              </w:rPr>
-              <w:t>rightBrSy,</w:t>
+                <w:rFonts w:ascii="Times New Roman" w:hAnsi="Times New Roman" w:cs="Times New Roman"/>
+                <w:lang w:val="en-US"/>
+              </w:rPr>
+            </w:pPr>
+            <w:r>
+              <w:rPr>
+                <w:rFonts w:ascii="Times New Roman" w:hAnsi="Times New Roman" w:cs="Times New Roman"/>
+                <w:lang w:val="en-US"/>
+              </w:rPr>
+              <w:t>divSy</w:t>
             </w:r>
           </w:p>
         </w:tc>
@@ -2568,14 +3029,17 @@
             <w:pPr>
               <w:jc w:val="both"/>
               <w:rPr>
-                <w:lang w:val="en-US"/>
-              </w:rPr>
-            </w:pPr>
-            <w:r>
-              <w:rPr>
-                <w:lang w:val="en-US"/>
-              </w:rPr>
-              <w:t>if</w:t>
+                <w:rFonts w:ascii="Times New Roman" w:hAnsi="Times New Roman" w:cs="Times New Roman"/>
+                <w:lang w:val="en-US"/>
+              </w:rPr>
+            </w:pPr>
+            <w:r>
+              <w:rPr>
+                <w:rFonts w:ascii="Times New Roman" w:hAnsi="Times New Roman" w:cs="Times New Roman"/>
+                <w:lang w:val="en-US"/>
+              </w:rPr>
+              <w:lastRenderedPageBreak/>
+              <w:t>mod</w:t>
             </w:r>
           </w:p>
         </w:tc>
@@ -2587,14 +3051,16 @@
             <w:pPr>
               <w:jc w:val="both"/>
               <w:rPr>
-                <w:lang w:val="en-US"/>
-              </w:rPr>
-            </w:pPr>
-            <w:r>
-              <w:rPr>
-                <w:lang w:val="en-US"/>
-              </w:rPr>
-              <w:t xml:space="preserve">ifSy, </w:t>
+                <w:rFonts w:ascii="Times New Roman" w:hAnsi="Times New Roman" w:cs="Times New Roman"/>
+                <w:lang w:val="en-US"/>
+              </w:rPr>
+            </w:pPr>
+            <w:r>
+              <w:rPr>
+                <w:rFonts w:ascii="Times New Roman" w:hAnsi="Times New Roman" w:cs="Times New Roman"/>
+                <w:lang w:val="en-US"/>
+              </w:rPr>
+              <w:t>modSy</w:t>
             </w:r>
           </w:p>
         </w:tc>
@@ -2608,14 +3074,16 @@
             <w:pPr>
               <w:jc w:val="both"/>
               <w:rPr>
-                <w:lang w:val="en-US"/>
-              </w:rPr>
-            </w:pPr>
-            <w:r>
-              <w:rPr>
-                <w:lang w:val="en-US"/>
-              </w:rPr>
-              <w:t>then</w:t>
+                <w:rFonts w:ascii="Times New Roman" w:hAnsi="Times New Roman" w:cs="Times New Roman"/>
+                <w:lang w:val="en-US"/>
+              </w:rPr>
+            </w:pPr>
+            <w:r>
+              <w:rPr>
+                <w:rFonts w:ascii="Times New Roman" w:hAnsi="Times New Roman" w:cs="Times New Roman"/>
+                <w:lang w:val="en-US"/>
+              </w:rPr>
+              <w:t>(</w:t>
             </w:r>
           </w:p>
         </w:tc>
@@ -2627,14 +3095,16 @@
             <w:pPr>
               <w:jc w:val="both"/>
               <w:rPr>
-                <w:lang w:val="en-US"/>
-              </w:rPr>
-            </w:pPr>
-            <w:r>
-              <w:rPr>
-                <w:lang w:val="en-US"/>
-              </w:rPr>
-              <w:t>thenSy</w:t>
+                <w:rFonts w:ascii="Times New Roman" w:hAnsi="Times New Roman" w:cs="Times New Roman"/>
+                <w:lang w:val="en-US"/>
+              </w:rPr>
+            </w:pPr>
+            <w:r>
+              <w:rPr>
+                <w:rFonts w:ascii="Times New Roman" w:hAnsi="Times New Roman" w:cs="Times New Roman"/>
+                <w:lang w:val="en-US"/>
+              </w:rPr>
+              <w:t xml:space="preserve">leftBrSy, </w:t>
             </w:r>
           </w:p>
         </w:tc>
@@ -2648,14 +3118,16 @@
             <w:pPr>
               <w:jc w:val="both"/>
               <w:rPr>
-                <w:lang w:val="en-US"/>
-              </w:rPr>
-            </w:pPr>
-            <w:r>
-              <w:rPr>
-                <w:lang w:val="en-US"/>
-              </w:rPr>
-              <w:t>else</w:t>
+                <w:rFonts w:ascii="Times New Roman" w:hAnsi="Times New Roman" w:cs="Times New Roman"/>
+                <w:lang w:val="en-US"/>
+              </w:rPr>
+            </w:pPr>
+            <w:r>
+              <w:rPr>
+                <w:rFonts w:ascii="Times New Roman" w:hAnsi="Times New Roman" w:cs="Times New Roman"/>
+                <w:lang w:val="en-US"/>
+              </w:rPr>
+              <w:t>)</w:t>
             </w:r>
           </w:p>
         </w:tc>
@@ -2667,14 +3139,16 @@
             <w:pPr>
               <w:jc w:val="both"/>
               <w:rPr>
-                <w:lang w:val="en-US"/>
-              </w:rPr>
-            </w:pPr>
-            <w:r>
-              <w:rPr>
-                <w:lang w:val="en-US"/>
-              </w:rPr>
-              <w:t>elseSy,</w:t>
+                <w:rFonts w:ascii="Times New Roman" w:hAnsi="Times New Roman" w:cs="Times New Roman"/>
+                <w:lang w:val="en-US"/>
+              </w:rPr>
+            </w:pPr>
+            <w:r>
+              <w:rPr>
+                <w:rFonts w:ascii="Times New Roman" w:hAnsi="Times New Roman" w:cs="Times New Roman"/>
+                <w:lang w:val="en-US"/>
+              </w:rPr>
+              <w:t>rightBrSy,</w:t>
             </w:r>
           </w:p>
         </w:tc>
@@ -2688,14 +3162,16 @@
             <w:pPr>
               <w:jc w:val="both"/>
               <w:rPr>
-                <w:lang w:val="en-US"/>
-              </w:rPr>
-            </w:pPr>
-            <w:r>
-              <w:rPr>
-                <w:lang w:val="en-US"/>
-              </w:rPr>
-              <w:t>while</w:t>
+                <w:rFonts w:ascii="Times New Roman" w:hAnsi="Times New Roman" w:cs="Times New Roman"/>
+                <w:lang w:val="en-US"/>
+              </w:rPr>
+            </w:pPr>
+            <w:r>
+              <w:rPr>
+                <w:rFonts w:ascii="Times New Roman" w:hAnsi="Times New Roman" w:cs="Times New Roman"/>
+                <w:lang w:val="en-US"/>
+              </w:rPr>
+              <w:t>if</w:t>
             </w:r>
           </w:p>
         </w:tc>
@@ -2707,14 +3183,16 @@
             <w:pPr>
               <w:jc w:val="both"/>
               <w:rPr>
-                <w:lang w:val="en-US"/>
-              </w:rPr>
-            </w:pPr>
-            <w:r>
-              <w:rPr>
-                <w:lang w:val="en-US"/>
-              </w:rPr>
-              <w:t xml:space="preserve">whileSy, </w:t>
+                <w:rFonts w:ascii="Times New Roman" w:hAnsi="Times New Roman" w:cs="Times New Roman"/>
+                <w:lang w:val="en-US"/>
+              </w:rPr>
+            </w:pPr>
+            <w:r>
+              <w:rPr>
+                <w:rFonts w:ascii="Times New Roman" w:hAnsi="Times New Roman" w:cs="Times New Roman"/>
+                <w:lang w:val="en-US"/>
+              </w:rPr>
+              <w:t xml:space="preserve">ifSy, </w:t>
             </w:r>
           </w:p>
         </w:tc>
@@ -2728,14 +3206,16 @@
             <w:pPr>
               <w:jc w:val="both"/>
               <w:rPr>
-                <w:lang w:val="en-US"/>
-              </w:rPr>
-            </w:pPr>
-            <w:r>
-              <w:rPr>
-                <w:lang w:val="en-US"/>
-              </w:rPr>
-              <w:t>do</w:t>
+                <w:rFonts w:ascii="Times New Roman" w:hAnsi="Times New Roman" w:cs="Times New Roman"/>
+                <w:lang w:val="en-US"/>
+              </w:rPr>
+            </w:pPr>
+            <w:r>
+              <w:rPr>
+                <w:rFonts w:ascii="Times New Roman" w:hAnsi="Times New Roman" w:cs="Times New Roman"/>
+                <w:lang w:val="en-US"/>
+              </w:rPr>
+              <w:t>then</w:t>
             </w:r>
           </w:p>
         </w:tc>
@@ -2747,14 +3227,16 @@
             <w:pPr>
               <w:jc w:val="both"/>
               <w:rPr>
-                <w:lang w:val="en-US"/>
-              </w:rPr>
-            </w:pPr>
-            <w:r>
-              <w:rPr>
-                <w:lang w:val="en-US"/>
-              </w:rPr>
-              <w:t>doSy,</w:t>
+                <w:rFonts w:ascii="Times New Roman" w:hAnsi="Times New Roman" w:cs="Times New Roman"/>
+                <w:lang w:val="en-US"/>
+              </w:rPr>
+            </w:pPr>
+            <w:r>
+              <w:rPr>
+                <w:rFonts w:ascii="Times New Roman" w:hAnsi="Times New Roman" w:cs="Times New Roman"/>
+                <w:lang w:val="en-US"/>
+              </w:rPr>
+              <w:t>thenSy</w:t>
             </w:r>
           </w:p>
         </w:tc>
@@ -2768,14 +3250,16 @@
             <w:pPr>
               <w:jc w:val="both"/>
               <w:rPr>
-                <w:lang w:val="en-US"/>
-              </w:rPr>
-            </w:pPr>
-            <w:r>
-              <w:rPr>
-                <w:lang w:val="en-US"/>
-              </w:rPr>
-              <w:t>“</w:t>
+                <w:rFonts w:ascii="Times New Roman" w:hAnsi="Times New Roman" w:cs="Times New Roman"/>
+                <w:lang w:val="en-US"/>
+              </w:rPr>
+            </w:pPr>
+            <w:r>
+              <w:rPr>
+                <w:rFonts w:ascii="Times New Roman" w:hAnsi="Times New Roman" w:cs="Times New Roman"/>
+                <w:lang w:val="en-US"/>
+              </w:rPr>
+              <w:t>else</w:t>
             </w:r>
           </w:p>
         </w:tc>
@@ -2786,9 +3270,17 @@
           <w:p>
             <w:pPr>
               <w:jc w:val="both"/>
-            </w:pPr>
-            <w:r>
-              <w:t xml:space="preserve">quotSy, </w:t>
+              <w:rPr>
+                <w:rFonts w:ascii="Times New Roman" w:hAnsi="Times New Roman" w:cs="Times New Roman"/>
+                <w:lang w:val="en-US"/>
+              </w:rPr>
+            </w:pPr>
+            <w:r>
+              <w:rPr>
+                <w:rFonts w:ascii="Times New Roman" w:hAnsi="Times New Roman" w:cs="Times New Roman"/>
+                <w:lang w:val="en-US"/>
+              </w:rPr>
+              <w:t>elseSy,</w:t>
             </w:r>
           </w:p>
         </w:tc>
@@ -2802,14 +3294,16 @@
             <w:pPr>
               <w:jc w:val="both"/>
               <w:rPr>
-                <w:lang w:val="en-US"/>
-              </w:rPr>
-            </w:pPr>
-            <w:r>
-              <w:rPr>
-                <w:lang w:val="en-US"/>
-              </w:rPr>
-              <w:t>:</w:t>
+                <w:rFonts w:ascii="Times New Roman" w:hAnsi="Times New Roman" w:cs="Times New Roman"/>
+                <w:lang w:val="en-US"/>
+              </w:rPr>
+            </w:pPr>
+            <w:r>
+              <w:rPr>
+                <w:rFonts w:ascii="Times New Roman" w:hAnsi="Times New Roman" w:cs="Times New Roman"/>
+                <w:lang w:val="en-US"/>
+              </w:rPr>
+              <w:t>while</w:t>
             </w:r>
           </w:p>
         </w:tc>
@@ -2820,9 +3314,17 @@
           <w:p>
             <w:pPr>
               <w:jc w:val="both"/>
-            </w:pPr>
-            <w:r>
-              <w:t xml:space="preserve">colonSy, </w:t>
+              <w:rPr>
+                <w:rFonts w:ascii="Times New Roman" w:hAnsi="Times New Roman" w:cs="Times New Roman"/>
+                <w:lang w:val="en-US"/>
+              </w:rPr>
+            </w:pPr>
+            <w:r>
+              <w:rPr>
+                <w:rFonts w:ascii="Times New Roman" w:hAnsi="Times New Roman" w:cs="Times New Roman"/>
+                <w:lang w:val="en-US"/>
+              </w:rPr>
+              <w:t xml:space="preserve">whileSy, </w:t>
             </w:r>
           </w:p>
         </w:tc>
@@ -2836,14 +3338,16 @@
             <w:pPr>
               <w:jc w:val="both"/>
               <w:rPr>
-                <w:lang w:val="en-US"/>
-              </w:rPr>
-            </w:pPr>
-            <w:r>
-              <w:rPr>
-                <w:lang w:val="en-US"/>
-              </w:rPr>
-              <w:t>;</w:t>
+                <w:rFonts w:ascii="Times New Roman" w:hAnsi="Times New Roman" w:cs="Times New Roman"/>
+                <w:lang w:val="en-US"/>
+              </w:rPr>
+            </w:pPr>
+            <w:r>
+              <w:rPr>
+                <w:rFonts w:ascii="Times New Roman" w:hAnsi="Times New Roman" w:cs="Times New Roman"/>
+                <w:lang w:val="en-US"/>
+              </w:rPr>
+              <w:t>do</w:t>
             </w:r>
           </w:p>
         </w:tc>
@@ -2854,9 +3358,17 @@
           <w:p>
             <w:pPr>
               <w:jc w:val="both"/>
-            </w:pPr>
-            <w:r>
-              <w:t>semiColonSy,</w:t>
+              <w:rPr>
+                <w:rFonts w:ascii="Times New Roman" w:hAnsi="Times New Roman" w:cs="Times New Roman"/>
+                <w:lang w:val="en-US"/>
+              </w:rPr>
+            </w:pPr>
+            <w:r>
+              <w:rPr>
+                <w:rFonts w:ascii="Times New Roman" w:hAnsi="Times New Roman" w:cs="Times New Roman"/>
+                <w:lang w:val="en-US"/>
+              </w:rPr>
+              <w:t>doSy,</w:t>
             </w:r>
           </w:p>
         </w:tc>
@@ -2870,14 +3382,16 @@
             <w:pPr>
               <w:jc w:val="both"/>
               <w:rPr>
-                <w:lang w:val="en-US"/>
-              </w:rPr>
-            </w:pPr>
-            <w:r>
-              <w:rPr>
-                <w:lang w:val="en-US"/>
-              </w:rPr>
-              <w:t>.</w:t>
+                <w:rFonts w:ascii="Times New Roman" w:hAnsi="Times New Roman" w:cs="Times New Roman"/>
+                <w:lang w:val="en-US"/>
+              </w:rPr>
+            </w:pPr>
+            <w:r>
+              <w:rPr>
+                <w:rFonts w:ascii="Times New Roman" w:hAnsi="Times New Roman" w:cs="Times New Roman"/>
+                <w:lang w:val="en-US"/>
+              </w:rPr>
+              <w:t>“</w:t>
             </w:r>
           </w:p>
         </w:tc>
@@ -2889,14 +3403,14 @@
             <w:pPr>
               <w:jc w:val="both"/>
               <w:rPr>
-                <w:lang w:val="en-US"/>
-              </w:rPr>
-            </w:pPr>
-            <w:r>
-              <w:rPr>
-                <w:lang w:val="en-US"/>
-              </w:rPr>
-              <w:t>dotSy</w:t>
+                <w:rFonts w:ascii="Times New Roman" w:hAnsi="Times New Roman" w:cs="Times New Roman"/>
+              </w:rPr>
+            </w:pPr>
+            <w:r>
+              <w:rPr>
+                <w:rFonts w:ascii="Times New Roman" w:hAnsi="Times New Roman" w:cs="Times New Roman"/>
+              </w:rPr>
+              <w:t xml:space="preserve">quotSy, </w:t>
             </w:r>
           </w:p>
         </w:tc>
@@ -2910,15 +3424,16 @@
             <w:pPr>
               <w:jc w:val="both"/>
               <w:rPr>
-                <w:lang w:val="en-US"/>
-              </w:rPr>
-            </w:pPr>
-            <w:r>
-              <w:rPr>
-                <w:lang w:val="en-US"/>
-              </w:rPr>
-              <w:lastRenderedPageBreak/>
-              <w:t>,</w:t>
+                <w:rFonts w:ascii="Times New Roman" w:hAnsi="Times New Roman" w:cs="Times New Roman"/>
+                <w:lang w:val="en-US"/>
+              </w:rPr>
+            </w:pPr>
+            <w:r>
+              <w:rPr>
+                <w:rFonts w:ascii="Times New Roman" w:hAnsi="Times New Roman" w:cs="Times New Roman"/>
+                <w:lang w:val="en-US"/>
+              </w:rPr>
+              <w:t>:</w:t>
             </w:r>
           </w:p>
         </w:tc>
@@ -2930,14 +3445,14 @@
             <w:pPr>
               <w:jc w:val="both"/>
               <w:rPr>
-                <w:lang w:val="en-US"/>
-              </w:rPr>
-            </w:pPr>
-            <w:r>
-              <w:rPr>
-                <w:lang w:val="en-US"/>
-              </w:rPr>
-              <w:t>commaSy</w:t>
+                <w:rFonts w:ascii="Times New Roman" w:hAnsi="Times New Roman" w:cs="Times New Roman"/>
+              </w:rPr>
+            </w:pPr>
+            <w:r>
+              <w:rPr>
+                <w:rFonts w:ascii="Times New Roman" w:hAnsi="Times New Roman" w:cs="Times New Roman"/>
+              </w:rPr>
+              <w:t xml:space="preserve">colonSy, </w:t>
             </w:r>
           </w:p>
         </w:tc>
@@ -2951,11 +3466,143 @@
             <w:pPr>
               <w:jc w:val="both"/>
               <w:rPr>
-                <w:lang w:val="en-US"/>
-              </w:rPr>
-            </w:pPr>
-            <w:r>
-              <w:rPr>
+                <w:rFonts w:ascii="Times New Roman" w:hAnsi="Times New Roman" w:cs="Times New Roman"/>
+                <w:lang w:val="en-US"/>
+              </w:rPr>
+            </w:pPr>
+            <w:r>
+              <w:rPr>
+                <w:rFonts w:ascii="Times New Roman" w:hAnsi="Times New Roman" w:cs="Times New Roman"/>
+                <w:lang w:val="en-US"/>
+              </w:rPr>
+              <w:t>;</w:t>
+            </w:r>
+          </w:p>
+        </w:tc>
+        <w:tc>
+          <w:tcPr>
+            <w:tcW w:w="4347" w:type="dxa"/>
+          </w:tcPr>
+          <w:p>
+            <w:pPr>
+              <w:jc w:val="both"/>
+              <w:rPr>
+                <w:rFonts w:ascii="Times New Roman" w:hAnsi="Times New Roman" w:cs="Times New Roman"/>
+              </w:rPr>
+            </w:pPr>
+            <w:r>
+              <w:rPr>
+                <w:rFonts w:ascii="Times New Roman" w:hAnsi="Times New Roman" w:cs="Times New Roman"/>
+              </w:rPr>
+              <w:t>semiColonSy,</w:t>
+            </w:r>
+          </w:p>
+        </w:tc>
+      </w:tr>
+      <w:tr>
+        <w:tc>
+          <w:tcPr>
+            <w:tcW w:w="4998" w:type="dxa"/>
+          </w:tcPr>
+          <w:p>
+            <w:pPr>
+              <w:jc w:val="both"/>
+              <w:rPr>
+                <w:rFonts w:ascii="Times New Roman" w:hAnsi="Times New Roman" w:cs="Times New Roman"/>
+                <w:lang w:val="en-US"/>
+              </w:rPr>
+            </w:pPr>
+            <w:r>
+              <w:rPr>
+                <w:rFonts w:ascii="Times New Roman" w:hAnsi="Times New Roman" w:cs="Times New Roman"/>
+                <w:lang w:val="en-US"/>
+              </w:rPr>
+              <w:t>.</w:t>
+            </w:r>
+          </w:p>
+        </w:tc>
+        <w:tc>
+          <w:tcPr>
+            <w:tcW w:w="4347" w:type="dxa"/>
+          </w:tcPr>
+          <w:p>
+            <w:pPr>
+              <w:jc w:val="both"/>
+              <w:rPr>
+                <w:rFonts w:ascii="Times New Roman" w:hAnsi="Times New Roman" w:cs="Times New Roman"/>
+                <w:lang w:val="en-US"/>
+              </w:rPr>
+            </w:pPr>
+            <w:r>
+              <w:rPr>
+                <w:rFonts w:ascii="Times New Roman" w:hAnsi="Times New Roman" w:cs="Times New Roman"/>
+                <w:lang w:val="en-US"/>
+              </w:rPr>
+              <w:t>dotSy</w:t>
+            </w:r>
+          </w:p>
+        </w:tc>
+      </w:tr>
+      <w:tr>
+        <w:tc>
+          <w:tcPr>
+            <w:tcW w:w="4998" w:type="dxa"/>
+          </w:tcPr>
+          <w:p>
+            <w:pPr>
+              <w:jc w:val="both"/>
+              <w:rPr>
+                <w:rFonts w:ascii="Times New Roman" w:hAnsi="Times New Roman" w:cs="Times New Roman"/>
+                <w:lang w:val="en-US"/>
+              </w:rPr>
+            </w:pPr>
+            <w:r>
+              <w:rPr>
+                <w:rFonts w:ascii="Times New Roman" w:hAnsi="Times New Roman" w:cs="Times New Roman"/>
+                <w:lang w:val="en-US"/>
+              </w:rPr>
+              <w:t>,</w:t>
+            </w:r>
+          </w:p>
+        </w:tc>
+        <w:tc>
+          <w:tcPr>
+            <w:tcW w:w="4347" w:type="dxa"/>
+          </w:tcPr>
+          <w:p>
+            <w:pPr>
+              <w:jc w:val="both"/>
+              <w:rPr>
+                <w:rFonts w:ascii="Times New Roman" w:hAnsi="Times New Roman" w:cs="Times New Roman"/>
+                <w:lang w:val="en-US"/>
+              </w:rPr>
+            </w:pPr>
+            <w:r>
+              <w:rPr>
+                <w:rFonts w:ascii="Times New Roman" w:hAnsi="Times New Roman" w:cs="Times New Roman"/>
+                <w:lang w:val="en-US"/>
+              </w:rPr>
+              <w:t>commaSy</w:t>
+            </w:r>
+          </w:p>
+        </w:tc>
+      </w:tr>
+      <w:tr>
+        <w:tc>
+          <w:tcPr>
+            <w:tcW w:w="4998" w:type="dxa"/>
+          </w:tcPr>
+          <w:p>
+            <w:pPr>
+              <w:jc w:val="both"/>
+              <w:rPr>
+                <w:rFonts w:ascii="Times New Roman" w:hAnsi="Times New Roman" w:cs="Times New Roman"/>
+                <w:lang w:val="en-US"/>
+              </w:rPr>
+            </w:pPr>
+            <w:r>
+              <w:rPr>
+                <w:rFonts w:ascii="Times New Roman" w:hAnsi="Times New Roman" w:cs="Times New Roman"/>
                 <w:lang w:val="en-US"/>
               </w:rPr>
               <w:t>program</w:t>
@@ -2970,11 +3617,13 @@
             <w:pPr>
               <w:jc w:val="both"/>
               <w:rPr>
-                <w:lang w:val="en-US"/>
-              </w:rPr>
-            </w:pPr>
-            <w:r>
-              <w:rPr>
+                <w:rFonts w:ascii="Times New Roman" w:hAnsi="Times New Roman" w:cs="Times New Roman"/>
+                <w:lang w:val="en-US"/>
+              </w:rPr>
+            </w:pPr>
+            <w:r>
+              <w:rPr>
+                <w:rFonts w:ascii="Times New Roman" w:hAnsi="Times New Roman" w:cs="Times New Roman"/>
                 <w:lang w:val="en-US"/>
               </w:rPr>
               <w:t>programSy</w:t>
@@ -2986,35 +3635,54 @@
     <w:p>
       <w:pPr>
         <w:jc w:val="both"/>
-      </w:pPr>
-    </w:p>
-    <w:p>
-      <w:pPr>
-        <w:jc w:val="both"/>
+        <w:rPr>
+          <w:rFonts w:ascii="Times New Roman" w:hAnsi="Times New Roman" w:cs="Times New Roman"/>
+        </w:rPr>
+      </w:pPr>
+    </w:p>
+    <w:p>
+      <w:pPr>
+        <w:jc w:val="both"/>
+        <w:rPr>
+          <w:rFonts w:ascii="Times New Roman" w:hAnsi="Times New Roman" w:cs="Times New Roman"/>
+        </w:rPr>
       </w:pPr>
     </w:p>
     <w:p>
       <w:pPr>
         <w:pStyle w:val="2"/>
         <w:jc w:val="both"/>
-      </w:pPr>
-      <w:bookmarkStart w:id="7" w:name="_Toc101173320"/>
-      <w:r>
+        <w:rPr>
+          <w:rFonts w:ascii="Times New Roman" w:hAnsi="Times New Roman" w:cs="Times New Roman"/>
+        </w:rPr>
+      </w:pPr>
+      <w:bookmarkStart w:id="6" w:name="_Toc101173320"/>
+      <w:r>
+        <w:rPr>
+          <w:rFonts w:ascii="Times New Roman" w:hAnsi="Times New Roman" w:cs="Times New Roman"/>
+        </w:rPr>
         <w:t>Разработка</w:t>
       </w:r>
-      <w:bookmarkEnd w:id="7"/>
-    </w:p>
-    <w:p>
-      <w:pPr>
-        <w:jc w:val="both"/>
-      </w:pPr>
-    </w:p>
-    <w:p>
-      <w:pPr>
-        <w:jc w:val="both"/>
-      </w:pPr>
-      <w:r>
-        <w:rPr>
+      <w:bookmarkEnd w:id="6"/>
+    </w:p>
+    <w:p>
+      <w:pPr>
+        <w:jc w:val="both"/>
+        <w:rPr>
+          <w:rFonts w:ascii="Times New Roman" w:hAnsi="Times New Roman" w:cs="Times New Roman"/>
+        </w:rPr>
+      </w:pPr>
+    </w:p>
+    <w:p>
+      <w:pPr>
+        <w:jc w:val="both"/>
+        <w:rPr>
+          <w:rFonts w:ascii="Times New Roman" w:hAnsi="Times New Roman" w:cs="Times New Roman"/>
+        </w:rPr>
+      </w:pPr>
+      <w:r>
+        <w:rPr>
+          <w:rFonts w:ascii="Times New Roman" w:hAnsi="Times New Roman" w:cs="Times New Roman"/>
           <w:noProof/>
           <w:lang w:eastAsia="ru-RU"/>
         </w:rPr>
@@ -3058,9 +3726,13 @@
     <w:p>
       <w:pPr>
         <w:jc w:val="both"/>
-      </w:pPr>
-      <w:r>
-        <w:rPr>
+        <w:rPr>
+          <w:rFonts w:ascii="Times New Roman" w:hAnsi="Times New Roman" w:cs="Times New Roman"/>
+        </w:rPr>
+      </w:pPr>
+      <w:r>
+        <w:rPr>
+          <w:rFonts w:ascii="Times New Roman" w:hAnsi="Times New Roman" w:cs="Times New Roman"/>
           <w:noProof/>
           <w:lang w:eastAsia="ru-RU"/>
         </w:rPr>
@@ -3104,9 +3776,13 @@
     <w:p>
       <w:pPr>
         <w:jc w:val="both"/>
-      </w:pPr>
-      <w:r>
-        <w:rPr>
+        <w:rPr>
+          <w:rFonts w:ascii="Times New Roman" w:hAnsi="Times New Roman" w:cs="Times New Roman"/>
+        </w:rPr>
+      </w:pPr>
+      <w:r>
+        <w:rPr>
+          <w:rFonts w:ascii="Times New Roman" w:hAnsi="Times New Roman" w:cs="Times New Roman"/>
           <w:noProof/>
           <w:lang w:eastAsia="ru-RU"/>
         </w:rPr>
@@ -3150,9 +3826,13 @@
     <w:p>
       <w:pPr>
         <w:jc w:val="both"/>
-      </w:pPr>
-      <w:r>
-        <w:rPr>
+        <w:rPr>
+          <w:rFonts w:ascii="Times New Roman" w:hAnsi="Times New Roman" w:cs="Times New Roman"/>
+        </w:rPr>
+      </w:pPr>
+      <w:r>
+        <w:rPr>
+          <w:rFonts w:ascii="Times New Roman" w:hAnsi="Times New Roman" w:cs="Times New Roman"/>
           <w:noProof/>
           <w:lang w:eastAsia="ru-RU"/>
         </w:rPr>
@@ -3196,9 +3876,13 @@
     <w:p>
       <w:pPr>
         <w:jc w:val="both"/>
-      </w:pPr>
-      <w:r>
-        <w:rPr>
+        <w:rPr>
+          <w:rFonts w:ascii="Times New Roman" w:hAnsi="Times New Roman" w:cs="Times New Roman"/>
+        </w:rPr>
+      </w:pPr>
+      <w:r>
+        <w:rPr>
+          <w:rFonts w:ascii="Times New Roman" w:hAnsi="Times New Roman" w:cs="Times New Roman"/>
           <w:noProof/>
           <w:lang w:eastAsia="ru-RU"/>
         </w:rPr>
@@ -3242,9 +3926,13 @@
     <w:p>
       <w:pPr>
         <w:jc w:val="both"/>
-      </w:pPr>
-      <w:r>
-        <w:rPr>
+        <w:rPr>
+          <w:rFonts w:ascii="Times New Roman" w:hAnsi="Times New Roman" w:cs="Times New Roman"/>
+        </w:rPr>
+      </w:pPr>
+      <w:r>
+        <w:rPr>
+          <w:rFonts w:ascii="Times New Roman" w:hAnsi="Times New Roman" w:cs="Times New Roman"/>
           <w:noProof/>
           <w:lang w:eastAsia="ru-RU"/>
         </w:rPr>
@@ -3288,9 +3976,13 @@
     <w:p>
       <w:pPr>
         <w:jc w:val="both"/>
-      </w:pPr>
-      <w:r>
-        <w:rPr>
+        <w:rPr>
+          <w:rFonts w:ascii="Times New Roman" w:hAnsi="Times New Roman" w:cs="Times New Roman"/>
+        </w:rPr>
+      </w:pPr>
+      <w:r>
+        <w:rPr>
+          <w:rFonts w:ascii="Times New Roman" w:hAnsi="Times New Roman" w:cs="Times New Roman"/>
           <w:noProof/>
           <w:lang w:eastAsia="ru-RU"/>
         </w:rPr>
@@ -3334,6 +4026,9 @@
     <w:p>
       <w:pPr>
         <w:jc w:val="both"/>
+        <w:rPr>
+          <w:rFonts w:ascii="Times New Roman" w:hAnsi="Times New Roman" w:cs="Times New Roman"/>
+        </w:rPr>
         <w:sectPr>
           <w:pgSz w:w="11906" w:h="16838"/>
           <w:pgMar w:top="1134" w:right="850" w:bottom="1134" w:left="1701" w:header="708" w:footer="708" w:gutter="0"/>
@@ -3343,6 +4038,7 @@
       </w:pPr>
       <w:r>
         <w:rPr>
+          <w:rFonts w:ascii="Times New Roman" w:hAnsi="Times New Roman" w:cs="Times New Roman"/>
           <w:noProof/>
           <w:lang w:eastAsia="ru-RU"/>
         </w:rPr>
@@ -3387,13 +4083,19 @@
       <w:pPr>
         <w:pStyle w:val="2"/>
         <w:jc w:val="both"/>
-      </w:pPr>
-      <w:bookmarkStart w:id="8" w:name="_Toc101173321"/>
-      <w:r>
+        <w:rPr>
+          <w:rFonts w:ascii="Times New Roman" w:hAnsi="Times New Roman" w:cs="Times New Roman"/>
+        </w:rPr>
+      </w:pPr>
+      <w:bookmarkStart w:id="7" w:name="_Toc101173321"/>
+      <w:r>
+        <w:rPr>
+          <w:rFonts w:ascii="Times New Roman" w:hAnsi="Times New Roman" w:cs="Times New Roman"/>
+        </w:rPr>
         <w:lastRenderedPageBreak/>
         <w:t>Тестирование</w:t>
       </w:r>
-      <w:bookmarkEnd w:id="8"/>
+      <w:bookmarkEnd w:id="7"/>
     </w:p>
     <w:tbl>
       <w:tblPr>
@@ -3415,8 +4117,14 @@
           <w:p>
             <w:pPr>
               <w:jc w:val="both"/>
-            </w:pPr>
-            <w:r>
+              <w:rPr>
+                <w:rFonts w:ascii="Times New Roman" w:hAnsi="Times New Roman" w:cs="Times New Roman"/>
+              </w:rPr>
+            </w:pPr>
+            <w:r>
+              <w:rPr>
+                <w:rFonts w:ascii="Times New Roman" w:hAnsi="Times New Roman" w:cs="Times New Roman"/>
+              </w:rPr>
               <w:t>Название теста</w:t>
             </w:r>
           </w:p>
@@ -3428,7 +4136,16 @@
           <w:p>
             <w:pPr>
               <w:jc w:val="both"/>
-            </w:pPr>
+              <w:rPr>
+                <w:rFonts w:ascii="Times New Roman" w:hAnsi="Times New Roman" w:cs="Times New Roman"/>
+              </w:rPr>
+            </w:pPr>
+            <w:r>
+              <w:rPr>
+                <w:rFonts w:ascii="Times New Roman" w:hAnsi="Times New Roman" w:cs="Times New Roman"/>
+              </w:rPr>
+              <w:t>Суть теста</w:t>
+            </w:r>
           </w:p>
         </w:tc>
         <w:tc>
@@ -3438,8 +4155,14 @@
           <w:p>
             <w:pPr>
               <w:jc w:val="both"/>
-            </w:pPr>
-            <w:r>
+              <w:rPr>
+                <w:rFonts w:ascii="Times New Roman" w:hAnsi="Times New Roman" w:cs="Times New Roman"/>
+              </w:rPr>
+            </w:pPr>
+            <w:r>
+              <w:rPr>
+                <w:rFonts w:ascii="Times New Roman" w:hAnsi="Times New Roman" w:cs="Times New Roman"/>
+              </w:rPr>
               <w:t>Ожидаемый результат</w:t>
             </w:r>
           </w:p>
@@ -3451,8 +4174,14 @@
           <w:p>
             <w:pPr>
               <w:jc w:val="both"/>
-            </w:pPr>
-            <w:r>
+              <w:rPr>
+                <w:rFonts w:ascii="Times New Roman" w:hAnsi="Times New Roman" w:cs="Times New Roman"/>
+              </w:rPr>
+            </w:pPr>
+            <w:r>
+              <w:rPr>
+                <w:rFonts w:ascii="Times New Roman" w:hAnsi="Times New Roman" w:cs="Times New Roman"/>
+              </w:rPr>
               <w:t>Фактический результат</w:t>
             </w:r>
           </w:p>
@@ -3466,6 +4195,9 @@
           <w:p>
             <w:pPr>
               <w:jc w:val="both"/>
+              <w:rPr>
+                <w:rFonts w:ascii="Times New Roman" w:hAnsi="Times New Roman" w:cs="Times New Roman"/>
+              </w:rPr>
             </w:pPr>
           </w:p>
         </w:tc>
@@ -3476,7 +4208,24 @@
           <w:p>
             <w:pPr>
               <w:jc w:val="both"/>
-            </w:pPr>
+              <w:rPr>
+                <w:rFonts w:ascii="Times New Roman" w:hAnsi="Times New Roman" w:cs="Times New Roman"/>
+                <w:lang w:val="en-US"/>
+              </w:rPr>
+            </w:pPr>
+            <w:r>
+              <w:rPr>
+                <w:rFonts w:ascii="Times New Roman" w:hAnsi="Times New Roman" w:cs="Times New Roman"/>
+              </w:rPr>
+              <w:t xml:space="preserve">Тестирование метода </w:t>
+            </w:r>
+            <w:r>
+              <w:rPr>
+                <w:rFonts w:ascii="Times New Roman" w:hAnsi="Times New Roman" w:cs="Times New Roman"/>
+                <w:lang w:val="en-US"/>
+              </w:rPr>
+              <w:t>getNextToken()</w:t>
+            </w:r>
           </w:p>
         </w:tc>
         <w:tc>
@@ -3486,6 +4235,9 @@
           <w:p>
             <w:pPr>
               <w:jc w:val="both"/>
+              <w:rPr>
+                <w:rFonts w:ascii="Times New Roman" w:hAnsi="Times New Roman" w:cs="Times New Roman"/>
+              </w:rPr>
             </w:pPr>
           </w:p>
         </w:tc>
@@ -3496,6 +4248,9 @@
           <w:p>
             <w:pPr>
               <w:jc w:val="both"/>
+              <w:rPr>
+                <w:rFonts w:ascii="Times New Roman" w:hAnsi="Times New Roman" w:cs="Times New Roman"/>
+              </w:rPr>
             </w:pPr>
           </w:p>
         </w:tc>
@@ -3508,6 +4263,9 @@
           <w:p>
             <w:pPr>
               <w:jc w:val="both"/>
+              <w:rPr>
+                <w:rFonts w:ascii="Times New Roman" w:hAnsi="Times New Roman" w:cs="Times New Roman"/>
+              </w:rPr>
             </w:pPr>
           </w:p>
         </w:tc>
@@ -3518,6 +4276,9 @@
           <w:p>
             <w:pPr>
               <w:jc w:val="both"/>
+              <w:rPr>
+                <w:rFonts w:ascii="Times New Roman" w:hAnsi="Times New Roman" w:cs="Times New Roman"/>
+              </w:rPr>
             </w:pPr>
           </w:p>
         </w:tc>
@@ -3528,6 +4289,9 @@
           <w:p>
             <w:pPr>
               <w:jc w:val="both"/>
+              <w:rPr>
+                <w:rFonts w:ascii="Times New Roman" w:hAnsi="Times New Roman" w:cs="Times New Roman"/>
+              </w:rPr>
             </w:pPr>
           </w:p>
         </w:tc>
@@ -3538,6 +4302,9 @@
           <w:p>
             <w:pPr>
               <w:jc w:val="both"/>
+              <w:rPr>
+                <w:rFonts w:ascii="Times New Roman" w:hAnsi="Times New Roman" w:cs="Times New Roman"/>
+              </w:rPr>
             </w:pPr>
           </w:p>
         </w:tc>
@@ -3550,6 +4317,9 @@
           <w:p>
             <w:pPr>
               <w:jc w:val="both"/>
+              <w:rPr>
+                <w:rFonts w:ascii="Times New Roman" w:hAnsi="Times New Roman" w:cs="Times New Roman"/>
+              </w:rPr>
             </w:pPr>
           </w:p>
         </w:tc>
@@ -3560,6 +4330,9 @@
           <w:p>
             <w:pPr>
               <w:jc w:val="both"/>
+              <w:rPr>
+                <w:rFonts w:ascii="Times New Roman" w:hAnsi="Times New Roman" w:cs="Times New Roman"/>
+              </w:rPr>
             </w:pPr>
           </w:p>
         </w:tc>
@@ -3570,6 +4343,9 @@
           <w:p>
             <w:pPr>
               <w:jc w:val="both"/>
+              <w:rPr>
+                <w:rFonts w:ascii="Times New Roman" w:hAnsi="Times New Roman" w:cs="Times New Roman"/>
+              </w:rPr>
             </w:pPr>
           </w:p>
         </w:tc>
@@ -3580,6 +4356,9 @@
           <w:p>
             <w:pPr>
               <w:jc w:val="both"/>
+              <w:rPr>
+                <w:rFonts w:ascii="Times New Roman" w:hAnsi="Times New Roman" w:cs="Times New Roman"/>
+              </w:rPr>
             </w:pPr>
           </w:p>
         </w:tc>
@@ -3589,6 +4368,7 @@
       <w:pPr>
         <w:jc w:val="both"/>
         <w:rPr>
+          <w:rFonts w:ascii="Times New Roman" w:hAnsi="Times New Roman" w:cs="Times New Roman"/>
           <w:lang w:val="en-US"/>
         </w:rPr>
       </w:pPr>
@@ -3596,11 +4376,13 @@
     <w:p>
       <w:pPr>
         <w:rPr>
+          <w:rFonts w:ascii="Times New Roman" w:hAnsi="Times New Roman" w:cs="Times New Roman"/>
           <w:lang w:val="en-US"/>
         </w:rPr>
       </w:pPr>
       <w:r>
         <w:rPr>
+          <w:rFonts w:ascii="Times New Roman" w:hAnsi="Times New Roman" w:cs="Times New Roman"/>
           <w:lang w:val="en-US"/>
         </w:rPr>
         <w:br w:type="page"/>
@@ -3610,38 +4392,74 @@
       <w:pPr>
         <w:pStyle w:val="1"/>
         <w:jc w:val="both"/>
-      </w:pPr>
-      <w:bookmarkStart w:id="9" w:name="_Toc101173322"/>
-      <w:r>
+        <w:rPr>
+          <w:rFonts w:ascii="Times New Roman" w:hAnsi="Times New Roman" w:cs="Times New Roman"/>
+        </w:rPr>
+      </w:pPr>
+      <w:bookmarkStart w:id="8" w:name="_Toc101173322"/>
+      <w:r>
+        <w:rPr>
+          <w:rFonts w:ascii="Times New Roman" w:hAnsi="Times New Roman" w:cs="Times New Roman"/>
+        </w:rPr>
         <w:lastRenderedPageBreak/>
         <w:t>Синтаксический анализатор</w:t>
       </w:r>
+      <w:bookmarkEnd w:id="8"/>
+    </w:p>
+    <w:p>
+      <w:pPr>
+        <w:pStyle w:val="2"/>
+        <w:jc w:val="both"/>
+        <w:rPr>
+          <w:rFonts w:ascii="Times New Roman" w:hAnsi="Times New Roman" w:cs="Times New Roman"/>
+        </w:rPr>
+      </w:pPr>
+      <w:bookmarkStart w:id="9" w:name="_Toc101173323"/>
+      <w:r>
+        <w:rPr>
+          <w:rFonts w:ascii="Times New Roman" w:hAnsi="Times New Roman" w:cs="Times New Roman"/>
+        </w:rPr>
+        <w:t>Проектирование</w:t>
+      </w:r>
       <w:bookmarkEnd w:id="9"/>
     </w:p>
     <w:p>
       <w:pPr>
-        <w:pStyle w:val="2"/>
-        <w:jc w:val="both"/>
-      </w:pPr>
-      <w:bookmarkStart w:id="10" w:name="_Toc101173323"/>
-      <w:r>
-        <w:t>Проектирование</w:t>
-      </w:r>
-      <w:bookmarkEnd w:id="10"/>
-    </w:p>
-    <w:p>
-      <w:pPr>
-        <w:jc w:val="both"/>
-      </w:pPr>
-      <w:r>
-        <w:t>Синтаксический анализатор – это модуль, который формирует символы исходной программы и строит их внутреннее представление.</w:t>
-      </w:r>
-    </w:p>
-    <w:p>
-      <w:pPr>
-        <w:jc w:val="both"/>
-      </w:pPr>
-      <w:r>
+        <w:jc w:val="both"/>
+        <w:rPr>
+          <w:rFonts w:ascii="Times New Roman" w:hAnsi="Times New Roman" w:cs="Times New Roman"/>
+        </w:rPr>
+      </w:pPr>
+      <w:r>
+        <w:rPr>
+          <w:rFonts w:ascii="Times New Roman" w:hAnsi="Times New Roman" w:cs="Times New Roman"/>
+        </w:rPr>
+        <w:t>Синтаксический анализатор – это модуль, который</w:t>
+      </w:r>
+      <w:r>
+        <w:rPr>
+          <w:rFonts w:ascii="Times New Roman" w:hAnsi="Times New Roman" w:cs="Times New Roman"/>
+        </w:rPr>
+        <w:t xml:space="preserve"> ..</w:t>
+      </w:r>
+      <w:r>
+        <w:rPr>
+          <w:rFonts w:ascii="Times New Roman" w:hAnsi="Times New Roman" w:cs="Times New Roman"/>
+        </w:rPr>
+        <w:t>.</w:t>
+      </w:r>
+    </w:p>
+    <w:p>
+      <w:pPr>
+        <w:jc w:val="both"/>
+        <w:rPr>
+          <w:rFonts w:ascii="Times New Roman" w:hAnsi="Times New Roman" w:cs="Times New Roman"/>
+        </w:rPr>
+      </w:pPr>
+      <w:r>
+        <w:rPr>
+          <w:rFonts w:ascii="Times New Roman" w:hAnsi="Times New Roman" w:cs="Times New Roman"/>
+        </w:rPr>
         <w:t>Требования к синтаксическому анализатору:</w:t>
       </w:r>
     </w:p>
@@ -3653,75 +4471,301 @@
           <w:numId w:val="1"/>
         </w:numPr>
         <w:jc w:val="both"/>
-      </w:pPr>
-      <w:r>
-        <w:t>Должен проверять последовательность токенов на синтаксические ошибки</w:t>
-      </w:r>
-    </w:p>
-    <w:p>
-      <w:pPr>
-        <w:jc w:val="both"/>
-      </w:pPr>
-    </w:p>
-    <w:p>
-      <w:pPr>
-        <w:jc w:val="both"/>
-      </w:pPr>
-      <w:r>
+        <w:rPr>
+          <w:rFonts w:ascii="Times New Roman" w:hAnsi="Times New Roman" w:cs="Times New Roman"/>
+        </w:rPr>
+      </w:pPr>
+      <w:r>
+        <w:rPr>
+          <w:rFonts w:ascii="Times New Roman" w:hAnsi="Times New Roman" w:cs="Times New Roman"/>
+        </w:rPr>
+        <w:t>проверяет</w:t>
+      </w:r>
+      <w:r>
+        <w:rPr>
+          <w:rFonts w:ascii="Times New Roman" w:hAnsi="Times New Roman" w:cs="Times New Roman"/>
+        </w:rPr>
+        <w:t xml:space="preserve"> последовательность токенов на синтаксические ошибки</w:t>
+      </w:r>
+    </w:p>
+    <w:p>
+      <w:pPr>
+        <w:pStyle w:val="a7"/>
+        <w:numPr>
+          <w:ilvl w:val="0"/>
+          <w:numId w:val="1"/>
+        </w:numPr>
+        <w:jc w:val="both"/>
+        <w:rPr>
+          <w:rFonts w:ascii="Times New Roman" w:hAnsi="Times New Roman" w:cs="Times New Roman"/>
+        </w:rPr>
+      </w:pPr>
+      <w:r>
+        <w:rPr>
+          <w:rFonts w:ascii="Times New Roman" w:hAnsi="Times New Roman" w:cs="Times New Roman"/>
+        </w:rPr>
+        <w:t>нейтрализует синтаксические ошибки</w:t>
+      </w:r>
+    </w:p>
+    <w:p>
+      <w:pPr>
+        <w:jc w:val="both"/>
+        <w:rPr>
+          <w:rFonts w:ascii="Times New Roman" w:hAnsi="Times New Roman" w:cs="Times New Roman"/>
+        </w:rPr>
+      </w:pPr>
+      <w:r>
+        <w:rPr>
+          <w:rFonts w:ascii="Times New Roman" w:hAnsi="Times New Roman" w:cs="Times New Roman"/>
+        </w:rPr>
         <w:t>Правила, описывающие синтаксис языка Pascal:</w:t>
       </w:r>
     </w:p>
     <w:p>
       <w:pPr>
         <w:jc w:val="both"/>
-      </w:pPr>
-      <w:r>
+        <w:rPr>
+          <w:rFonts w:ascii="Times New Roman" w:hAnsi="Times New Roman" w:cs="Times New Roman"/>
+        </w:rPr>
+      </w:pPr>
+      <w:r>
+        <w:rPr>
+          <w:rFonts w:ascii="Times New Roman" w:hAnsi="Times New Roman" w:cs="Times New Roman"/>
+        </w:rPr>
         <w:t>&lt;программа&gt;::=program&lt;имя&gt;;&lt;блок&gt;.</w:t>
       </w:r>
     </w:p>
     <w:p>
       <w:pPr>
         <w:jc w:val="both"/>
-      </w:pPr>
-      <w:r>
-        <w:t>&lt;блок&gt;::=&lt;раздел типов&gt;&lt;раздел переменных&gt;&lt;раздел операторов&gt;</w:t>
-      </w:r>
-    </w:p>
-    <w:p>
-      <w:pPr>
-        <w:jc w:val="both"/>
-      </w:pPr>
-      <w:r>
+        <w:rPr>
+          <w:rFonts w:ascii="Times New Roman" w:hAnsi="Times New Roman" w:cs="Times New Roman"/>
+        </w:rPr>
+      </w:pPr>
+      <w:r>
+        <w:rPr>
+          <w:rFonts w:ascii="Times New Roman" w:hAnsi="Times New Roman" w:cs="Times New Roman"/>
+        </w:rPr>
+        <w:t>&lt;блок&gt;::=</w:t>
+      </w:r>
+      <w:r>
+        <w:rPr>
+          <w:rFonts w:ascii="Times New Roman" w:hAnsi="Times New Roman" w:cs="Times New Roman"/>
+        </w:rPr>
+        <w:t>&lt;раздел переменных&gt;&lt;раздел операторов&gt;</w:t>
+      </w:r>
+    </w:p>
+    <w:p>
+      <w:pPr>
+        <w:jc w:val="both"/>
+        <w:rPr>
+          <w:rFonts w:ascii="Times New Roman" w:hAnsi="Times New Roman" w:cs="Times New Roman"/>
+        </w:rPr>
+      </w:pPr>
+      <w:r>
+        <w:rPr>
+          <w:rFonts w:ascii="Times New Roman" w:hAnsi="Times New Roman" w:cs="Times New Roman"/>
+        </w:rPr>
         <w:t>&lt;раздел переменных&gt; ::=var &lt;описание однотипных переменных&gt; ;{&lt;описание однотипных переменных&gt; ; }| &lt; пусто&gt;</w:t>
       </w:r>
     </w:p>
     <w:p>
       <w:pPr>
         <w:jc w:val="both"/>
-      </w:pPr>
-      <w:r>
+        <w:rPr>
+          <w:rFonts w:ascii="Times New Roman" w:hAnsi="Times New Roman" w:cs="Times New Roman"/>
+        </w:rPr>
+      </w:pPr>
+      <w:r>
+        <w:rPr>
+          <w:rFonts w:ascii="Times New Roman" w:hAnsi="Times New Roman" w:cs="Times New Roman"/>
+        </w:rPr>
         <w:t>&lt;описание однотипных переменных&gt; ::=&lt;имя&gt; { , &lt;имя&gt;} : &lt;тип&gt;</w:t>
       </w:r>
     </w:p>
     <w:p>
       <w:pPr>
         <w:jc w:val="both"/>
-      </w:pPr>
-      <w:r>
-        <w:t>&lt;раздел операторов&gt;</w:t>
-      </w:r>
-      <w:r>
-        <w:t>::=</w:t>
-      </w:r>
-      <w:r>
-        <w:t>&lt;составной оператор&gt;</w:t>
-      </w:r>
-    </w:p>
-    <w:p>
-      <w:pPr>
-        <w:jc w:val="both"/>
-      </w:pPr>
-      <w:r>
+        <w:rPr>
+          <w:rFonts w:ascii="Times New Roman" w:hAnsi="Times New Roman" w:cs="Times New Roman"/>
+        </w:rPr>
+      </w:pPr>
+      <w:r>
+        <w:rPr>
+          <w:rFonts w:ascii="Times New Roman" w:hAnsi="Times New Roman" w:cs="Times New Roman"/>
+        </w:rPr>
+        <w:t>&lt;раздел операторов&gt;::=&lt;составной оператор&gt;</w:t>
+      </w:r>
+    </w:p>
+    <w:p>
+      <w:pPr>
+        <w:jc w:val="both"/>
+        <w:rPr>
+          <w:rFonts w:ascii="Times New Roman" w:hAnsi="Times New Roman" w:cs="Times New Roman"/>
+        </w:rPr>
+      </w:pPr>
+      <w:r>
+        <w:rPr>
+          <w:rFonts w:ascii="Times New Roman" w:hAnsi="Times New Roman" w:cs="Times New Roman"/>
+        </w:rPr>
+        <w:t>&lt;оператор&gt;::=&lt;оператор присваивания&gt;|&lt;пустой оператор&gt;</w:t>
+      </w:r>
+      <w:r>
+        <w:rPr>
+          <w:rFonts w:ascii="Times New Roman" w:hAnsi="Times New Roman" w:cs="Times New Roman"/>
+        </w:rPr>
+        <w:t>|</w:t>
+      </w:r>
+      <w:r>
+        <w:rPr>
+          <w:rFonts w:ascii="Times New Roman" w:hAnsi="Times New Roman" w:cs="Times New Roman"/>
+        </w:rPr>
+        <w:t>&lt;составной оператор&gt;|&lt;условный оператор&gt;|&lt;цикл с предусловием&gt;</w:t>
+      </w:r>
+    </w:p>
+    <w:p>
+      <w:pPr>
+        <w:jc w:val="both"/>
+        <w:rPr>
+          <w:rFonts w:ascii="Times New Roman" w:hAnsi="Times New Roman" w:cs="Times New Roman"/>
+        </w:rPr>
+      </w:pPr>
+      <w:r>
+        <w:rPr>
+          <w:rFonts w:ascii="Times New Roman" w:hAnsi="Times New Roman" w:cs="Times New Roman"/>
+        </w:rPr>
+        <w:t>&lt;оператор присваивания&gt;::=&lt;переменная&gt;:=&lt;выражение&gt;</w:t>
+      </w:r>
+    </w:p>
+    <w:p>
+      <w:pPr>
+        <w:jc w:val="both"/>
+        <w:rPr>
+          <w:rFonts w:ascii="Times New Roman" w:hAnsi="Times New Roman" w:cs="Times New Roman"/>
+        </w:rPr>
+      </w:pPr>
+      <w:r>
+        <w:rPr>
+          <w:rFonts w:ascii="Times New Roman" w:hAnsi="Times New Roman" w:cs="Times New Roman"/>
+        </w:rPr>
+        <w:t>&lt;составной оператор&gt;::=begin&lt;оператор&gt;{;&lt;оператор&gt;}end</w:t>
+      </w:r>
+    </w:p>
+    <w:p>
+      <w:pPr>
+        <w:jc w:val="both"/>
+        <w:rPr>
+          <w:rFonts w:ascii="Times New Roman" w:hAnsi="Times New Roman" w:cs="Times New Roman"/>
+        </w:rPr>
+      </w:pPr>
+      <w:r>
+        <w:rPr>
+          <w:rFonts w:ascii="Times New Roman" w:hAnsi="Times New Roman" w:cs="Times New Roman"/>
+        </w:rPr>
+        <w:t>&lt;выражение&gt;::=&lt;простое выражение&gt;|&lt;простое выражение&gt;&lt;операция отношения&gt;&lt;простое выражение&gt;</w:t>
+      </w:r>
+    </w:p>
+    <w:p>
+      <w:pPr>
+        <w:jc w:val="both"/>
+        <w:rPr>
+          <w:rFonts w:ascii="Times New Roman" w:hAnsi="Times New Roman" w:cs="Times New Roman"/>
+        </w:rPr>
+      </w:pPr>
+      <w:r>
+        <w:rPr>
+          <w:rFonts w:ascii="Times New Roman" w:hAnsi="Times New Roman" w:cs="Times New Roman"/>
+        </w:rPr>
+        <w:t>&lt;операци</w:t>
+      </w:r>
+      <w:r>
+        <w:rPr>
+          <w:rFonts w:ascii="Times New Roman" w:hAnsi="Times New Roman" w:cs="Times New Roman"/>
+        </w:rPr>
+        <w:t>я отношения&gt;::==|&lt;&gt;|&lt;|&lt;=|&gt;=|&gt;</w:t>
+      </w:r>
+    </w:p>
+    <w:p>
+      <w:pPr>
+        <w:jc w:val="both"/>
+        <w:rPr>
+          <w:rFonts w:ascii="Times New Roman" w:hAnsi="Times New Roman" w:cs="Times New Roman"/>
+        </w:rPr>
+      </w:pPr>
+      <w:r>
+        <w:rPr>
+          <w:rFonts w:ascii="Times New Roman" w:hAnsi="Times New Roman" w:cs="Times New Roman"/>
+        </w:rPr>
+        <w:t>&lt;простое выражение&gt;::=&lt;знак&gt;&lt;слагаемое&gt;{&lt;аддитивная операция&gt;&lt;слагаемое&gt;}</w:t>
+      </w:r>
+    </w:p>
+    <w:p>
+      <w:pPr>
+        <w:jc w:val="both"/>
+        <w:rPr>
+          <w:rFonts w:ascii="Times New Roman" w:hAnsi="Times New Roman" w:cs="Times New Roman"/>
+        </w:rPr>
+      </w:pPr>
+      <w:r>
+        <w:rPr>
+          <w:rFonts w:ascii="Times New Roman" w:hAnsi="Times New Roman" w:cs="Times New Roman"/>
+        </w:rPr>
+        <w:t>&lt;аддитивная операция&gt;::=+|-|or</w:t>
+      </w:r>
+    </w:p>
+    <w:p>
+      <w:pPr>
+        <w:jc w:val="both"/>
+        <w:rPr>
+          <w:rFonts w:ascii="Times New Roman" w:hAnsi="Times New Roman" w:cs="Times New Roman"/>
+        </w:rPr>
+      </w:pPr>
+      <w:r>
+        <w:rPr>
+          <w:rFonts w:ascii="Times New Roman" w:hAnsi="Times New Roman" w:cs="Times New Roman"/>
+        </w:rPr>
+        <w:t>&lt;слагаемое&gt;::=&lt;множитель&gt;{&lt;мультипликативная операция&gt;&lt;множитель&gt;}</w:t>
+      </w:r>
+    </w:p>
+    <w:p>
+      <w:pPr>
+        <w:jc w:val="both"/>
+        <w:rPr>
+          <w:rFonts w:ascii="Times New Roman" w:hAnsi="Times New Roman" w:cs="Times New Roman"/>
+        </w:rPr>
+      </w:pPr>
+      <w:r>
+        <w:rPr>
+          <w:rFonts w:ascii="Times New Roman" w:hAnsi="Times New Roman" w:cs="Times New Roman"/>
+        </w:rPr>
+        <w:t>&lt;мультипликативная операция&gt;::=*|/|div|mod|and</w:t>
+      </w:r>
+    </w:p>
+    <w:p>
+      <w:pPr>
+        <w:jc w:val="both"/>
+        <w:rPr>
+          <w:rFonts w:ascii="Times New Roman" w:hAnsi="Times New Roman" w:cs="Times New Roman"/>
+        </w:rPr>
+      </w:pPr>
+      <w:r>
+        <w:rPr>
+          <w:rFonts w:ascii="Times New Roman" w:hAnsi="Times New Roman" w:cs="Times New Roman"/>
+        </w:rPr>
+        <w:t>&lt;множитель&gt;::=&lt;переменная&gt;|&lt;константа без знака&gt;| (&lt;выражение&gt;)</w:t>
+      </w:r>
+    </w:p>
+    <w:p>
+      <w:pPr>
+        <w:jc w:val="both"/>
+        <w:rPr>
+          <w:rFonts w:ascii="Times New Roman" w:hAnsi="Times New Roman" w:cs="Times New Roman"/>
+        </w:rPr>
+      </w:pPr>
+      <w:r>
+        <w:rPr>
+          <w:rFonts w:ascii="Times New Roman" w:hAnsi="Times New Roman" w:cs="Times New Roman"/>
+        </w:rPr>
         <w:t>&lt;цикл с предусловием&gt;::=while&lt;выражение&gt;do&lt;оператор&gt;</w:t>
       </w:r>
     </w:p>
@@ -3729,65 +4773,27 @@
       <w:pPr>
         <w:jc w:val="both"/>
         <w:rPr>
-          <w:color w:val="FF0000"/>
-        </w:rPr>
-      </w:pPr>
-      <w:r>
-        <w:rPr>
-          <w:color w:val="FF0000"/>
-        </w:rPr>
-        <w:t>&lt;выражение&gt;::=</w:t>
-      </w:r>
-    </w:p>
-    <w:p>
-      <w:pPr>
-        <w:jc w:val="both"/>
-        <w:rPr>
-          <w:color w:val="FF0000"/>
-        </w:rPr>
-      </w:pPr>
-      <w:r>
-        <w:rPr>
-          <w:color w:val="FF0000"/>
-        </w:rPr>
-        <w:t>&lt;оператор&gt;::=</w:t>
-      </w:r>
-    </w:p>
-    <w:p>
-      <w:pPr>
-        <w:jc w:val="both"/>
-      </w:pPr>
-      <w:r>
-        <w:t>&lt;составной оператор&gt;::=begin&lt;оператор&gt;{;&lt;оператор&gt;}end</w:t>
-      </w:r>
-    </w:p>
-    <w:p>
-      <w:pPr>
-        <w:jc w:val="both"/>
-        <w:rPr>
-          <w:color w:val="FF0000"/>
-        </w:rPr>
-      </w:pPr>
-      <w:r>
-        <w:rPr>
-          <w:color w:val="FF0000"/>
-        </w:rPr>
-        <w:t>&lt;переменная&gt;::=&lt;имя&gt;{[&lt;выражение&gt;{,&lt;выражение&gt;}]|.&lt;имя&gt;|^}</w:t>
-      </w:r>
-    </w:p>
-    <w:p>
-      <w:pPr>
-        <w:jc w:val="both"/>
-      </w:pPr>
-      <w:r>
+          <w:rFonts w:ascii="Times New Roman" w:hAnsi="Times New Roman" w:cs="Times New Roman"/>
+        </w:rPr>
+      </w:pPr>
+      <w:r>
+        <w:rPr>
+          <w:rFonts w:ascii="Times New Roman" w:hAnsi="Times New Roman" w:cs="Times New Roman"/>
+        </w:rPr>
         <w:t>&lt;условный оператор&gt; ::= if &lt;выражение&gt; then &lt;оператор&gt;&lt;хвост&gt;</w:t>
       </w:r>
     </w:p>
     <w:p>
       <w:pPr>
         <w:jc w:val="both"/>
-      </w:pPr>
-      <w:r>
+        <w:rPr>
+          <w:rFonts w:ascii="Times New Roman" w:hAnsi="Times New Roman" w:cs="Times New Roman"/>
+        </w:rPr>
+      </w:pPr>
+      <w:r>
+        <w:rPr>
+          <w:rFonts w:ascii="Times New Roman" w:hAnsi="Times New Roman" w:cs="Times New Roman"/>
+        </w:rPr>
         <w:t>&lt;хвост&gt; ::= else &lt;оператор&gt;| &lt;пусто&gt;</w:t>
       </w:r>
     </w:p>
@@ -3795,16 +4801,25 @@
       <w:pPr>
         <w:pStyle w:val="2"/>
         <w:jc w:val="both"/>
-      </w:pPr>
-      <w:bookmarkStart w:id="11" w:name="_Toc101173324"/>
-      <w:r>
+        <w:rPr>
+          <w:rFonts w:ascii="Times New Roman" w:hAnsi="Times New Roman" w:cs="Times New Roman"/>
+        </w:rPr>
+      </w:pPr>
+      <w:bookmarkStart w:id="10" w:name="_Toc101173324"/>
+      <w:r>
+        <w:rPr>
+          <w:rFonts w:ascii="Times New Roman" w:hAnsi="Times New Roman" w:cs="Times New Roman"/>
+        </w:rPr>
         <w:t>Разработка</w:t>
       </w:r>
-      <w:bookmarkEnd w:id="11"/>
-    </w:p>
-    <w:p>
-      <w:pPr>
-        <w:jc w:val="both"/>
+      <w:bookmarkEnd w:id="10"/>
+    </w:p>
+    <w:p>
+      <w:pPr>
+        <w:jc w:val="both"/>
+        <w:rPr>
+          <w:rFonts w:ascii="Times New Roman" w:hAnsi="Times New Roman" w:cs="Times New Roman"/>
+        </w:rPr>
         <w:sectPr>
           <w:pgSz w:w="11906" w:h="16838"/>
           <w:pgMar w:top="1134" w:right="850" w:bottom="1134" w:left="1701" w:header="708" w:footer="708" w:gutter="0"/>
@@ -3813,6 +4828,9 @@
         </w:sectPr>
       </w:pPr>
       <w:r>
+        <w:rPr>
+          <w:rFonts w:ascii="Times New Roman" w:hAnsi="Times New Roman" w:cs="Times New Roman"/>
+        </w:rPr>
         <w:t>а</w:t>
       </w:r>
     </w:p>
@@ -3820,13 +4838,19 @@
       <w:pPr>
         <w:pStyle w:val="2"/>
         <w:jc w:val="both"/>
-      </w:pPr>
-      <w:bookmarkStart w:id="12" w:name="_Toc101173325"/>
-      <w:r>
+        <w:rPr>
+          <w:rFonts w:ascii="Times New Roman" w:hAnsi="Times New Roman" w:cs="Times New Roman"/>
+        </w:rPr>
+      </w:pPr>
+      <w:bookmarkStart w:id="11" w:name="_Toc101173325"/>
+      <w:r>
+        <w:rPr>
+          <w:rFonts w:ascii="Times New Roman" w:hAnsi="Times New Roman" w:cs="Times New Roman"/>
+        </w:rPr>
         <w:lastRenderedPageBreak/>
         <w:t>Тестирование</w:t>
       </w:r>
-      <w:bookmarkEnd w:id="12"/>
+      <w:bookmarkEnd w:id="11"/>
     </w:p>
     <w:tbl>
       <w:tblPr>
@@ -3848,8 +4872,14 @@
           <w:p>
             <w:pPr>
               <w:jc w:val="both"/>
-            </w:pPr>
-            <w:r>
+              <w:rPr>
+                <w:rFonts w:ascii="Times New Roman" w:hAnsi="Times New Roman" w:cs="Times New Roman"/>
+              </w:rPr>
+            </w:pPr>
+            <w:r>
+              <w:rPr>
+                <w:rFonts w:ascii="Times New Roman" w:hAnsi="Times New Roman" w:cs="Times New Roman"/>
+              </w:rPr>
               <w:t>Название теста</w:t>
             </w:r>
           </w:p>
@@ -3861,7 +4891,18 @@
           <w:p>
             <w:pPr>
               <w:jc w:val="both"/>
-            </w:pPr>
+              <w:rPr>
+                <w:rFonts w:ascii="Times New Roman" w:hAnsi="Times New Roman" w:cs="Times New Roman"/>
+              </w:rPr>
+            </w:pPr>
+            <w:r>
+              <w:rPr>
+                <w:rFonts w:ascii="Times New Roman" w:hAnsi="Times New Roman" w:cs="Times New Roman"/>
+              </w:rPr>
+              <w:t>Суть теста</w:t>
+            </w:r>
+            <w:bookmarkStart w:id="12" w:name="_GoBack"/>
+            <w:bookmarkEnd w:id="12"/>
           </w:p>
         </w:tc>
         <w:tc>
@@ -3871,8 +4912,14 @@
           <w:p>
             <w:pPr>
               <w:jc w:val="both"/>
-            </w:pPr>
-            <w:r>
+              <w:rPr>
+                <w:rFonts w:ascii="Times New Roman" w:hAnsi="Times New Roman" w:cs="Times New Roman"/>
+              </w:rPr>
+            </w:pPr>
+            <w:r>
+              <w:rPr>
+                <w:rFonts w:ascii="Times New Roman" w:hAnsi="Times New Roman" w:cs="Times New Roman"/>
+              </w:rPr>
               <w:t>Ожидаемый результат</w:t>
             </w:r>
           </w:p>
@@ -3884,8 +4931,14 @@
           <w:p>
             <w:pPr>
               <w:jc w:val="both"/>
-            </w:pPr>
-            <w:r>
+              <w:rPr>
+                <w:rFonts w:ascii="Times New Roman" w:hAnsi="Times New Roman" w:cs="Times New Roman"/>
+              </w:rPr>
+            </w:pPr>
+            <w:r>
+              <w:rPr>
+                <w:rFonts w:ascii="Times New Roman" w:hAnsi="Times New Roman" w:cs="Times New Roman"/>
+              </w:rPr>
               <w:t>Фактический результат</w:t>
             </w:r>
           </w:p>
@@ -3899,6 +4952,9 @@
           <w:p>
             <w:pPr>
               <w:jc w:val="both"/>
+              <w:rPr>
+                <w:rFonts w:ascii="Times New Roman" w:hAnsi="Times New Roman" w:cs="Times New Roman"/>
+              </w:rPr>
             </w:pPr>
           </w:p>
         </w:tc>
@@ -3909,6 +4965,9 @@
           <w:p>
             <w:pPr>
               <w:jc w:val="both"/>
+              <w:rPr>
+                <w:rFonts w:ascii="Times New Roman" w:hAnsi="Times New Roman" w:cs="Times New Roman"/>
+              </w:rPr>
             </w:pPr>
           </w:p>
         </w:tc>
@@ -3919,6 +4978,9 @@
           <w:p>
             <w:pPr>
               <w:jc w:val="both"/>
+              <w:rPr>
+                <w:rFonts w:ascii="Times New Roman" w:hAnsi="Times New Roman" w:cs="Times New Roman"/>
+              </w:rPr>
             </w:pPr>
           </w:p>
         </w:tc>
@@ -3929,6 +4991,9 @@
           <w:p>
             <w:pPr>
               <w:jc w:val="both"/>
+              <w:rPr>
+                <w:rFonts w:ascii="Times New Roman" w:hAnsi="Times New Roman" w:cs="Times New Roman"/>
+              </w:rPr>
             </w:pPr>
           </w:p>
         </w:tc>
@@ -3941,6 +5006,9 @@
           <w:p>
             <w:pPr>
               <w:jc w:val="both"/>
+              <w:rPr>
+                <w:rFonts w:ascii="Times New Roman" w:hAnsi="Times New Roman" w:cs="Times New Roman"/>
+              </w:rPr>
             </w:pPr>
           </w:p>
         </w:tc>
@@ -3951,6 +5019,9 @@
           <w:p>
             <w:pPr>
               <w:jc w:val="both"/>
+              <w:rPr>
+                <w:rFonts w:ascii="Times New Roman" w:hAnsi="Times New Roman" w:cs="Times New Roman"/>
+              </w:rPr>
             </w:pPr>
           </w:p>
         </w:tc>
@@ -3961,6 +5032,9 @@
           <w:p>
             <w:pPr>
               <w:jc w:val="both"/>
+              <w:rPr>
+                <w:rFonts w:ascii="Times New Roman" w:hAnsi="Times New Roman" w:cs="Times New Roman"/>
+              </w:rPr>
             </w:pPr>
           </w:p>
         </w:tc>
@@ -3971,6 +5045,9 @@
           <w:p>
             <w:pPr>
               <w:jc w:val="both"/>
+              <w:rPr>
+                <w:rFonts w:ascii="Times New Roman" w:hAnsi="Times New Roman" w:cs="Times New Roman"/>
+              </w:rPr>
             </w:pPr>
           </w:p>
         </w:tc>
@@ -3983,6 +5060,9 @@
           <w:p>
             <w:pPr>
               <w:jc w:val="both"/>
+              <w:rPr>
+                <w:rFonts w:ascii="Times New Roman" w:hAnsi="Times New Roman" w:cs="Times New Roman"/>
+              </w:rPr>
             </w:pPr>
           </w:p>
         </w:tc>
@@ -3993,6 +5073,9 @@
           <w:p>
             <w:pPr>
               <w:jc w:val="both"/>
+              <w:rPr>
+                <w:rFonts w:ascii="Times New Roman" w:hAnsi="Times New Roman" w:cs="Times New Roman"/>
+              </w:rPr>
             </w:pPr>
           </w:p>
         </w:tc>
@@ -4003,6 +5086,9 @@
           <w:p>
             <w:pPr>
               <w:jc w:val="both"/>
+              <w:rPr>
+                <w:rFonts w:ascii="Times New Roman" w:hAnsi="Times New Roman" w:cs="Times New Roman"/>
+              </w:rPr>
             </w:pPr>
           </w:p>
         </w:tc>
@@ -4013,6 +5099,9 @@
           <w:p>
             <w:pPr>
               <w:jc w:val="both"/>
+              <w:rPr>
+                <w:rFonts w:ascii="Times New Roman" w:hAnsi="Times New Roman" w:cs="Times New Roman"/>
+              </w:rPr>
             </w:pPr>
           </w:p>
         </w:tc>
@@ -4022,6 +5111,7 @@
       <w:pPr>
         <w:jc w:val="both"/>
         <w:rPr>
+          <w:rFonts w:ascii="Times New Roman" w:hAnsi="Times New Roman" w:cs="Times New Roman"/>
           <w:lang w:val="en-US"/>
         </w:rPr>
       </w:pPr>
@@ -4689,6 +5779,10 @@
   <w:style w:type="paragraph" w:default="1" w:styleId="a">
     <w:name w:val="Normal"/>
     <w:qFormat/>
+    <w:rsid w:val="002F7C72"/>
+    <w:rPr>
+      <w:sz w:val="28"/>
+    </w:rPr>
   </w:style>
   <w:style w:type="paragraph" w:styleId="1">
     <w:name w:val="heading 1"/>
@@ -4697,7 +5791,7 @@
     <w:link w:val="10"/>
     <w:uiPriority w:val="9"/>
     <w:qFormat/>
-    <w:rsid w:val="00144EEF"/>
+    <w:rsid w:val="002F7C72"/>
     <w:pPr>
       <w:keepNext/>
       <w:keepLines/>
@@ -4707,7 +5801,7 @@
     <w:rPr>
       <w:rFonts w:asciiTheme="majorHAnsi" w:eastAsiaTheme="majorEastAsia" w:hAnsiTheme="majorHAnsi" w:cstheme="majorBidi"/>
       <w:color w:val="2E74B5" w:themeColor="accent1" w:themeShade="BF"/>
-      <w:sz w:val="32"/>
+      <w:sz w:val="36"/>
       <w:szCs w:val="32"/>
     </w:rPr>
   </w:style>
@@ -4719,7 +5813,7 @@
     <w:uiPriority w:val="9"/>
     <w:unhideWhenUsed/>
     <w:qFormat/>
-    <w:rsid w:val="00144EEF"/>
+    <w:rsid w:val="002F7C72"/>
     <w:pPr>
       <w:keepNext/>
       <w:keepLines/>
@@ -4729,7 +5823,7 @@
     <w:rPr>
       <w:rFonts w:asciiTheme="majorHAnsi" w:eastAsiaTheme="majorEastAsia" w:hAnsiTheme="majorHAnsi" w:cstheme="majorBidi"/>
       <w:color w:val="2E74B5" w:themeColor="accent1" w:themeShade="BF"/>
-      <w:sz w:val="26"/>
+      <w:sz w:val="32"/>
       <w:szCs w:val="26"/>
     </w:rPr>
   </w:style>
@@ -4765,11 +5859,11 @@
     <w:basedOn w:val="a0"/>
     <w:link w:val="1"/>
     <w:uiPriority w:val="9"/>
-    <w:rsid w:val="00144EEF"/>
+    <w:rsid w:val="002F7C72"/>
     <w:rPr>
       <w:rFonts w:asciiTheme="majorHAnsi" w:eastAsiaTheme="majorEastAsia" w:hAnsiTheme="majorHAnsi" w:cstheme="majorBidi"/>
       <w:color w:val="2E74B5" w:themeColor="accent1" w:themeShade="BF"/>
-      <w:sz w:val="32"/>
+      <w:sz w:val="36"/>
       <w:szCs w:val="32"/>
     </w:rPr>
   </w:style>
@@ -4778,11 +5872,11 @@
     <w:basedOn w:val="a0"/>
     <w:link w:val="2"/>
     <w:uiPriority w:val="9"/>
-    <w:rsid w:val="00144EEF"/>
+    <w:rsid w:val="002F7C72"/>
     <w:rPr>
       <w:rFonts w:asciiTheme="majorHAnsi" w:eastAsiaTheme="majorEastAsia" w:hAnsiTheme="majorHAnsi" w:cstheme="majorBidi"/>
       <w:color w:val="2E74B5" w:themeColor="accent1" w:themeShade="BF"/>
-      <w:sz w:val="26"/>
+      <w:sz w:val="32"/>
       <w:szCs w:val="26"/>
     </w:rPr>
   </w:style>
@@ -5272,7 +6366,7 @@
 </file>
 
 <file path=customXml/itemProps1.xml><?xml version="1.0" encoding="utf-8"?>
-<ds:datastoreItem xmlns:ds="http://schemas.openxmlformats.org/officeDocument/2006/customXml" ds:itemID="{A1FE8FBD-701B-4A8B-A454-6C9BA571146D}">
+<ds:datastoreItem xmlns:ds="http://schemas.openxmlformats.org/officeDocument/2006/customXml" ds:itemID="{CF548D1B-E59D-4DFC-A431-D13B930B0349}">
   <ds:schemaRefs>
     <ds:schemaRef ds:uri="http://schemas.openxmlformats.org/officeDocument/2006/bibliography"/>
   </ds:schemaRefs>

</xml_diff>